<commit_message>
añadido introduccion, antecedentes, objetivos, modulos
</commit_message>
<xml_diff>
--- a/Documentacion/Documentacion.docx
+++ b/Documentacion/Documentacion.docx
@@ -4,22 +4,20 @@
   <w:body>
     <w:sdt>
       <w:sdtPr>
+        <w:rPr>
+          <w:rFonts w:asciiTheme="minorHAnsi" w:eastAsiaTheme="minorHAnsi" w:hAnsiTheme="minorHAnsi" w:cstheme="minorBidi"/>
+          <w:b w:val="0"/>
+          <w:bCs w:val="0"/>
+          <w:color w:val="auto"/>
+          <w:sz w:val="22"/>
+          <w:szCs w:val="22"/>
+        </w:rPr>
         <w:id w:val="79132740"/>
         <w:docPartObj>
           <w:docPartGallery w:val="Table of Contents"/>
           <w:docPartUnique/>
         </w:docPartObj>
       </w:sdtPr>
-      <w:sdtEndPr>
-        <w:rPr>
-          <w:rFonts w:asciiTheme="minorHAnsi" w:eastAsiaTheme="minorHAnsi" w:hAnsiTheme="minorHAnsi" w:cstheme="minorBidi"/>
-          <w:b w:val="0"/>
-          <w:bCs w:val="0"/>
-          <w:color w:val="auto"/>
-          <w:sz w:val="22"/>
-          <w:szCs w:val="22"/>
-        </w:rPr>
-      </w:sdtEndPr>
       <w:sdtContent>
         <w:p>
           <w:pPr>
@@ -39,7 +37,7 @@
             <w:rPr>
               <w:rFonts w:eastAsiaTheme="minorEastAsia"/>
               <w:noProof/>
-              <w:lang w:eastAsia="es-ES"/>
+              <w:lang w:val="es-MX" w:eastAsia="es-MX"/>
             </w:rPr>
           </w:pPr>
           <w:r>
@@ -51,7 +49,7 @@
           <w:r>
             <w:fldChar w:fldCharType="separate"/>
           </w:r>
-          <w:hyperlink w:anchor="_Toc392189287" w:history="1">
+          <w:hyperlink w:anchor="_Toc392224241" w:history="1">
             <w:r>
               <w:rPr>
                 <w:rStyle w:val="Hipervnculo"/>
@@ -65,7 +63,7 @@
               <w:rPr>
                 <w:rFonts w:eastAsiaTheme="minorEastAsia"/>
                 <w:noProof/>
-                <w:lang w:eastAsia="es-ES"/>
+                <w:lang w:val="es-MX" w:eastAsia="es-MX"/>
               </w:rPr>
               <w:tab/>
             </w:r>
@@ -97,7 +95,7 @@
                 <w:noProof/>
                 <w:webHidden/>
               </w:rPr>
-              <w:instrText xml:space="preserve"> PAGEREF _Toc392189287 \h </w:instrText>
+              <w:instrText xml:space="preserve"> PAGEREF _Toc392224241 \h </w:instrText>
             </w:r>
             <w:r>
               <w:rPr>
@@ -117,7 +115,7 @@
                 <w:noProof/>
                 <w:webHidden/>
               </w:rPr>
-              <w:t>1</w:t>
+              <w:t>2</w:t>
             </w:r>
             <w:r>
               <w:rPr>
@@ -138,10 +136,10 @@
             <w:rPr>
               <w:rFonts w:eastAsiaTheme="minorEastAsia"/>
               <w:noProof/>
-              <w:lang w:eastAsia="es-ES"/>
+              <w:lang w:val="es-MX" w:eastAsia="es-MX"/>
             </w:rPr>
           </w:pPr>
-          <w:hyperlink w:anchor="_Toc392189288" w:history="1">
+          <w:hyperlink w:anchor="_Toc392224242" w:history="1">
             <w:r>
               <w:rPr>
                 <w:rStyle w:val="Hipervnculo"/>
@@ -155,7 +153,7 @@
               <w:rPr>
                 <w:rFonts w:eastAsiaTheme="minorEastAsia"/>
                 <w:noProof/>
-                <w:lang w:eastAsia="es-ES"/>
+                <w:lang w:val="es-MX" w:eastAsia="es-MX"/>
               </w:rPr>
               <w:tab/>
             </w:r>
@@ -187,7 +185,7 @@
                 <w:noProof/>
                 <w:webHidden/>
               </w:rPr>
-              <w:instrText xml:space="preserve"> PAGEREF _Toc392189288 \h </w:instrText>
+              <w:instrText xml:space="preserve"> PAGEREF _Toc392224242 \h </w:instrText>
             </w:r>
             <w:r>
               <w:rPr>
@@ -207,7 +205,7 @@
                 <w:noProof/>
                 <w:webHidden/>
               </w:rPr>
-              <w:t>1</w:t>
+              <w:t>3</w:t>
             </w:r>
             <w:r>
               <w:rPr>
@@ -228,10 +226,10 @@
             <w:rPr>
               <w:rFonts w:eastAsiaTheme="minorEastAsia"/>
               <w:noProof/>
-              <w:lang w:eastAsia="es-ES"/>
+              <w:lang w:val="es-MX" w:eastAsia="es-MX"/>
             </w:rPr>
           </w:pPr>
-          <w:hyperlink w:anchor="_Toc392189289" w:history="1">
+          <w:hyperlink w:anchor="_Toc392224243" w:history="1">
             <w:r>
               <w:rPr>
                 <w:rStyle w:val="Hipervnculo"/>
@@ -245,7 +243,7 @@
               <w:rPr>
                 <w:rFonts w:eastAsiaTheme="minorEastAsia"/>
                 <w:noProof/>
-                <w:lang w:eastAsia="es-ES"/>
+                <w:lang w:val="es-MX" w:eastAsia="es-MX"/>
               </w:rPr>
               <w:tab/>
             </w:r>
@@ -277,7 +275,7 @@
                 <w:noProof/>
                 <w:webHidden/>
               </w:rPr>
-              <w:instrText xml:space="preserve"> PAGEREF _Toc392189289 \h </w:instrText>
+              <w:instrText xml:space="preserve"> PAGEREF _Toc392224243 \h </w:instrText>
             </w:r>
             <w:r>
               <w:rPr>
@@ -297,7 +295,7 @@
                 <w:noProof/>
                 <w:webHidden/>
               </w:rPr>
-              <w:t>1</w:t>
+              <w:t>3</w:t>
             </w:r>
             <w:r>
               <w:rPr>
@@ -318,10 +316,10 @@
             <w:rPr>
               <w:rFonts w:eastAsiaTheme="minorEastAsia"/>
               <w:noProof/>
-              <w:lang w:eastAsia="es-ES"/>
+              <w:lang w:val="es-MX" w:eastAsia="es-MX"/>
             </w:rPr>
           </w:pPr>
-          <w:hyperlink w:anchor="_Toc392189290" w:history="1">
+          <w:hyperlink w:anchor="_Toc392224244" w:history="1">
             <w:r>
               <w:rPr>
                 <w:rStyle w:val="Hipervnculo"/>
@@ -335,7 +333,7 @@
               <w:rPr>
                 <w:rFonts w:eastAsiaTheme="minorEastAsia"/>
                 <w:noProof/>
-                <w:lang w:eastAsia="es-ES"/>
+                <w:lang w:val="es-MX" w:eastAsia="es-MX"/>
               </w:rPr>
               <w:tab/>
             </w:r>
@@ -367,7 +365,7 @@
                 <w:noProof/>
                 <w:webHidden/>
               </w:rPr>
-              <w:instrText xml:space="preserve"> PAGEREF _Toc392189290 \h </w:instrText>
+              <w:instrText xml:space="preserve"> PAGEREF _Toc392224244 \h </w:instrText>
             </w:r>
             <w:r>
               <w:rPr>
@@ -387,7 +385,7 @@
                 <w:noProof/>
                 <w:webHidden/>
               </w:rPr>
-              <w:t>1</w:t>
+              <w:t>3</w:t>
             </w:r>
             <w:r>
               <w:rPr>
@@ -408,10 +406,10 @@
             <w:rPr>
               <w:rFonts w:eastAsiaTheme="minorEastAsia"/>
               <w:noProof/>
-              <w:lang w:eastAsia="es-ES"/>
+              <w:lang w:val="es-MX" w:eastAsia="es-MX"/>
             </w:rPr>
           </w:pPr>
-          <w:hyperlink w:anchor="_Toc392189291" w:history="1">
+          <w:hyperlink w:anchor="_Toc392224245" w:history="1">
             <w:r>
               <w:rPr>
                 <w:rStyle w:val="Hipervnculo"/>
@@ -425,7 +423,7 @@
               <w:rPr>
                 <w:rFonts w:eastAsiaTheme="minorEastAsia"/>
                 <w:noProof/>
-                <w:lang w:eastAsia="es-ES"/>
+                <w:lang w:val="es-MX" w:eastAsia="es-MX"/>
               </w:rPr>
               <w:tab/>
             </w:r>
@@ -457,7 +455,7 @@
                 <w:noProof/>
                 <w:webHidden/>
               </w:rPr>
-              <w:instrText xml:space="preserve"> PAGEREF _Toc392189291 \h </w:instrText>
+              <w:instrText xml:space="preserve"> PAGEREF _Toc392224245 \h </w:instrText>
             </w:r>
             <w:r>
               <w:rPr>
@@ -477,7 +475,7 @@
                 <w:noProof/>
                 <w:webHidden/>
               </w:rPr>
-              <w:t>1</w:t>
+              <w:t>3</w:t>
             </w:r>
             <w:r>
               <w:rPr>
@@ -498,10 +496,10 @@
             <w:rPr>
               <w:rFonts w:eastAsiaTheme="minorEastAsia"/>
               <w:noProof/>
-              <w:lang w:eastAsia="es-ES"/>
+              <w:lang w:val="es-MX" w:eastAsia="es-MX"/>
             </w:rPr>
           </w:pPr>
-          <w:hyperlink w:anchor="_Toc392189292" w:history="1">
+          <w:hyperlink w:anchor="_Toc392224246" w:history="1">
             <w:r>
               <w:rPr>
                 <w:rStyle w:val="Hipervnculo"/>
@@ -515,7 +513,7 @@
               <w:rPr>
                 <w:rFonts w:eastAsiaTheme="minorEastAsia"/>
                 <w:noProof/>
-                <w:lang w:eastAsia="es-ES"/>
+                <w:lang w:val="es-MX" w:eastAsia="es-MX"/>
               </w:rPr>
               <w:tab/>
             </w:r>
@@ -547,7 +545,7 @@
                 <w:noProof/>
                 <w:webHidden/>
               </w:rPr>
-              <w:instrText xml:space="preserve"> PAGEREF _Toc392189292 \h </w:instrText>
+              <w:instrText xml:space="preserve"> PAGEREF _Toc392224246 \h </w:instrText>
             </w:r>
             <w:r>
               <w:rPr>
@@ -567,7 +565,7 @@
                 <w:noProof/>
                 <w:webHidden/>
               </w:rPr>
-              <w:t>2</w:t>
+              <w:t>3</w:t>
             </w:r>
             <w:r>
               <w:rPr>
@@ -588,10 +586,10 @@
             <w:rPr>
               <w:rFonts w:eastAsiaTheme="minorEastAsia"/>
               <w:noProof/>
-              <w:lang w:eastAsia="es-ES"/>
+              <w:lang w:val="es-MX" w:eastAsia="es-MX"/>
             </w:rPr>
           </w:pPr>
-          <w:hyperlink w:anchor="_Toc392189293" w:history="1">
+          <w:hyperlink w:anchor="_Toc392224247" w:history="1">
             <w:r>
               <w:rPr>
                 <w:rStyle w:val="Hipervnculo"/>
@@ -605,7 +603,7 @@
               <w:rPr>
                 <w:rFonts w:eastAsiaTheme="minorEastAsia"/>
                 <w:noProof/>
-                <w:lang w:eastAsia="es-ES"/>
+                <w:lang w:val="es-MX" w:eastAsia="es-MX"/>
               </w:rPr>
               <w:tab/>
             </w:r>
@@ -637,7 +635,7 @@
                 <w:noProof/>
                 <w:webHidden/>
               </w:rPr>
-              <w:instrText xml:space="preserve"> PAGEREF _Toc392189293 \h </w:instrText>
+              <w:instrText xml:space="preserve"> PAGEREF _Toc392224247 \h </w:instrText>
             </w:r>
             <w:r>
               <w:rPr>
@@ -657,7 +655,7 @@
                 <w:noProof/>
                 <w:webHidden/>
               </w:rPr>
-              <w:t>2</w:t>
+              <w:t>3</w:t>
             </w:r>
             <w:r>
               <w:rPr>
@@ -678,10 +676,10 @@
             <w:rPr>
               <w:rFonts w:eastAsiaTheme="minorEastAsia"/>
               <w:noProof/>
-              <w:lang w:eastAsia="es-ES"/>
+              <w:lang w:val="es-MX" w:eastAsia="es-MX"/>
             </w:rPr>
           </w:pPr>
-          <w:hyperlink w:anchor="_Toc392189294" w:history="1">
+          <w:hyperlink w:anchor="_Toc392224248" w:history="1">
             <w:r>
               <w:rPr>
                 <w:rStyle w:val="Hipervnculo"/>
@@ -695,7 +693,7 @@
               <w:rPr>
                 <w:rFonts w:eastAsiaTheme="minorEastAsia"/>
                 <w:noProof/>
-                <w:lang w:eastAsia="es-ES"/>
+                <w:lang w:val="es-MX" w:eastAsia="es-MX"/>
               </w:rPr>
               <w:tab/>
             </w:r>
@@ -727,7 +725,7 @@
                 <w:noProof/>
                 <w:webHidden/>
               </w:rPr>
-              <w:instrText xml:space="preserve"> PAGEREF _Toc392189294 \h </w:instrText>
+              <w:instrText xml:space="preserve"> PAGEREF _Toc392224248 \h </w:instrText>
             </w:r>
             <w:r>
               <w:rPr>
@@ -747,7 +745,7 @@
                 <w:noProof/>
                 <w:webHidden/>
               </w:rPr>
-              <w:t>2</w:t>
+              <w:t>3</w:t>
             </w:r>
             <w:r>
               <w:rPr>
@@ -768,10 +766,10 @@
             <w:rPr>
               <w:rFonts w:eastAsiaTheme="minorEastAsia"/>
               <w:noProof/>
-              <w:lang w:eastAsia="es-ES"/>
+              <w:lang w:val="es-MX" w:eastAsia="es-MX"/>
             </w:rPr>
           </w:pPr>
-          <w:hyperlink w:anchor="_Toc392189295" w:history="1">
+          <w:hyperlink w:anchor="_Toc392224249" w:history="1">
             <w:r>
               <w:rPr>
                 <w:rStyle w:val="Hipervnculo"/>
@@ -785,7 +783,7 @@
               <w:rPr>
                 <w:rFonts w:eastAsiaTheme="minorEastAsia"/>
                 <w:noProof/>
-                <w:lang w:eastAsia="es-ES"/>
+                <w:lang w:val="es-MX" w:eastAsia="es-MX"/>
               </w:rPr>
               <w:tab/>
             </w:r>
@@ -817,7 +815,7 @@
                 <w:noProof/>
                 <w:webHidden/>
               </w:rPr>
-              <w:instrText xml:space="preserve"> PAGEREF _Toc392189295 \h </w:instrText>
+              <w:instrText xml:space="preserve"> PAGEREF _Toc392224249 \h </w:instrText>
             </w:r>
             <w:r>
               <w:rPr>
@@ -837,7 +835,7 @@
                 <w:noProof/>
                 <w:webHidden/>
               </w:rPr>
-              <w:t>2</w:t>
+              <w:t>3</w:t>
             </w:r>
             <w:r>
               <w:rPr>
@@ -858,10 +856,10 @@
             <w:rPr>
               <w:rFonts w:eastAsiaTheme="minorEastAsia"/>
               <w:noProof/>
-              <w:lang w:eastAsia="es-ES"/>
+              <w:lang w:val="es-MX" w:eastAsia="es-MX"/>
             </w:rPr>
           </w:pPr>
-          <w:hyperlink w:anchor="_Toc392189296" w:history="1">
+          <w:hyperlink w:anchor="_Toc392224250" w:history="1">
             <w:r>
               <w:rPr>
                 <w:rStyle w:val="Hipervnculo"/>
@@ -875,7 +873,7 @@
               <w:rPr>
                 <w:rFonts w:eastAsiaTheme="minorEastAsia"/>
                 <w:noProof/>
-                <w:lang w:eastAsia="es-ES"/>
+                <w:lang w:val="es-MX" w:eastAsia="es-MX"/>
               </w:rPr>
               <w:tab/>
             </w:r>
@@ -907,7 +905,7 @@
                 <w:noProof/>
                 <w:webHidden/>
               </w:rPr>
-              <w:instrText xml:space="preserve"> PAGEREF _Toc392189296 \h </w:instrText>
+              <w:instrText xml:space="preserve"> PAGEREF _Toc392224250 \h </w:instrText>
             </w:r>
             <w:r>
               <w:rPr>
@@ -927,7 +925,7 @@
                 <w:noProof/>
                 <w:webHidden/>
               </w:rPr>
-              <w:t>2</w:t>
+              <w:t>3</w:t>
             </w:r>
             <w:r>
               <w:rPr>
@@ -948,10 +946,10 @@
             <w:rPr>
               <w:rFonts w:eastAsiaTheme="minorEastAsia"/>
               <w:noProof/>
-              <w:lang w:eastAsia="es-ES"/>
+              <w:lang w:val="es-MX" w:eastAsia="es-MX"/>
             </w:rPr>
           </w:pPr>
-          <w:hyperlink w:anchor="_Toc392189297" w:history="1">
+          <w:hyperlink w:anchor="_Toc392224251" w:history="1">
             <w:r>
               <w:rPr>
                 <w:rStyle w:val="Hipervnculo"/>
@@ -965,7 +963,7 @@
               <w:rPr>
                 <w:rFonts w:eastAsiaTheme="minorEastAsia"/>
                 <w:noProof/>
-                <w:lang w:eastAsia="es-ES"/>
+                <w:lang w:val="es-MX" w:eastAsia="es-MX"/>
               </w:rPr>
               <w:tab/>
             </w:r>
@@ -997,7 +995,7 @@
                 <w:noProof/>
                 <w:webHidden/>
               </w:rPr>
-              <w:instrText xml:space="preserve"> PAGEREF _Toc392189297 \h </w:instrText>
+              <w:instrText xml:space="preserve"> PAGEREF _Toc392224251 \h </w:instrText>
             </w:r>
             <w:r>
               <w:rPr>
@@ -1017,7 +1015,7 @@
                 <w:noProof/>
                 <w:webHidden/>
               </w:rPr>
-              <w:t>2</w:t>
+              <w:t>3</w:t>
             </w:r>
             <w:r>
               <w:rPr>
@@ -1038,10 +1036,10 @@
             <w:rPr>
               <w:rFonts w:eastAsiaTheme="minorEastAsia"/>
               <w:noProof/>
-              <w:lang w:eastAsia="es-ES"/>
+              <w:lang w:val="es-MX" w:eastAsia="es-MX"/>
             </w:rPr>
           </w:pPr>
-          <w:hyperlink w:anchor="_Toc392189298" w:history="1">
+          <w:hyperlink w:anchor="_Toc392224252" w:history="1">
             <w:r>
               <w:rPr>
                 <w:rStyle w:val="Hipervnculo"/>
@@ -1055,7 +1053,7 @@
               <w:rPr>
                 <w:rFonts w:eastAsiaTheme="minorEastAsia"/>
                 <w:noProof/>
-                <w:lang w:eastAsia="es-ES"/>
+                <w:lang w:val="es-MX" w:eastAsia="es-MX"/>
               </w:rPr>
               <w:tab/>
             </w:r>
@@ -1087,7 +1085,7 @@
                 <w:noProof/>
                 <w:webHidden/>
               </w:rPr>
-              <w:instrText xml:space="preserve"> PAGEREF _Toc392189298 \h </w:instrText>
+              <w:instrText xml:space="preserve"> PAGEREF _Toc392224252 \h </w:instrText>
             </w:r>
             <w:r>
               <w:rPr>
@@ -1107,7 +1105,7 @@
                 <w:noProof/>
                 <w:webHidden/>
               </w:rPr>
-              <w:t>2</w:t>
+              <w:t>4</w:t>
             </w:r>
             <w:r>
               <w:rPr>
@@ -1305,7 +1303,7 @@
           <w:szCs w:val="24"/>
         </w:rPr>
       </w:pPr>
-      <w:bookmarkStart w:id="0" w:name="_Toc392189287"/>
+      <w:bookmarkStart w:id="0" w:name="_Toc392224241"/>
       <w:r>
         <w:rPr>
           <w:rFonts w:ascii="Arial" w:hAnsi="Arial" w:cs="Arial"/>
@@ -1320,110 +1318,940 @@
     </w:p>
     <w:p>
       <w:pPr>
-        <w:pStyle w:val="Prrafodelista"/>
-        <w:spacing w:line="360" w:lineRule="auto"/>
-        <w:ind w:left="360"/>
-        <w:rPr>
-          <w:rFonts w:ascii="Arial" w:hAnsi="Arial" w:cs="Arial"/>
-          <w:color w:val="00B0F0"/>
-          <w:sz w:val="24"/>
-          <w:szCs w:val="24"/>
-        </w:rPr>
-      </w:pPr>
-      <w:r>
-        <w:rPr>
-          <w:rFonts w:ascii="Arial" w:hAnsi="Arial" w:cs="Arial"/>
-          <w:color w:val="00B0F0"/>
-          <w:sz w:val="24"/>
-          <w:szCs w:val="24"/>
-        </w:rPr>
-        <w:t xml:space="preserve">Desde tiempos inmemorables la humanidad ha buscado el desarrollo de nuevas tecnologías experimentando y ha desarrollado nuevas formas de cumplir sus sueños, de ahí nace la era tecnológica y de computadores, </w:t>
-      </w:r>
-    </w:p>
-    <w:p>
-      <w:pPr>
-        <w:pStyle w:val="Prrafodelista"/>
-        <w:spacing w:line="360" w:lineRule="auto"/>
-        <w:ind w:left="360"/>
-        <w:rPr>
-          <w:rFonts w:ascii="Arial" w:hAnsi="Arial" w:cs="Arial"/>
-          <w:color w:val="00B0F0"/>
-          <w:sz w:val="24"/>
-          <w:szCs w:val="24"/>
-        </w:rPr>
-      </w:pPr>
-      <w:r>
-        <w:rPr>
-          <w:rFonts w:ascii="Arial" w:hAnsi="Arial" w:cs="Arial"/>
-          <w:color w:val="00B0F0"/>
-          <w:sz w:val="24"/>
-          <w:szCs w:val="24"/>
-        </w:rPr>
-        <w:t xml:space="preserve">Se empezaron a desarrollar sistemas </w:t>
+        <w:pStyle w:val="NormalWeb"/>
+        <w:spacing w:before="0" w:beforeAutospacing="0" w:after="0" w:afterAutospacing="0" w:line="276" w:lineRule="auto"/>
+        <w:jc w:val="both"/>
+        <w:rPr>
+          <w:rFonts w:ascii="Arial" w:hAnsi="Arial" w:cs="Arial"/>
+        </w:rPr>
+      </w:pPr>
+      <w:r>
+        <w:rPr>
+          <w:rFonts w:ascii="Arial" w:hAnsi="Arial" w:cs="Arial"/>
+        </w:rPr>
+        <w:t>Las últimas dos décadas el mundo ha vivido cambios sorprendentes, esto por la influencia de la</w:t>
+      </w:r>
+      <w:r>
+        <w:rPr>
+          <w:rStyle w:val="apple-converted-space"/>
+          <w:rFonts w:ascii="Arial" w:eastAsiaTheme="majorEastAsia" w:hAnsi="Arial" w:cs="Arial"/>
+        </w:rPr>
+        <w:t> </w:t>
+      </w:r>
+      <w:hyperlink r:id="rId6" w:history="1">
+        <w:r>
+          <w:rPr>
+            <w:rStyle w:val="Hipervnculo"/>
+            <w:rFonts w:ascii="Arial" w:hAnsi="Arial" w:cs="Arial"/>
+            <w:color w:val="auto"/>
+            <w:u w:val="none"/>
+          </w:rPr>
+          <w:t>electrónica</w:t>
+        </w:r>
+      </w:hyperlink>
+      <w:r>
+        <w:rPr>
+          <w:rStyle w:val="apple-converted-space"/>
+          <w:rFonts w:ascii="Arial" w:eastAsiaTheme="majorEastAsia" w:hAnsi="Arial" w:cs="Arial"/>
+        </w:rPr>
+        <w:t> </w:t>
+      </w:r>
+      <w:r>
+        <w:rPr>
+          <w:rFonts w:ascii="Arial" w:hAnsi="Arial" w:cs="Arial"/>
+        </w:rPr>
+        <w:t>y la</w:t>
+      </w:r>
+      <w:r>
+        <w:rPr>
+          <w:rStyle w:val="apple-converted-space"/>
+          <w:rFonts w:ascii="Arial" w:eastAsiaTheme="majorEastAsia" w:hAnsi="Arial" w:cs="Arial"/>
+        </w:rPr>
+        <w:t> </w:t>
+      </w:r>
+      <w:hyperlink r:id="rId7" w:history="1">
+        <w:r>
+          <w:rPr>
+            <w:rStyle w:val="Hipervnculo"/>
+            <w:rFonts w:ascii="Arial" w:hAnsi="Arial" w:cs="Arial"/>
+            <w:color w:val="auto"/>
+            <w:u w:val="none"/>
+          </w:rPr>
+          <w:t>automatización</w:t>
+        </w:r>
+      </w:hyperlink>
+      <w:r>
+        <w:rPr>
+          <w:rStyle w:val="apple-converted-space"/>
+          <w:rFonts w:ascii="Arial" w:eastAsiaTheme="majorEastAsia" w:hAnsi="Arial" w:cs="Arial"/>
+        </w:rPr>
+        <w:t> </w:t>
+      </w:r>
+      <w:r>
+        <w:rPr>
+          <w:rFonts w:ascii="Arial" w:hAnsi="Arial" w:cs="Arial"/>
+        </w:rPr>
+        <w:t xml:space="preserve">en la vida diaria de los ciudadanos; a esto no </w:t>
       </w:r>
       <w:proofErr w:type="spellStart"/>
       <w:r>
         <w:rPr>
           <w:rFonts w:ascii="Arial" w:hAnsi="Arial" w:cs="Arial"/>
-          <w:color w:val="00B0F0"/>
-          <w:sz w:val="24"/>
-          <w:szCs w:val="24"/>
-        </w:rPr>
-        <w:t>mas</w:t>
+        </w:rPr>
+        <w:t>a</w:t>
       </w:r>
       <w:proofErr w:type="spellEnd"/>
       <w:r>
         <w:rPr>
           <w:rFonts w:ascii="Arial" w:hAnsi="Arial" w:cs="Arial"/>
-          <w:color w:val="00B0F0"/>
-          <w:sz w:val="24"/>
-          <w:szCs w:val="24"/>
-        </w:rPr>
-        <w:t xml:space="preserve"> avanzados y </w:t>
-      </w:r>
-    </w:p>
-    <w:p>
-      <w:pPr>
-        <w:pStyle w:val="Prrafodelista"/>
-        <w:spacing w:line="360" w:lineRule="auto"/>
-        <w:ind w:left="360"/>
-        <w:rPr>
-          <w:rFonts w:ascii="Arial" w:hAnsi="Arial" w:cs="Arial"/>
-          <w:color w:val="00B0F0"/>
-          <w:sz w:val="24"/>
-          <w:szCs w:val="24"/>
-        </w:rPr>
-      </w:pPr>
-      <w:r>
-        <w:rPr>
-          <w:rFonts w:ascii="Arial" w:hAnsi="Arial" w:cs="Arial"/>
-          <w:color w:val="00B0F0"/>
-          <w:sz w:val="24"/>
-          <w:szCs w:val="24"/>
-        </w:rPr>
-        <w:t>Aparecen los sistemas distribuidos, en contraste con los sistemas centralizados.</w:t>
-      </w:r>
-    </w:p>
-    <w:p>
-      <w:pPr>
-        <w:pStyle w:val="Prrafodelista"/>
-        <w:spacing w:line="360" w:lineRule="auto"/>
-        <w:ind w:left="360"/>
-        <w:rPr>
-          <w:rFonts w:ascii="Arial" w:hAnsi="Arial" w:cs="Arial"/>
-          <w:color w:val="00B0F0"/>
-          <w:sz w:val="24"/>
-          <w:szCs w:val="24"/>
-        </w:rPr>
-      </w:pPr>
-      <w:r>
-        <w:rPr>
-          <w:rFonts w:ascii="Arial" w:hAnsi="Arial" w:cs="Arial"/>
-          <w:color w:val="00B0F0"/>
-          <w:sz w:val="24"/>
-          <w:szCs w:val="24"/>
-        </w:rPr>
-        <w:t>Los sistemas distribuidos necesitan un software distinto al de los sistemas centralizados.</w:t>
+        </w:rPr>
+        <w:t xml:space="preserve"> sido ajeno la</w:t>
+      </w:r>
+      <w:r>
+        <w:rPr>
+          <w:rStyle w:val="apple-converted-space"/>
+          <w:rFonts w:ascii="Arial" w:eastAsiaTheme="majorEastAsia" w:hAnsi="Arial" w:cs="Arial"/>
+        </w:rPr>
+        <w:t> </w:t>
+      </w:r>
+      <w:hyperlink r:id="rId8" w:history="1">
+        <w:r>
+          <w:rPr>
+            <w:rStyle w:val="Hipervnculo"/>
+            <w:rFonts w:ascii="Arial" w:hAnsi="Arial" w:cs="Arial"/>
+            <w:color w:val="auto"/>
+            <w:u w:val="none"/>
+          </w:rPr>
+          <w:t>administración</w:t>
+        </w:r>
+      </w:hyperlink>
+      <w:r>
+        <w:rPr>
+          <w:rStyle w:val="apple-converted-space"/>
+          <w:rFonts w:ascii="Arial" w:eastAsiaTheme="majorEastAsia" w:hAnsi="Arial" w:cs="Arial"/>
+        </w:rPr>
+        <w:t> </w:t>
+      </w:r>
+      <w:r>
+        <w:rPr>
+          <w:rFonts w:ascii="Arial" w:hAnsi="Arial" w:cs="Arial"/>
+        </w:rPr>
+        <w:t xml:space="preserve">electoral, lo cual se ha concretizado en lo que se denomina el voto electrónico, que a nivel de Sudamérica ya </w:t>
+      </w:r>
+      <w:proofErr w:type="spellStart"/>
+      <w:r>
+        <w:rPr>
+          <w:rFonts w:ascii="Arial" w:hAnsi="Arial" w:cs="Arial"/>
+        </w:rPr>
+        <w:t>a</w:t>
+      </w:r>
+      <w:proofErr w:type="spellEnd"/>
+      <w:r>
+        <w:rPr>
+          <w:rFonts w:ascii="Arial" w:hAnsi="Arial" w:cs="Arial"/>
+        </w:rPr>
+        <w:t xml:space="preserve"> dado sus primeros frutos. Antes de pasar a señalar las experiencias sudamericanas en</w:t>
+      </w:r>
+      <w:r>
+        <w:rPr>
+          <w:rStyle w:val="apple-converted-space"/>
+          <w:rFonts w:ascii="Arial" w:eastAsiaTheme="majorEastAsia" w:hAnsi="Arial" w:cs="Arial"/>
+        </w:rPr>
+        <w:t> </w:t>
+      </w:r>
+      <w:hyperlink r:id="rId9" w:history="1">
+        <w:r>
+          <w:rPr>
+            <w:rStyle w:val="Hipervnculo"/>
+            <w:rFonts w:ascii="Arial" w:hAnsi="Arial" w:cs="Arial"/>
+            <w:color w:val="auto"/>
+            <w:u w:val="none"/>
+          </w:rPr>
+          <w:t>voto electrónico</w:t>
+        </w:r>
+      </w:hyperlink>
+      <w:r>
+        <w:rPr>
+          <w:rStyle w:val="apple-converted-space"/>
+          <w:rFonts w:ascii="Arial" w:eastAsiaTheme="majorEastAsia" w:hAnsi="Arial" w:cs="Arial"/>
+        </w:rPr>
+        <w:t> </w:t>
+      </w:r>
+      <w:r>
+        <w:rPr>
+          <w:rFonts w:ascii="Arial" w:hAnsi="Arial" w:cs="Arial"/>
+        </w:rPr>
+        <w:t>y sus consecuencias respectivas, habrá que esclarecer de qué se trata este fenómeno. Se denomina: "</w:t>
+      </w:r>
+      <w:hyperlink r:id="rId10" w:history="1">
+        <w:r>
+          <w:rPr>
+            <w:rStyle w:val="Hipervnculo"/>
+            <w:rFonts w:ascii="Arial" w:hAnsi="Arial" w:cs="Arial"/>
+            <w:color w:val="auto"/>
+            <w:u w:val="none"/>
+          </w:rPr>
+          <w:t>sistema</w:t>
+        </w:r>
+      </w:hyperlink>
+      <w:r>
+        <w:rPr>
+          <w:rStyle w:val="apple-converted-space"/>
+          <w:rFonts w:ascii="Arial" w:eastAsiaTheme="majorEastAsia" w:hAnsi="Arial" w:cs="Arial"/>
+        </w:rPr>
+        <w:t> </w:t>
+      </w:r>
+      <w:r>
+        <w:rPr>
+          <w:rFonts w:ascii="Arial" w:hAnsi="Arial" w:cs="Arial"/>
+        </w:rPr>
+        <w:t>de votación electrónica" a la combinación de equipos mecánicos y electromecánicos o electrónicos, que incluye el</w:t>
+      </w:r>
+      <w:r>
+        <w:rPr>
+          <w:rStyle w:val="apple-converted-space"/>
+          <w:rFonts w:ascii="Arial" w:eastAsiaTheme="majorEastAsia" w:hAnsi="Arial" w:cs="Arial"/>
+        </w:rPr>
+        <w:t> </w:t>
+      </w:r>
+      <w:hyperlink r:id="rId11" w:history="1">
+        <w:r>
+          <w:rPr>
+            <w:rStyle w:val="Hipervnculo"/>
+            <w:rFonts w:ascii="Arial" w:hAnsi="Arial" w:cs="Arial"/>
+            <w:color w:val="auto"/>
+            <w:u w:val="none"/>
+          </w:rPr>
+          <w:t>software</w:t>
+        </w:r>
+      </w:hyperlink>
+      <w:r>
+        <w:rPr>
+          <w:rStyle w:val="apple-converted-space"/>
+          <w:rFonts w:ascii="Arial" w:eastAsiaTheme="majorEastAsia" w:hAnsi="Arial" w:cs="Arial"/>
+        </w:rPr>
+        <w:t> </w:t>
+      </w:r>
+      <w:r>
+        <w:rPr>
+          <w:rFonts w:ascii="Arial" w:hAnsi="Arial" w:cs="Arial"/>
+        </w:rPr>
+        <w:t>requerido para programar y controlar al equipo que se usa para definir las papeletas de votación, este sistema también puede incluir la transmisión de resultados sobre</w:t>
+      </w:r>
+      <w:r>
+        <w:rPr>
+          <w:rStyle w:val="apple-converted-space"/>
+          <w:rFonts w:ascii="Arial" w:eastAsiaTheme="majorEastAsia" w:hAnsi="Arial" w:cs="Arial"/>
+        </w:rPr>
+        <w:t> </w:t>
+      </w:r>
+      <w:hyperlink r:id="rId12" w:history="1">
+        <w:r>
+          <w:rPr>
+            <w:rStyle w:val="Hipervnculo"/>
+            <w:rFonts w:ascii="Arial" w:hAnsi="Arial" w:cs="Arial"/>
+            <w:color w:val="auto"/>
+            <w:u w:val="none"/>
+          </w:rPr>
+          <w:t>redes</w:t>
+        </w:r>
+      </w:hyperlink>
+      <w:r>
+        <w:rPr>
+          <w:rStyle w:val="apple-converted-space"/>
+          <w:rFonts w:ascii="Arial" w:eastAsiaTheme="majorEastAsia" w:hAnsi="Arial" w:cs="Arial"/>
+        </w:rPr>
+        <w:t> </w:t>
+      </w:r>
+      <w:r>
+        <w:rPr>
+          <w:rFonts w:ascii="Arial" w:hAnsi="Arial" w:cs="Arial"/>
+        </w:rPr>
+        <w:t>de telecomunicación. Y se denomina "voto electrónico" a aquel voto que se realiza por medio de algún dispositivo electrónico en forma automática en una</w:t>
+      </w:r>
+      <w:r>
+        <w:rPr>
+          <w:rStyle w:val="apple-converted-space"/>
+          <w:rFonts w:ascii="Arial" w:eastAsiaTheme="majorEastAsia" w:hAnsi="Arial" w:cs="Arial"/>
+        </w:rPr>
+        <w:t> </w:t>
+      </w:r>
+      <w:hyperlink r:id="rId13" w:history="1">
+        <w:r>
+          <w:rPr>
+            <w:rStyle w:val="Hipervnculo"/>
+            <w:rFonts w:ascii="Arial" w:hAnsi="Arial" w:cs="Arial"/>
+            <w:color w:val="auto"/>
+            <w:u w:val="none"/>
+          </w:rPr>
+          <w:t>computadora</w:t>
+        </w:r>
+      </w:hyperlink>
+      <w:r>
+        <w:rPr>
+          <w:rFonts w:ascii="Arial" w:hAnsi="Arial" w:cs="Arial"/>
+        </w:rPr>
+        <w:t>, en aquel Terminal se presentan todas las opciones en</w:t>
+      </w:r>
+      <w:r>
+        <w:rPr>
+          <w:rStyle w:val="apple-converted-space"/>
+          <w:rFonts w:ascii="Arial" w:eastAsiaTheme="majorEastAsia" w:hAnsi="Arial" w:cs="Arial"/>
+        </w:rPr>
+        <w:t> </w:t>
+      </w:r>
+      <w:hyperlink r:id="rId14" w:history="1">
+        <w:r>
+          <w:rPr>
+            <w:rStyle w:val="Hipervnculo"/>
+            <w:rFonts w:ascii="Arial" w:hAnsi="Arial" w:cs="Arial"/>
+            <w:color w:val="auto"/>
+            <w:u w:val="none"/>
+          </w:rPr>
+          <w:t>competencia</w:t>
+        </w:r>
+      </w:hyperlink>
+      <w:r>
+        <w:rPr>
+          <w:rStyle w:val="apple-converted-space"/>
+          <w:rFonts w:ascii="Arial" w:eastAsiaTheme="majorEastAsia" w:hAnsi="Arial" w:cs="Arial"/>
+        </w:rPr>
+        <w:t> </w:t>
+      </w:r>
+      <w:r>
+        <w:rPr>
+          <w:rFonts w:ascii="Arial" w:hAnsi="Arial" w:cs="Arial"/>
+        </w:rPr>
+        <w:t>para permitir la</w:t>
+      </w:r>
+      <w:r>
+        <w:rPr>
+          <w:rStyle w:val="apple-converted-space"/>
+          <w:rFonts w:ascii="Arial" w:eastAsiaTheme="majorEastAsia" w:hAnsi="Arial" w:cs="Arial"/>
+        </w:rPr>
+        <w:t> </w:t>
+      </w:r>
+      <w:hyperlink r:id="rId15" w:history="1">
+        <w:r>
+          <w:rPr>
+            <w:rStyle w:val="Hipervnculo"/>
+            <w:rFonts w:ascii="Arial" w:hAnsi="Arial" w:cs="Arial"/>
+            <w:color w:val="auto"/>
+            <w:u w:val="none"/>
+          </w:rPr>
+          <w:t>selección</w:t>
+        </w:r>
+      </w:hyperlink>
+      <w:r>
+        <w:rPr>
+          <w:rStyle w:val="apple-converted-space"/>
+          <w:rFonts w:ascii="Arial" w:eastAsiaTheme="majorEastAsia" w:hAnsi="Arial" w:cs="Arial"/>
+        </w:rPr>
+        <w:t> </w:t>
+      </w:r>
+      <w:r>
+        <w:rPr>
+          <w:rFonts w:ascii="Arial" w:hAnsi="Arial" w:cs="Arial"/>
+        </w:rPr>
+        <w:t>inmediata, el escrutinio de votos es inmediato lo que posibilita que se entreguen resultados en corto</w:t>
+      </w:r>
+      <w:r>
+        <w:rPr>
+          <w:rStyle w:val="apple-converted-space"/>
+          <w:rFonts w:ascii="Arial" w:eastAsiaTheme="majorEastAsia" w:hAnsi="Arial" w:cs="Arial"/>
+        </w:rPr>
+        <w:t> </w:t>
+      </w:r>
+      <w:hyperlink r:id="rId16" w:history="1">
+        <w:r>
+          <w:rPr>
+            <w:rStyle w:val="Hipervnculo"/>
+            <w:rFonts w:ascii="Arial" w:hAnsi="Arial" w:cs="Arial"/>
+            <w:color w:val="auto"/>
+            <w:u w:val="none"/>
+          </w:rPr>
+          <w:t>tiempo</w:t>
+        </w:r>
+      </w:hyperlink>
+      <w:r>
+        <w:rPr>
+          <w:rFonts w:ascii="Arial" w:hAnsi="Arial" w:cs="Arial"/>
+        </w:rPr>
+        <w:t>.</w:t>
+      </w:r>
+    </w:p>
+    <w:p>
+      <w:pPr>
+        <w:pStyle w:val="NormalWeb"/>
+        <w:spacing w:before="0" w:beforeAutospacing="0" w:after="0" w:afterAutospacing="0" w:line="276" w:lineRule="auto"/>
+        <w:jc w:val="both"/>
+        <w:rPr>
+          <w:rFonts w:ascii="Arial" w:hAnsi="Arial" w:cs="Arial"/>
+        </w:rPr>
+      </w:pPr>
+      <w:r>
+        <w:rPr>
+          <w:rFonts w:ascii="Arial" w:hAnsi="Arial" w:cs="Arial"/>
+        </w:rPr>
+        <w:t>El sistema de votación electrónica no es única, sino que esta se ha diversificado según la sofisticación electrónica y según los requerimientos de los ciudadanos, a la</w:t>
+      </w:r>
+      <w:r>
+        <w:rPr>
+          <w:rStyle w:val="apple-converted-space"/>
+          <w:rFonts w:ascii="Arial" w:eastAsiaTheme="majorEastAsia" w:hAnsi="Arial" w:cs="Arial"/>
+        </w:rPr>
+        <w:t> </w:t>
+      </w:r>
+      <w:hyperlink r:id="rId17" w:history="1">
+        <w:r>
+          <w:rPr>
+            <w:rStyle w:val="Hipervnculo"/>
+            <w:rFonts w:ascii="Arial" w:hAnsi="Arial" w:cs="Arial"/>
+            <w:color w:val="auto"/>
+            <w:u w:val="none"/>
+          </w:rPr>
+          <w:t>luz</w:t>
+        </w:r>
+      </w:hyperlink>
+      <w:r>
+        <w:rPr>
+          <w:rStyle w:val="apple-converted-space"/>
+          <w:rFonts w:ascii="Arial" w:eastAsiaTheme="majorEastAsia" w:hAnsi="Arial" w:cs="Arial"/>
+        </w:rPr>
+        <w:t> </w:t>
+      </w:r>
+      <w:r>
+        <w:rPr>
+          <w:rFonts w:ascii="Arial" w:hAnsi="Arial" w:cs="Arial"/>
+        </w:rPr>
+        <w:t>de estas premisas tenemos tres</w:t>
+      </w:r>
+      <w:r>
+        <w:rPr>
+          <w:rStyle w:val="apple-converted-space"/>
+          <w:rFonts w:ascii="Arial" w:eastAsiaTheme="majorEastAsia" w:hAnsi="Arial" w:cs="Arial"/>
+        </w:rPr>
+        <w:t> </w:t>
+      </w:r>
+      <w:hyperlink r:id="rId18" w:history="1">
+        <w:r>
+          <w:rPr>
+            <w:rStyle w:val="Hipervnculo"/>
+            <w:rFonts w:ascii="Arial" w:hAnsi="Arial" w:cs="Arial"/>
+            <w:color w:val="auto"/>
+            <w:u w:val="none"/>
+          </w:rPr>
+          <w:t>sistemas</w:t>
+        </w:r>
+      </w:hyperlink>
+      <w:r>
+        <w:rPr>
+          <w:rStyle w:val="apple-converted-space"/>
+          <w:rFonts w:ascii="Arial" w:eastAsiaTheme="majorEastAsia" w:hAnsi="Arial" w:cs="Arial"/>
+        </w:rPr>
+        <w:t> </w:t>
+      </w:r>
+      <w:r>
+        <w:rPr>
+          <w:rFonts w:ascii="Arial" w:hAnsi="Arial" w:cs="Arial"/>
+        </w:rPr>
+        <w:t>de votación: el primero de ellos es un sistema de votación basado en el papel (</w:t>
+      </w:r>
+      <w:proofErr w:type="spellStart"/>
+      <w:r>
+        <w:rPr>
+          <w:rFonts w:ascii="Arial" w:hAnsi="Arial" w:cs="Arial"/>
+        </w:rPr>
+        <w:t>Paper</w:t>
+      </w:r>
+      <w:proofErr w:type="spellEnd"/>
+      <w:r>
+        <w:rPr>
+          <w:rFonts w:ascii="Arial" w:hAnsi="Arial" w:cs="Arial"/>
+        </w:rPr>
+        <w:t xml:space="preserve"> </w:t>
+      </w:r>
+      <w:proofErr w:type="spellStart"/>
+      <w:r>
+        <w:rPr>
+          <w:rFonts w:ascii="Arial" w:hAnsi="Arial" w:cs="Arial"/>
+        </w:rPr>
+        <w:t>Based</w:t>
+      </w:r>
+      <w:proofErr w:type="spellEnd"/>
+      <w:r>
+        <w:rPr>
+          <w:rFonts w:ascii="Arial" w:hAnsi="Arial" w:cs="Arial"/>
+        </w:rPr>
+        <w:t xml:space="preserve"> </w:t>
+      </w:r>
+      <w:proofErr w:type="spellStart"/>
+      <w:r>
+        <w:rPr>
+          <w:rFonts w:ascii="Arial" w:hAnsi="Arial" w:cs="Arial"/>
+        </w:rPr>
+        <w:t>Voting</w:t>
+      </w:r>
+      <w:proofErr w:type="spellEnd"/>
+      <w:r>
+        <w:rPr>
+          <w:rFonts w:ascii="Arial" w:hAnsi="Arial" w:cs="Arial"/>
+        </w:rPr>
+        <w:t xml:space="preserve"> </w:t>
+      </w:r>
+      <w:proofErr w:type="spellStart"/>
+      <w:r>
+        <w:rPr>
+          <w:rFonts w:ascii="Arial" w:hAnsi="Arial" w:cs="Arial"/>
+        </w:rPr>
+        <w:t>System</w:t>
+      </w:r>
+      <w:proofErr w:type="spellEnd"/>
+      <w:r>
+        <w:rPr>
+          <w:rFonts w:ascii="Arial" w:hAnsi="Arial" w:cs="Arial"/>
+        </w:rPr>
+        <w:t>), en esta los votos se registran, se escrutan y generan el resultado de los votos emitidos en</w:t>
+      </w:r>
+      <w:r>
+        <w:rPr>
+          <w:rStyle w:val="apple-converted-space"/>
+          <w:rFonts w:ascii="Arial" w:eastAsiaTheme="majorEastAsia" w:hAnsi="Arial" w:cs="Arial"/>
+        </w:rPr>
+        <w:t> </w:t>
+      </w:r>
+      <w:hyperlink r:id="rId19" w:history="1">
+        <w:r>
+          <w:rPr>
+            <w:rStyle w:val="Hipervnculo"/>
+            <w:rFonts w:ascii="Arial" w:hAnsi="Arial" w:cs="Arial"/>
+            <w:color w:val="auto"/>
+            <w:u w:val="none"/>
+          </w:rPr>
+          <w:t>tarjetas</w:t>
+        </w:r>
+      </w:hyperlink>
+      <w:r>
+        <w:rPr>
+          <w:rStyle w:val="apple-converted-space"/>
+          <w:rFonts w:ascii="Arial" w:eastAsiaTheme="majorEastAsia" w:hAnsi="Arial" w:cs="Arial"/>
+        </w:rPr>
+        <w:t> </w:t>
+      </w:r>
+      <w:r>
+        <w:rPr>
+          <w:rFonts w:ascii="Arial" w:hAnsi="Arial" w:cs="Arial"/>
+        </w:rPr>
+        <w:t>u hojas de papel; el segundo sistema de votación se denomina "registro electrónico directo"(</w:t>
+      </w:r>
+      <w:proofErr w:type="spellStart"/>
+      <w:r>
+        <w:rPr>
+          <w:rFonts w:ascii="Arial" w:hAnsi="Arial" w:cs="Arial"/>
+        </w:rPr>
+        <w:t>Direct</w:t>
+      </w:r>
+      <w:proofErr w:type="spellEnd"/>
+      <w:r>
+        <w:rPr>
+          <w:rFonts w:ascii="Arial" w:hAnsi="Arial" w:cs="Arial"/>
+        </w:rPr>
+        <w:t xml:space="preserve"> Record </w:t>
+      </w:r>
+      <w:proofErr w:type="spellStart"/>
+      <w:r>
+        <w:rPr>
+          <w:rFonts w:ascii="Arial" w:hAnsi="Arial" w:cs="Arial"/>
+        </w:rPr>
+        <w:t>Electronic</w:t>
+      </w:r>
+      <w:proofErr w:type="spellEnd"/>
+      <w:r>
+        <w:rPr>
+          <w:rFonts w:ascii="Arial" w:hAnsi="Arial" w:cs="Arial"/>
+        </w:rPr>
+        <w:t xml:space="preserve"> </w:t>
+      </w:r>
+      <w:proofErr w:type="spellStart"/>
+      <w:r>
+        <w:rPr>
+          <w:rFonts w:ascii="Arial" w:hAnsi="Arial" w:cs="Arial"/>
+        </w:rPr>
+        <w:t>System</w:t>
+      </w:r>
+      <w:proofErr w:type="spellEnd"/>
+      <w:r>
+        <w:rPr>
+          <w:rFonts w:ascii="Arial" w:hAnsi="Arial" w:cs="Arial"/>
+        </w:rPr>
+        <w:t>- DRE), este es un sistema presencial que tiene la característica de ser proporcionado por maquinas especialmente fabricadas para la votación que no se encuentren conectadas con otras maquinas (plataforma cerrada), estas pueden ser maquinas dedicadas que presentan todas las opciones y elecciones simultaneas o maquinas dedicadas con</w:t>
+      </w:r>
+      <w:r>
+        <w:rPr>
+          <w:rStyle w:val="apple-converted-space"/>
+          <w:rFonts w:ascii="Arial" w:eastAsiaTheme="majorEastAsia" w:hAnsi="Arial" w:cs="Arial"/>
+        </w:rPr>
+        <w:t> </w:t>
+      </w:r>
+      <w:hyperlink r:id="rId20" w:anchor="tecla" w:history="1">
+        <w:r>
+          <w:rPr>
+            <w:rStyle w:val="Hipervnculo"/>
+            <w:rFonts w:ascii="Arial" w:hAnsi="Arial" w:cs="Arial"/>
+            <w:color w:val="auto"/>
+            <w:u w:val="none"/>
+          </w:rPr>
+          <w:t>teclado</w:t>
+        </w:r>
+      </w:hyperlink>
+      <w:r>
+        <w:rPr>
+          <w:rStyle w:val="apple-converted-space"/>
+          <w:rFonts w:ascii="Arial" w:eastAsiaTheme="majorEastAsia" w:hAnsi="Arial" w:cs="Arial"/>
+        </w:rPr>
+        <w:t> </w:t>
+      </w:r>
+      <w:r>
+        <w:rPr>
+          <w:rFonts w:ascii="Arial" w:hAnsi="Arial" w:cs="Arial"/>
+        </w:rPr>
+        <w:t>numérico, terminado el proceso electoral, los</w:t>
+      </w:r>
+      <w:r>
+        <w:rPr>
+          <w:rStyle w:val="apple-converted-space"/>
+          <w:rFonts w:ascii="Arial" w:eastAsiaTheme="majorEastAsia" w:hAnsi="Arial" w:cs="Arial"/>
+        </w:rPr>
+        <w:t> </w:t>
+      </w:r>
+      <w:hyperlink r:id="rId21" w:history="1">
+        <w:r>
+          <w:rPr>
+            <w:rStyle w:val="Hipervnculo"/>
+            <w:rFonts w:ascii="Arial" w:hAnsi="Arial" w:cs="Arial"/>
+            <w:color w:val="auto"/>
+            <w:u w:val="none"/>
+          </w:rPr>
+          <w:t>datos</w:t>
+        </w:r>
+      </w:hyperlink>
+      <w:r>
+        <w:rPr>
+          <w:rStyle w:val="apple-converted-space"/>
+          <w:rFonts w:ascii="Arial" w:eastAsiaTheme="majorEastAsia" w:hAnsi="Arial" w:cs="Arial"/>
+        </w:rPr>
+        <w:t> </w:t>
+      </w:r>
+      <w:r>
+        <w:rPr>
+          <w:rFonts w:ascii="Arial" w:hAnsi="Arial" w:cs="Arial"/>
+        </w:rPr>
+        <w:t>se procesan por medio de un</w:t>
+      </w:r>
+      <w:r>
+        <w:rPr>
+          <w:rStyle w:val="apple-converted-space"/>
+          <w:rFonts w:ascii="Arial" w:eastAsiaTheme="majorEastAsia" w:hAnsi="Arial" w:cs="Arial"/>
+        </w:rPr>
+        <w:t> </w:t>
+      </w:r>
+      <w:hyperlink r:id="rId22" w:history="1">
+        <w:r>
+          <w:rPr>
+            <w:rStyle w:val="Hipervnculo"/>
+            <w:rFonts w:ascii="Arial" w:hAnsi="Arial" w:cs="Arial"/>
+            <w:color w:val="auto"/>
+            <w:u w:val="none"/>
+          </w:rPr>
+          <w:t>programa</w:t>
+        </w:r>
+      </w:hyperlink>
+      <w:r>
+        <w:rPr>
+          <w:rStyle w:val="apple-converted-space"/>
+          <w:rFonts w:ascii="Arial" w:eastAsiaTheme="majorEastAsia" w:hAnsi="Arial" w:cs="Arial"/>
+        </w:rPr>
+        <w:t> </w:t>
+      </w:r>
+      <w:r>
+        <w:rPr>
+          <w:rFonts w:ascii="Arial" w:hAnsi="Arial" w:cs="Arial"/>
+        </w:rPr>
+        <w:t>de una computadora que se encarga de grabar los datos de la votación y las</w:t>
+      </w:r>
+      <w:r>
+        <w:rPr>
+          <w:rStyle w:val="apple-converted-space"/>
+          <w:rFonts w:ascii="Arial" w:eastAsiaTheme="majorEastAsia" w:hAnsi="Arial" w:cs="Arial"/>
+        </w:rPr>
+        <w:t> </w:t>
+      </w:r>
+      <w:hyperlink r:id="rId23" w:history="1">
+        <w:r>
+          <w:rPr>
+            <w:rStyle w:val="Hipervnculo"/>
+            <w:rFonts w:ascii="Arial" w:hAnsi="Arial" w:cs="Arial"/>
+            <w:color w:val="auto"/>
+            <w:u w:val="none"/>
+          </w:rPr>
+          <w:t>imágenes</w:t>
+        </w:r>
+      </w:hyperlink>
+      <w:r>
+        <w:rPr>
+          <w:rStyle w:val="apple-converted-space"/>
+          <w:rFonts w:ascii="Arial" w:eastAsiaTheme="majorEastAsia" w:hAnsi="Arial" w:cs="Arial"/>
+        </w:rPr>
+        <w:t> </w:t>
+      </w:r>
+      <w:r>
+        <w:rPr>
+          <w:rFonts w:ascii="Arial" w:hAnsi="Arial" w:cs="Arial"/>
+        </w:rPr>
+        <w:t>de las papeletas de votación en componentes de</w:t>
+      </w:r>
+      <w:r>
+        <w:rPr>
+          <w:rStyle w:val="apple-converted-space"/>
+          <w:rFonts w:ascii="Arial" w:eastAsiaTheme="majorEastAsia" w:hAnsi="Arial" w:cs="Arial"/>
+        </w:rPr>
+        <w:t> </w:t>
+      </w:r>
+      <w:hyperlink r:id="rId24" w:history="1">
+        <w:r>
+          <w:rPr>
+            <w:rStyle w:val="Hipervnculo"/>
+            <w:rFonts w:ascii="Arial" w:hAnsi="Arial" w:cs="Arial"/>
+            <w:color w:val="auto"/>
+            <w:u w:val="none"/>
+          </w:rPr>
+          <w:t>memoria</w:t>
+        </w:r>
+      </w:hyperlink>
+      <w:r>
+        <w:rPr>
+          <w:rFonts w:ascii="Arial" w:hAnsi="Arial" w:cs="Arial"/>
+        </w:rPr>
+        <w:t>; el último de los sistemas es el sistema de votación en</w:t>
+      </w:r>
+      <w:r>
+        <w:rPr>
+          <w:rStyle w:val="apple-converted-space"/>
+          <w:rFonts w:ascii="Arial" w:eastAsiaTheme="majorEastAsia" w:hAnsi="Arial" w:cs="Arial"/>
+        </w:rPr>
+        <w:t> </w:t>
+      </w:r>
+      <w:hyperlink r:id="rId25" w:history="1">
+        <w:r>
+          <w:rPr>
+            <w:rStyle w:val="Hipervnculo"/>
+            <w:rFonts w:ascii="Arial" w:hAnsi="Arial" w:cs="Arial"/>
+            <w:color w:val="auto"/>
+            <w:u w:val="none"/>
+          </w:rPr>
+          <w:t>red</w:t>
+        </w:r>
+      </w:hyperlink>
+      <w:r>
+        <w:rPr>
+          <w:rStyle w:val="apple-converted-space"/>
+          <w:rFonts w:ascii="Arial" w:eastAsiaTheme="majorEastAsia" w:hAnsi="Arial" w:cs="Arial"/>
+        </w:rPr>
+        <w:t> </w:t>
+      </w:r>
+      <w:r>
+        <w:rPr>
+          <w:rFonts w:ascii="Arial" w:hAnsi="Arial" w:cs="Arial"/>
+        </w:rPr>
+        <w:t xml:space="preserve">(Network </w:t>
+      </w:r>
+      <w:proofErr w:type="spellStart"/>
+      <w:r>
+        <w:rPr>
+          <w:rFonts w:ascii="Arial" w:hAnsi="Arial" w:cs="Arial"/>
+        </w:rPr>
+        <w:t>Voting</w:t>
+      </w:r>
+      <w:proofErr w:type="spellEnd"/>
+      <w:r>
+        <w:rPr>
+          <w:rFonts w:ascii="Arial" w:hAnsi="Arial" w:cs="Arial"/>
+        </w:rPr>
+        <w:t xml:space="preserve"> </w:t>
+      </w:r>
+      <w:proofErr w:type="spellStart"/>
+      <w:r>
+        <w:rPr>
+          <w:rFonts w:ascii="Arial" w:hAnsi="Arial" w:cs="Arial"/>
+        </w:rPr>
+        <w:t>Systems</w:t>
+      </w:r>
+      <w:proofErr w:type="spellEnd"/>
+      <w:r>
+        <w:rPr>
+          <w:rFonts w:ascii="Arial" w:hAnsi="Arial" w:cs="Arial"/>
+        </w:rPr>
+        <w:t>), el cual tiene dos alternativas: el sistema de votación en red asistido(</w:t>
+      </w:r>
+      <w:proofErr w:type="spellStart"/>
+      <w:r>
+        <w:rPr>
+          <w:rFonts w:ascii="Arial" w:hAnsi="Arial" w:cs="Arial"/>
+        </w:rPr>
+        <w:t>Attedded</w:t>
+      </w:r>
+      <w:proofErr w:type="spellEnd"/>
+      <w:r>
+        <w:rPr>
+          <w:rFonts w:ascii="Arial" w:hAnsi="Arial" w:cs="Arial"/>
+        </w:rPr>
+        <w:t xml:space="preserve"> Network </w:t>
+      </w:r>
+      <w:proofErr w:type="spellStart"/>
+      <w:r>
+        <w:rPr>
+          <w:rFonts w:ascii="Arial" w:hAnsi="Arial" w:cs="Arial"/>
+        </w:rPr>
+        <w:t>Voting</w:t>
+      </w:r>
+      <w:proofErr w:type="spellEnd"/>
+      <w:r>
+        <w:rPr>
+          <w:rFonts w:ascii="Arial" w:hAnsi="Arial" w:cs="Arial"/>
+        </w:rPr>
+        <w:t xml:space="preserve"> </w:t>
+      </w:r>
+      <w:proofErr w:type="spellStart"/>
+      <w:r>
+        <w:rPr>
+          <w:rFonts w:ascii="Arial" w:hAnsi="Arial" w:cs="Arial"/>
+        </w:rPr>
+        <w:t>System</w:t>
+      </w:r>
+      <w:proofErr w:type="spellEnd"/>
+      <w:r>
+        <w:rPr>
+          <w:rFonts w:ascii="Arial" w:hAnsi="Arial" w:cs="Arial"/>
+        </w:rPr>
+        <w:t>), es el sistema de voto presencial que interconecta varias</w:t>
+      </w:r>
+      <w:r>
+        <w:rPr>
+          <w:rStyle w:val="apple-converted-space"/>
+          <w:rFonts w:ascii="Arial" w:eastAsiaTheme="majorEastAsia" w:hAnsi="Arial" w:cs="Arial"/>
+        </w:rPr>
+        <w:t> </w:t>
+      </w:r>
+      <w:hyperlink r:id="rId26" w:history="1">
+        <w:r>
+          <w:rPr>
+            <w:rStyle w:val="Hipervnculo"/>
+            <w:rFonts w:ascii="Arial" w:hAnsi="Arial" w:cs="Arial"/>
+            <w:color w:val="auto"/>
+            <w:u w:val="none"/>
+          </w:rPr>
+          <w:t>computadoras</w:t>
+        </w:r>
+      </w:hyperlink>
+      <w:r>
+        <w:rPr>
+          <w:rStyle w:val="apple-converted-space"/>
+          <w:rFonts w:ascii="Arial" w:eastAsiaTheme="majorEastAsia" w:hAnsi="Arial" w:cs="Arial"/>
+        </w:rPr>
+        <w:t> </w:t>
+      </w:r>
+      <w:r>
+        <w:rPr>
+          <w:rFonts w:ascii="Arial" w:hAnsi="Arial" w:cs="Arial"/>
+        </w:rPr>
+        <w:t xml:space="preserve">que proporcionan soporte para el voto y para el escrutinio, este sistema puede utilizar una computadora con pantalla sensible al tacto, ratón o teclado, también </w:t>
+      </w:r>
+      <w:proofErr w:type="spellStart"/>
+      <w:r>
+        <w:rPr>
+          <w:rFonts w:ascii="Arial" w:hAnsi="Arial" w:cs="Arial"/>
+        </w:rPr>
+        <w:t>esta</w:t>
+      </w:r>
+      <w:proofErr w:type="spellEnd"/>
+      <w:r>
+        <w:rPr>
+          <w:rFonts w:ascii="Arial" w:hAnsi="Arial" w:cs="Arial"/>
+        </w:rPr>
+        <w:t xml:space="preserve"> el sistema de votación en red no asistido (</w:t>
+      </w:r>
+      <w:proofErr w:type="spellStart"/>
+      <w:r>
+        <w:rPr>
+          <w:rFonts w:ascii="Arial" w:hAnsi="Arial" w:cs="Arial"/>
+        </w:rPr>
+        <w:t>Unattended</w:t>
+      </w:r>
+      <w:proofErr w:type="spellEnd"/>
+      <w:r>
+        <w:rPr>
+          <w:rFonts w:ascii="Arial" w:hAnsi="Arial" w:cs="Arial"/>
+        </w:rPr>
+        <w:t xml:space="preserve"> Network </w:t>
+      </w:r>
+      <w:proofErr w:type="spellStart"/>
+      <w:r>
+        <w:rPr>
+          <w:rFonts w:ascii="Arial" w:hAnsi="Arial" w:cs="Arial"/>
+        </w:rPr>
+        <w:t>Voting</w:t>
+      </w:r>
+      <w:proofErr w:type="spellEnd"/>
+      <w:r>
+        <w:rPr>
+          <w:rFonts w:ascii="Arial" w:hAnsi="Arial" w:cs="Arial"/>
+        </w:rPr>
+        <w:t xml:space="preserve"> </w:t>
+      </w:r>
+      <w:proofErr w:type="spellStart"/>
+      <w:r>
+        <w:rPr>
+          <w:rFonts w:ascii="Arial" w:hAnsi="Arial" w:cs="Arial"/>
+        </w:rPr>
+        <w:t>System</w:t>
+      </w:r>
+      <w:proofErr w:type="spellEnd"/>
+      <w:r>
+        <w:rPr>
+          <w:rFonts w:ascii="Arial" w:hAnsi="Arial" w:cs="Arial"/>
+        </w:rPr>
+        <w:t>), es un sistema de votación no presencial que se sirve de la plataforma de</w:t>
+      </w:r>
+      <w:r>
+        <w:rPr>
+          <w:rStyle w:val="apple-converted-space"/>
+          <w:rFonts w:ascii="Arial" w:eastAsiaTheme="majorEastAsia" w:hAnsi="Arial" w:cs="Arial"/>
+        </w:rPr>
+        <w:t> </w:t>
+      </w:r>
+      <w:hyperlink r:id="rId27" w:history="1">
+        <w:r>
+          <w:rPr>
+            <w:rStyle w:val="Hipervnculo"/>
+            <w:rFonts w:ascii="Arial" w:hAnsi="Arial" w:cs="Arial"/>
+            <w:color w:val="auto"/>
+            <w:u w:val="none"/>
+          </w:rPr>
+          <w:t>Internet</w:t>
+        </w:r>
+      </w:hyperlink>
+      <w:r>
+        <w:rPr>
+          <w:rFonts w:ascii="Arial" w:hAnsi="Arial" w:cs="Arial"/>
+        </w:rPr>
+        <w:t xml:space="preserve">, es un sistema no asistido pues el elector no tiene que desplazarse hasta un </w:t>
+      </w:r>
+      <w:r>
+        <w:rPr>
+          <w:rFonts w:ascii="Arial" w:hAnsi="Arial" w:cs="Arial"/>
+        </w:rPr>
+        <w:lastRenderedPageBreak/>
+        <w:t>centro de votación sino que puede votar desde cualquier lugar con acceso a Internet.</w:t>
       </w:r>
     </w:p>
     <w:p>
@@ -1453,56 +2281,634 @@
           <w:szCs w:val="24"/>
         </w:rPr>
       </w:pPr>
-      <w:bookmarkStart w:id="1" w:name="_Toc392189288"/>
-      <w:r>
-        <w:rPr>
-          <w:rFonts w:ascii="Arial" w:hAnsi="Arial" w:cs="Arial"/>
-          <w:b/>
-          <w:sz w:val="24"/>
-          <w:szCs w:val="24"/>
-        </w:rPr>
-        <w:t>DESCRIPCION DEL PROYECTO</w:t>
-      </w:r>
-      <w:bookmarkEnd w:id="1"/>
+      <w:r>
+        <w:rPr>
+          <w:rFonts w:ascii="Arial" w:hAnsi="Arial" w:cs="Arial"/>
+          <w:b/>
+          <w:sz w:val="24"/>
+          <w:szCs w:val="24"/>
+        </w:rPr>
+        <w:t>ANTECEDENTES</w:t>
+      </w:r>
+    </w:p>
+    <w:p>
+      <w:pPr>
+        <w:pStyle w:val="NormalWeb"/>
+        <w:spacing w:before="0" w:beforeAutospacing="0" w:after="0" w:afterAutospacing="0" w:line="276" w:lineRule="auto"/>
+        <w:jc w:val="both"/>
+        <w:rPr>
+          <w:rFonts w:ascii="Arial" w:hAnsi="Arial" w:cs="Arial"/>
+        </w:rPr>
+      </w:pPr>
+      <w:r>
+        <w:rPr>
+          <w:rFonts w:ascii="Arial" w:hAnsi="Arial" w:cs="Arial"/>
+        </w:rPr>
+        <w:t>Los intentos de utilizar las tecnologías de la</w:t>
+      </w:r>
+      <w:r>
+        <w:rPr>
+          <w:rStyle w:val="apple-converted-space"/>
+          <w:rFonts w:ascii="Arial" w:eastAsiaTheme="majorEastAsia" w:hAnsi="Arial" w:cs="Arial"/>
+        </w:rPr>
+        <w:t> </w:t>
+      </w:r>
+      <w:hyperlink r:id="rId28" w:history="1">
+        <w:r>
+          <w:rPr>
+            <w:rStyle w:val="Hipervnculo"/>
+            <w:rFonts w:ascii="Arial" w:hAnsi="Arial" w:cs="Arial"/>
+            <w:color w:val="auto"/>
+            <w:u w:val="none"/>
+          </w:rPr>
+          <w:t>información</w:t>
+        </w:r>
+      </w:hyperlink>
+      <w:r>
+        <w:rPr>
+          <w:rStyle w:val="apple-converted-space"/>
+          <w:rFonts w:ascii="Arial" w:eastAsiaTheme="majorEastAsia" w:hAnsi="Arial" w:cs="Arial"/>
+        </w:rPr>
+        <w:t> </w:t>
+      </w:r>
+      <w:r>
+        <w:rPr>
+          <w:rFonts w:ascii="Arial" w:hAnsi="Arial" w:cs="Arial"/>
+        </w:rPr>
+        <w:t>y de las</w:t>
+      </w:r>
+      <w:r>
+        <w:rPr>
+          <w:rStyle w:val="apple-converted-space"/>
+          <w:rFonts w:ascii="Arial" w:eastAsiaTheme="majorEastAsia" w:hAnsi="Arial" w:cs="Arial"/>
+        </w:rPr>
+        <w:t> </w:t>
+      </w:r>
+      <w:hyperlink r:id="rId29" w:history="1">
+        <w:r>
+          <w:rPr>
+            <w:rStyle w:val="Hipervnculo"/>
+            <w:rFonts w:ascii="Arial" w:hAnsi="Arial" w:cs="Arial"/>
+            <w:color w:val="auto"/>
+            <w:u w:val="none"/>
+          </w:rPr>
+          <w:t>comunicaciones</w:t>
+        </w:r>
+      </w:hyperlink>
+      <w:r>
+        <w:rPr>
+          <w:rStyle w:val="apple-converted-space"/>
+          <w:rFonts w:ascii="Arial" w:eastAsiaTheme="majorEastAsia" w:hAnsi="Arial" w:cs="Arial"/>
+        </w:rPr>
+        <w:t> </w:t>
+      </w:r>
+      <w:r>
+        <w:rPr>
+          <w:rFonts w:ascii="Arial" w:hAnsi="Arial" w:cs="Arial"/>
+        </w:rPr>
+        <w:t>(</w:t>
+      </w:r>
+      <w:hyperlink r:id="rId30" w:history="1">
+        <w:r>
+          <w:rPr>
+            <w:rStyle w:val="Hipervnculo"/>
+            <w:rFonts w:ascii="Arial" w:hAnsi="Arial" w:cs="Arial"/>
+            <w:color w:val="auto"/>
+            <w:u w:val="none"/>
+          </w:rPr>
+          <w:t>TIC</w:t>
+        </w:r>
+      </w:hyperlink>
+      <w:r>
+        <w:rPr>
+          <w:rFonts w:ascii="Arial" w:hAnsi="Arial" w:cs="Arial"/>
+        </w:rPr>
+        <w:t xml:space="preserve">) en los diversos aspectos del voto electrónico (VE) pueden parecer recientes, pero no es así. De hecho, una de las primeras aplicaciones de las tecnologías electromecánicas de finales del siglo XIX fue su uso para el ejercicio del voto electrónico y del recuento de papeletas posterior. Así, Thomas </w:t>
+      </w:r>
+      <w:proofErr w:type="spellStart"/>
+      <w:r>
+        <w:rPr>
+          <w:rFonts w:ascii="Arial" w:hAnsi="Arial" w:cs="Arial"/>
+        </w:rPr>
+        <w:t>Alva</w:t>
+      </w:r>
+      <w:proofErr w:type="spellEnd"/>
+      <w:r>
+        <w:rPr>
+          <w:rFonts w:ascii="Arial" w:hAnsi="Arial" w:cs="Arial"/>
+        </w:rPr>
+        <w:t xml:space="preserve"> Edison en 1869 firmó una aplicación de patente (Nº 90646) para un</w:t>
+      </w:r>
+      <w:r>
+        <w:rPr>
+          <w:rStyle w:val="apple-converted-space"/>
+          <w:rFonts w:ascii="Arial" w:eastAsiaTheme="majorEastAsia" w:hAnsi="Arial" w:cs="Arial"/>
+        </w:rPr>
+        <w:t> </w:t>
+      </w:r>
+      <w:hyperlink r:id="rId31" w:history="1">
+        <w:r>
+          <w:rPr>
+            <w:rStyle w:val="Hipervnculo"/>
+            <w:rFonts w:ascii="Arial" w:hAnsi="Arial" w:cs="Arial"/>
+            <w:color w:val="auto"/>
+            <w:u w:val="none"/>
+          </w:rPr>
+          <w:t>sistema</w:t>
+        </w:r>
+      </w:hyperlink>
+      <w:r>
+        <w:rPr>
+          <w:rStyle w:val="apple-converted-space"/>
+          <w:rFonts w:ascii="Arial" w:eastAsiaTheme="majorEastAsia" w:hAnsi="Arial" w:cs="Arial"/>
+        </w:rPr>
+        <w:t> </w:t>
+      </w:r>
+      <w:r>
+        <w:rPr>
+          <w:rFonts w:ascii="Arial" w:hAnsi="Arial" w:cs="Arial"/>
+        </w:rPr>
+        <w:t>de grabación de voto eléctrico, el cual luego sería utilizado para su primera patente, pues nadie quiso emplearla después. En 1892 Jacob H. Myers diseña la AVM</w:t>
+      </w:r>
+      <w:r>
+        <w:rPr>
+          <w:rStyle w:val="apple-converted-space"/>
+          <w:rFonts w:ascii="Arial" w:eastAsiaTheme="majorEastAsia" w:hAnsi="Arial" w:cs="Arial"/>
+        </w:rPr>
+        <w:t> </w:t>
+      </w:r>
+      <w:r>
+        <w:rPr>
+          <w:rStyle w:val="nfasis"/>
+          <w:rFonts w:ascii="Arial" w:hAnsi="Arial" w:cs="Arial"/>
+        </w:rPr>
+        <w:t>(</w:t>
+      </w:r>
+      <w:proofErr w:type="spellStart"/>
+      <w:r>
+        <w:rPr>
+          <w:rStyle w:val="nfasis"/>
+          <w:rFonts w:ascii="Arial" w:hAnsi="Arial" w:cs="Arial"/>
+        </w:rPr>
+        <w:t>automatic</w:t>
+      </w:r>
+      <w:proofErr w:type="spellEnd"/>
+      <w:r>
+        <w:rPr>
+          <w:rStyle w:val="nfasis"/>
+          <w:rFonts w:ascii="Arial" w:hAnsi="Arial" w:cs="Arial"/>
+        </w:rPr>
+        <w:t xml:space="preserve"> </w:t>
+      </w:r>
+      <w:proofErr w:type="spellStart"/>
+      <w:r>
+        <w:rPr>
+          <w:rStyle w:val="nfasis"/>
+          <w:rFonts w:ascii="Arial" w:hAnsi="Arial" w:cs="Arial"/>
+        </w:rPr>
+        <w:t>voting</w:t>
+      </w:r>
+      <w:proofErr w:type="spellEnd"/>
+      <w:r>
+        <w:rPr>
+          <w:rStyle w:val="nfasis"/>
+          <w:rFonts w:ascii="Arial" w:hAnsi="Arial" w:cs="Arial"/>
+        </w:rPr>
+        <w:t xml:space="preserve"> machine),</w:t>
+      </w:r>
+      <w:r>
+        <w:rPr>
+          <w:rStyle w:val="apple-converted-space"/>
+          <w:rFonts w:ascii="Arial" w:eastAsiaTheme="majorEastAsia" w:hAnsi="Arial" w:cs="Arial"/>
+        </w:rPr>
+        <w:t> </w:t>
+      </w:r>
+      <w:r>
+        <w:rPr>
+          <w:rFonts w:ascii="Arial" w:hAnsi="Arial" w:cs="Arial"/>
+        </w:rPr>
+        <w:t>que se aplicó en varias ocasiones en</w:t>
+      </w:r>
+      <w:r>
+        <w:rPr>
+          <w:rStyle w:val="apple-converted-space"/>
+          <w:rFonts w:ascii="Arial" w:eastAsiaTheme="majorEastAsia" w:hAnsi="Arial" w:cs="Arial"/>
+        </w:rPr>
+        <w:t> </w:t>
+      </w:r>
+      <w:hyperlink r:id="rId32" w:history="1">
+        <w:r>
+          <w:rPr>
+            <w:rStyle w:val="Hipervnculo"/>
+            <w:rFonts w:ascii="Arial" w:hAnsi="Arial" w:cs="Arial"/>
+            <w:color w:val="auto"/>
+            <w:u w:val="none"/>
+          </w:rPr>
+          <w:t>el estado</w:t>
+        </w:r>
+      </w:hyperlink>
+      <w:r>
+        <w:rPr>
+          <w:rStyle w:val="apple-converted-space"/>
+          <w:rFonts w:ascii="Arial" w:eastAsiaTheme="majorEastAsia" w:hAnsi="Arial" w:cs="Arial"/>
+        </w:rPr>
+        <w:t> </w:t>
+      </w:r>
+      <w:r>
+        <w:rPr>
+          <w:rFonts w:ascii="Arial" w:hAnsi="Arial" w:cs="Arial"/>
+        </w:rPr>
+        <w:t xml:space="preserve">de Nueva York (CREELAN y NORDEN 2005). Era un aparato basado en dispositivos de levas que se siguieron utilizando posteriormente en </w:t>
+      </w:r>
+      <w:proofErr w:type="spellStart"/>
+      <w:r>
+        <w:rPr>
+          <w:rFonts w:ascii="Arial" w:hAnsi="Arial" w:cs="Arial"/>
+        </w:rPr>
+        <w:t>otras</w:t>
+      </w:r>
+      <w:hyperlink r:id="rId33" w:history="1">
+        <w:r>
+          <w:rPr>
+            <w:rStyle w:val="Hipervnculo"/>
+            <w:rFonts w:ascii="Arial" w:hAnsi="Arial" w:cs="Arial"/>
+            <w:color w:val="auto"/>
+            <w:u w:val="none"/>
+          </w:rPr>
+          <w:t>máquinas</w:t>
+        </w:r>
+        <w:proofErr w:type="spellEnd"/>
+      </w:hyperlink>
+      <w:r>
+        <w:rPr>
+          <w:rStyle w:val="apple-converted-space"/>
+          <w:rFonts w:ascii="Arial" w:eastAsiaTheme="majorEastAsia" w:hAnsi="Arial" w:cs="Arial"/>
+        </w:rPr>
+        <w:t> </w:t>
+      </w:r>
+      <w:r>
+        <w:rPr>
+          <w:rFonts w:ascii="Arial" w:hAnsi="Arial" w:cs="Arial"/>
+        </w:rPr>
+        <w:t xml:space="preserve">similares (Davis y </w:t>
+      </w:r>
+      <w:proofErr w:type="spellStart"/>
+      <w:r>
+        <w:rPr>
+          <w:rFonts w:ascii="Arial" w:hAnsi="Arial" w:cs="Arial"/>
+        </w:rPr>
+        <w:t>Boma</w:t>
+      </w:r>
+      <w:proofErr w:type="spellEnd"/>
+      <w:r>
+        <w:rPr>
+          <w:rStyle w:val="apple-converted-space"/>
+          <w:rFonts w:ascii="Arial" w:eastAsiaTheme="majorEastAsia" w:hAnsi="Arial" w:cs="Arial"/>
+        </w:rPr>
+        <w:t> </w:t>
+      </w:r>
+      <w:r>
+        <w:rPr>
+          <w:rStyle w:val="nfasis"/>
+          <w:rFonts w:ascii="Arial" w:hAnsi="Arial" w:cs="Arial"/>
+        </w:rPr>
+        <w:t>machines</w:t>
+      </w:r>
+      <w:r>
+        <w:rPr>
+          <w:rFonts w:ascii="Arial" w:hAnsi="Arial" w:cs="Arial"/>
+        </w:rPr>
+        <w:t>).</w:t>
+      </w:r>
+    </w:p>
+    <w:p>
+      <w:pPr>
+        <w:pStyle w:val="NormalWeb"/>
+        <w:spacing w:before="0" w:beforeAutospacing="0" w:after="0" w:afterAutospacing="0" w:line="276" w:lineRule="auto"/>
+        <w:jc w:val="both"/>
+        <w:rPr>
+          <w:rFonts w:ascii="Arial" w:hAnsi="Arial" w:cs="Arial"/>
+        </w:rPr>
+      </w:pPr>
+      <w:r>
+        <w:rPr>
+          <w:rFonts w:ascii="Arial" w:hAnsi="Arial" w:cs="Arial"/>
+        </w:rPr>
+        <w:t>Con la aparición de los primeros computadores a mediados de la década de 1940 se retomó la posibilidad de utilizar las máquinas para el voto electrónico. Así, varios prototipos vieron la</w:t>
+      </w:r>
+      <w:r>
+        <w:rPr>
+          <w:rStyle w:val="apple-converted-space"/>
+          <w:rFonts w:ascii="Arial" w:eastAsiaTheme="majorEastAsia" w:hAnsi="Arial" w:cs="Arial"/>
+        </w:rPr>
+        <w:t> </w:t>
+      </w:r>
+      <w:hyperlink r:id="rId34" w:history="1">
+        <w:r>
+          <w:rPr>
+            <w:rStyle w:val="Hipervnculo"/>
+            <w:rFonts w:ascii="Arial" w:hAnsi="Arial" w:cs="Arial"/>
+            <w:color w:val="auto"/>
+            <w:u w:val="none"/>
+          </w:rPr>
+          <w:t>luz</w:t>
+        </w:r>
+      </w:hyperlink>
+      <w:r>
+        <w:rPr>
+          <w:rStyle w:val="apple-converted-space"/>
+          <w:rFonts w:ascii="Arial" w:eastAsiaTheme="majorEastAsia" w:hAnsi="Arial" w:cs="Arial"/>
+        </w:rPr>
+        <w:t> </w:t>
+      </w:r>
+      <w:r>
+        <w:rPr>
+          <w:rFonts w:ascii="Arial" w:hAnsi="Arial" w:cs="Arial"/>
+        </w:rPr>
+        <w:t>a mediados del decenio de 1960. Más tarde se han venido utilizando de modo generalizado en todo el mundo para el recuento de votos y el</w:t>
+      </w:r>
+      <w:r>
+        <w:rPr>
+          <w:rStyle w:val="apple-converted-space"/>
+          <w:rFonts w:ascii="Arial" w:eastAsiaTheme="majorEastAsia" w:hAnsi="Arial" w:cs="Arial"/>
+        </w:rPr>
+        <w:t> </w:t>
+      </w:r>
+      <w:hyperlink r:id="rId35" w:history="1">
+        <w:r>
+          <w:rPr>
+            <w:rStyle w:val="Hipervnculo"/>
+            <w:rFonts w:ascii="Arial" w:hAnsi="Arial" w:cs="Arial"/>
+            <w:color w:val="auto"/>
+            <w:u w:val="none"/>
+          </w:rPr>
+          <w:t>cálculo</w:t>
+        </w:r>
+      </w:hyperlink>
+      <w:r>
+        <w:rPr>
+          <w:rStyle w:val="apple-converted-space"/>
+          <w:rFonts w:ascii="Arial" w:eastAsiaTheme="majorEastAsia" w:hAnsi="Arial" w:cs="Arial"/>
+        </w:rPr>
+        <w:t> </w:t>
+      </w:r>
+      <w:r>
+        <w:rPr>
+          <w:rFonts w:ascii="Arial" w:hAnsi="Arial" w:cs="Arial"/>
+        </w:rPr>
+        <w:t>de resultados finales. La idea de modernizar los</w:t>
+      </w:r>
+      <w:r>
+        <w:rPr>
+          <w:rStyle w:val="apple-converted-space"/>
+          <w:rFonts w:ascii="Arial" w:eastAsiaTheme="majorEastAsia" w:hAnsi="Arial" w:cs="Arial"/>
+        </w:rPr>
+        <w:t> </w:t>
+      </w:r>
+      <w:hyperlink r:id="rId36" w:anchor="PROCE" w:history="1">
+        <w:r>
+          <w:rPr>
+            <w:rStyle w:val="Hipervnculo"/>
+            <w:rFonts w:ascii="Arial" w:hAnsi="Arial" w:cs="Arial"/>
+            <w:color w:val="auto"/>
+            <w:u w:val="none"/>
+          </w:rPr>
+          <w:t>procesos</w:t>
+        </w:r>
+      </w:hyperlink>
+      <w:r>
+        <w:rPr>
+          <w:rStyle w:val="apple-converted-space"/>
+          <w:rFonts w:ascii="Arial" w:eastAsiaTheme="majorEastAsia" w:hAnsi="Arial" w:cs="Arial"/>
+        </w:rPr>
+        <w:t> </w:t>
+      </w:r>
+      <w:r>
+        <w:rPr>
+          <w:rFonts w:ascii="Arial" w:hAnsi="Arial" w:cs="Arial"/>
+        </w:rPr>
+        <w:t>electorales con el</w:t>
+      </w:r>
+      <w:r>
+        <w:rPr>
+          <w:rStyle w:val="apple-converted-space"/>
+          <w:rFonts w:ascii="Arial" w:eastAsiaTheme="majorEastAsia" w:hAnsi="Arial" w:cs="Arial"/>
+        </w:rPr>
+        <w:t> </w:t>
+      </w:r>
+      <w:hyperlink r:id="rId37" w:history="1">
+        <w:r>
+          <w:rPr>
+            <w:rStyle w:val="Hipervnculo"/>
+            <w:rFonts w:ascii="Arial" w:hAnsi="Arial" w:cs="Arial"/>
+            <w:color w:val="auto"/>
+            <w:u w:val="none"/>
+          </w:rPr>
+          <w:t>empleo</w:t>
+        </w:r>
+      </w:hyperlink>
+      <w:r>
+        <w:rPr>
+          <w:rStyle w:val="apple-converted-space"/>
+          <w:rFonts w:ascii="Arial" w:eastAsiaTheme="majorEastAsia" w:hAnsi="Arial" w:cs="Arial"/>
+        </w:rPr>
+        <w:t> </w:t>
+      </w:r>
+      <w:r>
+        <w:rPr>
+          <w:rFonts w:ascii="Arial" w:hAnsi="Arial" w:cs="Arial"/>
+        </w:rPr>
+        <w:t>de tecnologías basadas en la</w:t>
+      </w:r>
+      <w:r>
+        <w:rPr>
+          <w:rStyle w:val="apple-converted-space"/>
+          <w:rFonts w:ascii="Arial" w:eastAsiaTheme="majorEastAsia" w:hAnsi="Arial" w:cs="Arial"/>
+        </w:rPr>
+        <w:t> </w:t>
+      </w:r>
+      <w:hyperlink r:id="rId38" w:history="1">
+        <w:r>
+          <w:rPr>
+            <w:rStyle w:val="Hipervnculo"/>
+            <w:rFonts w:ascii="Arial" w:hAnsi="Arial" w:cs="Arial"/>
+            <w:color w:val="auto"/>
+            <w:u w:val="none"/>
+          </w:rPr>
+          <w:t>electrónica</w:t>
+        </w:r>
+      </w:hyperlink>
+      <w:r>
+        <w:rPr>
+          <w:rStyle w:val="apple-converted-space"/>
+          <w:rFonts w:ascii="Arial" w:eastAsiaTheme="majorEastAsia" w:hAnsi="Arial" w:cs="Arial"/>
+        </w:rPr>
+        <w:t> </w:t>
+      </w:r>
+      <w:r>
+        <w:rPr>
+          <w:rFonts w:ascii="Arial" w:hAnsi="Arial" w:cs="Arial"/>
+        </w:rPr>
+        <w:t xml:space="preserve">proviene de pensadores como Fromm (1955), </w:t>
+      </w:r>
+      <w:proofErr w:type="spellStart"/>
+      <w:r>
+        <w:rPr>
+          <w:rFonts w:ascii="Arial" w:hAnsi="Arial" w:cs="Arial"/>
+        </w:rPr>
+        <w:t>Fuller</w:t>
+      </w:r>
+      <w:proofErr w:type="spellEnd"/>
+      <w:r>
+        <w:rPr>
+          <w:rFonts w:ascii="Arial" w:hAnsi="Arial" w:cs="Arial"/>
+        </w:rPr>
+        <w:t xml:space="preserve"> (1963), </w:t>
+      </w:r>
+      <w:proofErr w:type="spellStart"/>
+      <w:r>
+        <w:rPr>
+          <w:rFonts w:ascii="Arial" w:hAnsi="Arial" w:cs="Arial"/>
+        </w:rPr>
+        <w:t>Arterton</w:t>
+      </w:r>
+      <w:proofErr w:type="spellEnd"/>
+      <w:r>
+        <w:rPr>
+          <w:rFonts w:ascii="Arial" w:hAnsi="Arial" w:cs="Arial"/>
+        </w:rPr>
+        <w:t xml:space="preserve"> (1987) y </w:t>
+      </w:r>
+      <w:proofErr w:type="spellStart"/>
+      <w:r>
+        <w:rPr>
+          <w:rFonts w:ascii="Arial" w:hAnsi="Arial" w:cs="Arial"/>
+        </w:rPr>
+        <w:t>Rheingold</w:t>
+      </w:r>
+      <w:proofErr w:type="spellEnd"/>
+      <w:r>
+        <w:rPr>
+          <w:rFonts w:ascii="Arial" w:hAnsi="Arial" w:cs="Arial"/>
+        </w:rPr>
+        <w:t xml:space="preserve"> (1993). En la actualidad, raro es el país que no haya intentado desarrollar</w:t>
+      </w:r>
+      <w:r>
+        <w:rPr>
+          <w:rStyle w:val="apple-converted-space"/>
+          <w:rFonts w:ascii="Arial" w:eastAsiaTheme="majorEastAsia" w:hAnsi="Arial" w:cs="Arial"/>
+        </w:rPr>
+        <w:t> </w:t>
+      </w:r>
+      <w:hyperlink r:id="rId39" w:anchor="PRUEBAS" w:history="1">
+        <w:r>
+          <w:rPr>
+            <w:rStyle w:val="Hipervnculo"/>
+            <w:rFonts w:ascii="Arial" w:hAnsi="Arial" w:cs="Arial"/>
+            <w:color w:val="auto"/>
+            <w:u w:val="none"/>
+          </w:rPr>
+          <w:t>pruebas</w:t>
+        </w:r>
+      </w:hyperlink>
+      <w:r>
+        <w:rPr>
+          <w:rStyle w:val="apple-converted-space"/>
+          <w:rFonts w:ascii="Arial" w:eastAsiaTheme="majorEastAsia" w:hAnsi="Arial" w:cs="Arial"/>
+        </w:rPr>
+        <w:t> </w:t>
+      </w:r>
+      <w:r>
+        <w:rPr>
+          <w:rFonts w:ascii="Arial" w:hAnsi="Arial" w:cs="Arial"/>
+        </w:rPr>
+        <w:t>de voto electrónico con diversos tipos de</w:t>
+      </w:r>
+      <w:r>
+        <w:rPr>
+          <w:rStyle w:val="apple-converted-space"/>
+          <w:rFonts w:ascii="Arial" w:eastAsiaTheme="majorEastAsia" w:hAnsi="Arial" w:cs="Arial"/>
+        </w:rPr>
+        <w:t> </w:t>
+      </w:r>
+      <w:hyperlink r:id="rId40" w:history="1">
+        <w:r>
+          <w:rPr>
+            <w:rStyle w:val="Hipervnculo"/>
+            <w:rFonts w:ascii="Arial" w:hAnsi="Arial" w:cs="Arial"/>
+            <w:color w:val="auto"/>
+            <w:u w:val="none"/>
+          </w:rPr>
+          <w:t>soluciones</w:t>
+        </w:r>
+      </w:hyperlink>
+      <w:r>
+        <w:rPr>
+          <w:rStyle w:val="apple-converted-space"/>
+          <w:rFonts w:ascii="Arial" w:eastAsiaTheme="majorEastAsia" w:hAnsi="Arial" w:cs="Arial"/>
+        </w:rPr>
+        <w:t> </w:t>
+      </w:r>
+      <w:r>
+        <w:rPr>
+          <w:rFonts w:ascii="Arial" w:hAnsi="Arial" w:cs="Arial"/>
+        </w:rPr>
+        <w:t>y tecnologías.</w:t>
+      </w:r>
     </w:p>
     <w:p>
       <w:pPr>
         <w:pStyle w:val="Prrafodelista"/>
         <w:ind w:left="360"/>
-        <w:rPr>
-          <w:rFonts w:ascii="Arial" w:hAnsi="Arial" w:cs="Arial"/>
-          <w:color w:val="00B0F0"/>
-          <w:sz w:val="24"/>
-          <w:szCs w:val="24"/>
-        </w:rPr>
-      </w:pPr>
-      <w:r>
-        <w:rPr>
-          <w:rFonts w:ascii="Arial" w:hAnsi="Arial" w:cs="Arial"/>
-          <w:color w:val="00B0F0"/>
-          <w:sz w:val="24"/>
-          <w:szCs w:val="24"/>
-        </w:rPr>
-        <w:t>{</w:t>
-      </w:r>
-      <w:r>
-        <w:rPr>
-          <w:rFonts w:ascii="Arial" w:hAnsi="Arial" w:cs="Arial"/>
-          <w:color w:val="00B0F0"/>
-          <w:sz w:val="24"/>
-          <w:szCs w:val="24"/>
-        </w:rPr>
-        <w:t>Una breve explicación de que es lo que se pretende llegar con el proyecto</w:t>
-      </w:r>
-      <w:r>
-        <w:rPr>
-          <w:rFonts w:ascii="Arial" w:hAnsi="Arial" w:cs="Arial"/>
-          <w:color w:val="00B0F0"/>
-          <w:sz w:val="24"/>
-          <w:szCs w:val="24"/>
-        </w:rPr>
-        <w:t>}</w:t>
-      </w:r>
+        <w:outlineLvl w:val="0"/>
+        <w:rPr>
+          <w:rFonts w:ascii="Arial" w:hAnsi="Arial" w:cs="Arial"/>
+          <w:b/>
+          <w:sz w:val="24"/>
+          <w:szCs w:val="24"/>
+        </w:rPr>
+      </w:pPr>
+      <w:r>
+        <w:rPr>
+          <w:rFonts w:ascii="Arial" w:hAnsi="Arial" w:cs="Arial"/>
+          <w:color w:val="000000"/>
+          <w:sz w:val="16"/>
+          <w:szCs w:val="16"/>
+        </w:rPr>
+        <w:br/>
+      </w:r>
+      <w:r>
+        <w:rPr>
+          <w:rFonts w:ascii="Arial" w:hAnsi="Arial" w:cs="Arial"/>
+          <w:color w:val="000000"/>
+          <w:sz w:val="16"/>
+          <w:szCs w:val="16"/>
+        </w:rPr>
+        <w:br/>
+        <w:t>Leer más:</w:t>
+      </w:r>
+      <w:r>
+        <w:rPr>
+          <w:rStyle w:val="apple-converted-space"/>
+          <w:rFonts w:ascii="Arial" w:hAnsi="Arial" w:cs="Arial"/>
+          <w:color w:val="000000"/>
+          <w:sz w:val="16"/>
+          <w:szCs w:val="16"/>
+        </w:rPr>
+        <w:t> </w:t>
+      </w:r>
+      <w:hyperlink r:id="rId41" w:anchor="ixzz36V6cY14P" w:history="1">
+        <w:r>
+          <w:rPr>
+            <w:rStyle w:val="Hipervnculo"/>
+            <w:rFonts w:ascii="Arial" w:hAnsi="Arial" w:cs="Arial"/>
+            <w:color w:val="003399"/>
+            <w:sz w:val="16"/>
+            <w:szCs w:val="16"/>
+          </w:rPr>
+          <w:t>http://www.monografias.com/trabajos79/voto-electronico/voto-electronico2.shtml#ixzz36V6cY14P</w:t>
+        </w:r>
+      </w:hyperlink>
     </w:p>
     <w:p>
       <w:pPr>
@@ -1519,17 +2925,196 @@
           <w:szCs w:val="24"/>
         </w:rPr>
       </w:pPr>
-      <w:bookmarkStart w:id="2" w:name="_Toc392189289"/>
-      <w:r>
-        <w:rPr>
-          <w:rFonts w:ascii="Arial" w:hAnsi="Arial" w:cs="Arial"/>
-          <w:b/>
-          <w:sz w:val="24"/>
-          <w:szCs w:val="24"/>
-        </w:rPr>
+      <w:r>
+        <w:rPr>
+          <w:rFonts w:ascii="Arial" w:hAnsi="Arial" w:cs="Arial"/>
+          <w:b/>
+          <w:sz w:val="24"/>
+          <w:szCs w:val="24"/>
+        </w:rPr>
+        <w:t>DESCRIPCION DEL PROYECTO</w:t>
+      </w:r>
+    </w:p>
+    <w:p>
+      <w:pPr>
+        <w:pStyle w:val="Prrafodelista"/>
+        <w:ind w:left="360"/>
+        <w:rPr>
+          <w:rFonts w:ascii="Arial" w:hAnsi="Arial" w:cs="Arial"/>
+          <w:sz w:val="24"/>
+          <w:szCs w:val="24"/>
+        </w:rPr>
+      </w:pPr>
+      <w:r>
+        <w:rPr>
+          <w:rFonts w:ascii="Arial" w:hAnsi="Arial" w:cs="Arial"/>
+          <w:sz w:val="24"/>
+          <w:szCs w:val="24"/>
+        </w:rPr>
+        <w:t>Se pretende desarrollar un sistema de votación electrónica, utilizando sistemas distribuidos, así mismo utilizar la estructura RMI, para poder crear dos s</w:t>
+      </w:r>
+      <w:r>
+        <w:rPr>
+          <w:rFonts w:ascii="Arial" w:hAnsi="Arial" w:cs="Arial"/>
+          <w:sz w:val="24"/>
+          <w:szCs w:val="24"/>
+        </w:rPr>
+        <w:t>ervidores de manera distribuida.</w:t>
+      </w:r>
+    </w:p>
+    <w:p>
+      <w:pPr>
+        <w:pStyle w:val="Prrafodelista"/>
+        <w:ind w:left="360"/>
+        <w:rPr>
+          <w:rFonts w:ascii="Arial" w:hAnsi="Arial" w:cs="Arial"/>
+          <w:sz w:val="24"/>
+          <w:szCs w:val="24"/>
+        </w:rPr>
+      </w:pPr>
+    </w:p>
+    <w:p>
+      <w:pPr>
+        <w:pStyle w:val="Prrafodelista"/>
+        <w:numPr>
+          <w:ilvl w:val="0"/>
+          <w:numId w:val="3"/>
+        </w:numPr>
+        <w:rPr>
+          <w:rFonts w:ascii="Arial" w:hAnsi="Arial" w:cs="Arial"/>
+          <w:sz w:val="24"/>
+          <w:szCs w:val="24"/>
+        </w:rPr>
+      </w:pPr>
+      <w:r>
+        <w:rPr>
+          <w:rFonts w:ascii="Arial" w:hAnsi="Arial" w:cs="Arial"/>
+          <w:sz w:val="24"/>
+          <w:szCs w:val="24"/>
+        </w:rPr>
+        <w:t>Servidor de Registro</w:t>
+      </w:r>
+    </w:p>
+    <w:p>
+      <w:pPr>
+        <w:pStyle w:val="Prrafodelista"/>
+        <w:numPr>
+          <w:ilvl w:val="0"/>
+          <w:numId w:val="3"/>
+        </w:numPr>
+        <w:rPr>
+          <w:rFonts w:ascii="Arial" w:hAnsi="Arial" w:cs="Arial"/>
+          <w:sz w:val="24"/>
+          <w:szCs w:val="24"/>
+        </w:rPr>
+      </w:pPr>
+      <w:r>
+        <w:rPr>
+          <w:rFonts w:ascii="Arial" w:hAnsi="Arial" w:cs="Arial"/>
+          <w:sz w:val="24"/>
+          <w:szCs w:val="24"/>
+        </w:rPr>
+        <w:t>Servidor de Votación</w:t>
+      </w:r>
+    </w:p>
+    <w:p>
+      <w:pPr>
+        <w:pStyle w:val="Prrafodelista"/>
+        <w:numPr>
+          <w:ilvl w:val="0"/>
+          <w:numId w:val="3"/>
+        </w:numPr>
+        <w:rPr>
+          <w:rFonts w:ascii="Arial" w:hAnsi="Arial" w:cs="Arial"/>
+          <w:sz w:val="24"/>
+          <w:szCs w:val="24"/>
+        </w:rPr>
+      </w:pPr>
+      <w:r>
+        <w:rPr>
+          <w:rFonts w:ascii="Arial" w:hAnsi="Arial" w:cs="Arial"/>
+          <w:sz w:val="24"/>
+          <w:szCs w:val="24"/>
+        </w:rPr>
+        <w:t>Cliente</w:t>
+      </w:r>
+    </w:p>
+    <w:p>
+      <w:pPr>
+        <w:ind w:left="360"/>
+        <w:rPr>
+          <w:rFonts w:ascii="Arial" w:hAnsi="Arial" w:cs="Arial"/>
+          <w:sz w:val="24"/>
+          <w:szCs w:val="24"/>
+        </w:rPr>
+      </w:pPr>
+      <w:r>
+        <w:rPr>
+          <w:rFonts w:ascii="Arial" w:hAnsi="Arial" w:cs="Arial"/>
+          <w:sz w:val="24"/>
+          <w:szCs w:val="24"/>
+        </w:rPr>
+        <w:t>Rigiéndonos sobre las normas actúales de votación, donde cada persona a votar debe estar previamente registrada y habilitada en el servidor, solo se permite votar una sola vez por votación, además el voto será secreto.</w:t>
+      </w:r>
+    </w:p>
+    <w:p>
+      <w:pPr>
+        <w:ind w:left="360"/>
+        <w:rPr>
+          <w:rFonts w:ascii="Arial" w:hAnsi="Arial" w:cs="Arial"/>
+          <w:sz w:val="24"/>
+          <w:szCs w:val="24"/>
+        </w:rPr>
+      </w:pPr>
+      <w:r>
+        <w:rPr>
+          <w:rFonts w:ascii="Arial" w:hAnsi="Arial" w:cs="Arial"/>
+          <w:sz w:val="24"/>
+          <w:szCs w:val="24"/>
+        </w:rPr>
+        <w:t>Al final de la votación se establecerán los resultados y procederá a la depuración de los votantes que no sufragaron.</w:t>
+      </w:r>
+    </w:p>
+    <w:p>
+      <w:pPr>
+        <w:pStyle w:val="Prrafodelista"/>
+        <w:numPr>
+          <w:ilvl w:val="0"/>
+          <w:numId w:val="1"/>
+        </w:numPr>
+        <w:outlineLvl w:val="0"/>
+        <w:rPr>
+          <w:rFonts w:ascii="Arial" w:hAnsi="Arial" w:cs="Arial"/>
+          <w:b/>
+          <w:sz w:val="24"/>
+          <w:szCs w:val="24"/>
+        </w:rPr>
+      </w:pPr>
+      <w:bookmarkStart w:id="1" w:name="_Toc392224243"/>
+      <w:r>
+        <w:rPr>
+          <w:rFonts w:ascii="Arial" w:hAnsi="Arial" w:cs="Arial"/>
+          <w:b/>
+          <w:sz w:val="24"/>
+          <w:szCs w:val="24"/>
+        </w:rPr>
+        <w:lastRenderedPageBreak/>
         <w:t>OBJETIVOS</w:t>
       </w:r>
-      <w:bookmarkEnd w:id="2"/>
+      <w:bookmarkEnd w:id="1"/>
+    </w:p>
+    <w:p>
+      <w:pPr>
+        <w:pStyle w:val="Prrafodelista"/>
+        <w:ind w:left="360"/>
+        <w:outlineLvl w:val="0"/>
+        <w:rPr>
+          <w:rFonts w:ascii="Arial" w:hAnsi="Arial" w:cs="Arial"/>
+          <w:b/>
+          <w:sz w:val="24"/>
+          <w:szCs w:val="24"/>
+        </w:rPr>
+      </w:pPr>
     </w:p>
     <w:p>
       <w:pPr>
@@ -1546,7 +3131,7 @@
           <w:szCs w:val="24"/>
         </w:rPr>
       </w:pPr>
-      <w:bookmarkStart w:id="3" w:name="_Toc392189290"/>
+      <w:bookmarkStart w:id="2" w:name="_Toc392224244"/>
       <w:r>
         <w:rPr>
           <w:rFonts w:ascii="Arial" w:hAnsi="Arial" w:cs="Arial"/>
@@ -1556,7 +3141,7 @@
         </w:rPr>
         <w:t>OBJETIVO GENERAL</w:t>
       </w:r>
-      <w:bookmarkEnd w:id="3"/>
+      <w:bookmarkEnd w:id="2"/>
     </w:p>
     <w:p>
       <w:pPr>
@@ -1564,38 +3149,29 @@
         <w:ind w:left="792"/>
         <w:rPr>
           <w:rFonts w:ascii="Arial" w:hAnsi="Arial" w:cs="Arial"/>
-          <w:color w:val="00B0F0"/>
-          <w:sz w:val="24"/>
-          <w:szCs w:val="24"/>
-        </w:rPr>
-      </w:pPr>
-      <w:r>
-        <w:rPr>
-          <w:rFonts w:ascii="Arial" w:hAnsi="Arial" w:cs="Arial"/>
-          <w:color w:val="00B0F0"/>
-          <w:sz w:val="24"/>
-          <w:szCs w:val="24"/>
-        </w:rPr>
-        <w:t>{</w:t>
-      </w:r>
-      <w:r>
-        <w:rPr>
-          <w:rFonts w:ascii="Arial" w:hAnsi="Arial" w:cs="Arial"/>
-          <w:color w:val="00B0F0"/>
+          <w:sz w:val="24"/>
+          <w:szCs w:val="24"/>
+        </w:rPr>
+      </w:pPr>
+      <w:r>
+        <w:rPr>
+          <w:rFonts w:ascii="Arial" w:hAnsi="Arial" w:cs="Arial"/>
           <w:sz w:val="24"/>
           <w:szCs w:val="24"/>
         </w:rPr>
         <w:t>Desarrollar un sistema de votación utilizando el modelo RMI de sistemas distribuidos</w:t>
       </w:r>
-      <w:r>
-        <w:rPr>
-          <w:rFonts w:ascii="Arial" w:hAnsi="Arial" w:cs="Arial"/>
-          <w:color w:val="00B0F0"/>
-          <w:sz w:val="24"/>
-          <w:szCs w:val="24"/>
-        </w:rPr>
-        <w:t>}</w:t>
-      </w:r>
+    </w:p>
+    <w:p>
+      <w:pPr>
+        <w:pStyle w:val="Prrafodelista"/>
+        <w:ind w:left="792"/>
+        <w:rPr>
+          <w:rFonts w:ascii="Arial" w:hAnsi="Arial" w:cs="Arial"/>
+          <w:sz w:val="24"/>
+          <w:szCs w:val="24"/>
+        </w:rPr>
+      </w:pPr>
     </w:p>
     <w:p>
       <w:pPr>
@@ -1612,7 +3188,7 @@
           <w:szCs w:val="24"/>
         </w:rPr>
       </w:pPr>
-      <w:bookmarkStart w:id="4" w:name="_Toc392189291"/>
+      <w:bookmarkStart w:id="3" w:name="_Toc392224245"/>
       <w:r>
         <w:rPr>
           <w:rFonts w:ascii="Arial" w:hAnsi="Arial" w:cs="Arial"/>
@@ -1622,7 +3198,7 @@
         </w:rPr>
         <w:t>OBJETIVOS ESPECIFICOS</w:t>
       </w:r>
-      <w:bookmarkEnd w:id="4"/>
+      <w:bookmarkEnd w:id="3"/>
     </w:p>
     <w:p>
       <w:pPr>
@@ -1634,28 +3210,17 @@
         <w:rPr>
           <w:rFonts w:ascii="Arial" w:hAnsi="Arial" w:cs="Arial"/>
           <w:b/>
-          <w:color w:val="00B0F0"/>
-          <w:sz w:val="24"/>
-          <w:szCs w:val="24"/>
-        </w:rPr>
-      </w:pPr>
-      <w:r>
-        <w:rPr>
-          <w:rFonts w:ascii="Arial" w:hAnsi="Arial" w:cs="Arial"/>
-          <w:color w:val="00B0F0"/>
-          <w:sz w:val="24"/>
-          <w:szCs w:val="24"/>
-        </w:rPr>
-        <w:t>[</w:t>
-      </w:r>
-      <w:r>
-        <w:rPr>
-          <w:rFonts w:ascii="Arial" w:hAnsi="Arial" w:cs="Arial"/>
-          <w:color w:val="00B0F0"/>
-          <w:sz w:val="24"/>
-          <w:szCs w:val="24"/>
-        </w:rPr>
-        <w:t>Obtener un sistema de registros confiable</w:t>
+          <w:sz w:val="24"/>
+          <w:szCs w:val="24"/>
+        </w:rPr>
+      </w:pPr>
+      <w:r>
+        <w:rPr>
+          <w:rFonts w:ascii="Arial" w:hAnsi="Arial" w:cs="Arial"/>
+          <w:sz w:val="24"/>
+          <w:szCs w:val="24"/>
+        </w:rPr>
+        <w:t>Implementar un servidor de registro para todas aquellas personas que deseen participar de la votación</w:t>
       </w:r>
     </w:p>
     <w:p>
@@ -1668,39 +3233,83 @@
         <w:rPr>
           <w:rFonts w:ascii="Arial" w:hAnsi="Arial" w:cs="Arial"/>
           <w:b/>
-          <w:color w:val="00B0F0"/>
-          <w:sz w:val="24"/>
-          <w:szCs w:val="24"/>
-        </w:rPr>
-      </w:pPr>
-      <w:r>
-        <w:rPr>
-          <w:rFonts w:ascii="Arial" w:hAnsi="Arial" w:cs="Arial"/>
-          <w:color w:val="00B0F0"/>
-          <w:sz w:val="24"/>
-          <w:szCs w:val="24"/>
-        </w:rPr>
-        <w:t xml:space="preserve">Etc. </w:t>
-      </w:r>
-      <w:proofErr w:type="spellStart"/>
-      <w:r>
-        <w:rPr>
-          <w:rFonts w:ascii="Arial" w:hAnsi="Arial" w:cs="Arial"/>
-          <w:color w:val="00B0F0"/>
-          <w:sz w:val="24"/>
-          <w:szCs w:val="24"/>
-        </w:rPr>
-        <w:t>Etc</w:t>
-      </w:r>
-      <w:proofErr w:type="spellEnd"/>
-      <w:r>
-        <w:rPr>
-          <w:rFonts w:ascii="Arial" w:hAnsi="Arial" w:cs="Arial"/>
-          <w:color w:val="00B0F0"/>
-          <w:sz w:val="24"/>
-          <w:szCs w:val="24"/>
-        </w:rPr>
-        <w:t>]</w:t>
+          <w:sz w:val="24"/>
+          <w:szCs w:val="24"/>
+        </w:rPr>
+      </w:pPr>
+      <w:r>
+        <w:rPr>
+          <w:rFonts w:ascii="Arial" w:hAnsi="Arial" w:cs="Arial"/>
+          <w:sz w:val="24"/>
+          <w:szCs w:val="24"/>
+        </w:rPr>
+        <w:t>Desarrollar un servidor que tenga las políticas adecuadas para gestionar la votación, y registrarla.</w:t>
+      </w:r>
+    </w:p>
+    <w:p>
+      <w:pPr>
+        <w:pStyle w:val="Prrafodelista"/>
+        <w:numPr>
+          <w:ilvl w:val="0"/>
+          <w:numId w:val="2"/>
+        </w:numPr>
+        <w:rPr>
+          <w:rFonts w:ascii="Arial" w:hAnsi="Arial" w:cs="Arial"/>
+          <w:b/>
+          <w:sz w:val="24"/>
+          <w:szCs w:val="24"/>
+        </w:rPr>
+      </w:pPr>
+      <w:r>
+        <w:rPr>
+          <w:rFonts w:ascii="Arial" w:hAnsi="Arial" w:cs="Arial"/>
+          <w:sz w:val="24"/>
+          <w:szCs w:val="24"/>
+        </w:rPr>
+        <w:t xml:space="preserve">Elaborar un cliente que tenga un buen aspecto visual, de fácil comprensión </w:t>
+      </w:r>
+    </w:p>
+    <w:p>
+      <w:pPr>
+        <w:pStyle w:val="Prrafodelista"/>
+        <w:numPr>
+          <w:ilvl w:val="0"/>
+          <w:numId w:val="2"/>
+        </w:numPr>
+        <w:rPr>
+          <w:rFonts w:ascii="Arial" w:hAnsi="Arial" w:cs="Arial"/>
+          <w:b/>
+          <w:sz w:val="24"/>
+          <w:szCs w:val="24"/>
+        </w:rPr>
+      </w:pPr>
+      <w:r>
+        <w:rPr>
+          <w:rFonts w:ascii="Arial" w:hAnsi="Arial" w:cs="Arial"/>
+          <w:sz w:val="24"/>
+          <w:szCs w:val="24"/>
+        </w:rPr>
+        <w:t>Elaborar un cliente que tenga un buen aspecto visual, de fácil comprensión y fácil manejo.</w:t>
+      </w:r>
+    </w:p>
+    <w:p>
+      <w:pPr>
+        <w:pStyle w:val="Prrafodelista"/>
+        <w:ind w:left="1080"/>
+        <w:rPr>
+          <w:rFonts w:ascii="Arial" w:hAnsi="Arial" w:cs="Arial"/>
+          <w:b/>
+          <w:sz w:val="24"/>
+          <w:szCs w:val="24"/>
+        </w:rPr>
+      </w:pPr>
+      <w:r>
+        <w:rPr>
+          <w:rFonts w:ascii="Arial" w:hAnsi="Arial" w:cs="Arial"/>
+          <w:sz w:val="24"/>
+          <w:szCs w:val="24"/>
+        </w:rPr>
+        <w:t xml:space="preserve"> </w:t>
       </w:r>
     </w:p>
     <w:p>
@@ -1718,7 +3327,7 @@
           <w:szCs w:val="24"/>
         </w:rPr>
       </w:pPr>
-      <w:bookmarkStart w:id="5" w:name="_Toc392189292"/>
+      <w:bookmarkStart w:id="4" w:name="_Toc392224246"/>
       <w:r>
         <w:rPr>
           <w:rFonts w:ascii="Arial" w:hAnsi="Arial" w:cs="Arial"/>
@@ -1728,7 +3337,7 @@
         </w:rPr>
         <w:t>ALCANCE DEL PROYECTO</w:t>
       </w:r>
-      <w:bookmarkEnd w:id="5"/>
+      <w:bookmarkEnd w:id="4"/>
     </w:p>
     <w:p>
       <w:pPr>
@@ -1745,7 +3354,7 @@
           <w:szCs w:val="24"/>
         </w:rPr>
       </w:pPr>
-      <w:bookmarkStart w:id="6" w:name="_Toc392189293"/>
+      <w:bookmarkStart w:id="5" w:name="_Toc392224247"/>
       <w:r>
         <w:rPr>
           <w:rFonts w:ascii="Arial" w:hAnsi="Arial" w:cs="Arial"/>
@@ -1755,7 +3364,7 @@
         </w:rPr>
         <w:t>MODULO REGISTRO DE VOTANTE</w:t>
       </w:r>
-      <w:bookmarkEnd w:id="6"/>
+      <w:bookmarkEnd w:id="5"/>
     </w:p>
     <w:p>
       <w:pPr>
@@ -1793,7 +3402,7 @@
           <w:szCs w:val="24"/>
         </w:rPr>
       </w:pPr>
-      <w:bookmarkStart w:id="7" w:name="_Toc392189294"/>
+      <w:bookmarkStart w:id="6" w:name="_Toc392224248"/>
       <w:r>
         <w:rPr>
           <w:rFonts w:ascii="Arial" w:hAnsi="Arial" w:cs="Arial"/>
@@ -1803,7 +3412,7 @@
         </w:rPr>
         <w:t>MODULO VOTACION</w:t>
       </w:r>
-      <w:bookmarkEnd w:id="7"/>
+      <w:bookmarkEnd w:id="6"/>
     </w:p>
     <w:p>
       <w:pPr>
@@ -1841,7 +3450,7 @@
           <w:szCs w:val="24"/>
         </w:rPr>
       </w:pPr>
-      <w:bookmarkStart w:id="8" w:name="_Toc392189295"/>
+      <w:bookmarkStart w:id="7" w:name="_Toc392224249"/>
       <w:r>
         <w:rPr>
           <w:rFonts w:ascii="Arial" w:hAnsi="Arial" w:cs="Arial"/>
@@ -1860,7 +3469,7 @@
         </w:rPr>
         <w:t>Y HERRAMIENTAS</w:t>
       </w:r>
-      <w:bookmarkEnd w:id="8"/>
+      <w:bookmarkEnd w:id="7"/>
     </w:p>
     <w:p>
       <w:pPr>
@@ -1877,7 +3486,7 @@
           <w:szCs w:val="24"/>
         </w:rPr>
       </w:pPr>
-      <w:bookmarkStart w:id="9" w:name="_Toc392189296"/>
+      <w:bookmarkStart w:id="8" w:name="_Toc392224250"/>
       <w:r>
         <w:rPr>
           <w:rFonts w:ascii="Arial" w:hAnsi="Arial" w:cs="Arial"/>
@@ -1887,7 +3496,7 @@
         </w:rPr>
         <w:t>LENGUAJE DE PROGRAMACION JAVA ESTRUCTURA RMI</w:t>
       </w:r>
-      <w:bookmarkEnd w:id="9"/>
+      <w:bookmarkEnd w:id="8"/>
     </w:p>
     <w:p>
       <w:pPr>
@@ -1965,7 +3574,7 @@
           <w:szCs w:val="24"/>
         </w:rPr>
       </w:pPr>
-      <w:bookmarkStart w:id="10" w:name="_Toc392189297"/>
+      <w:bookmarkStart w:id="9" w:name="_Toc392224251"/>
       <w:r>
         <w:rPr>
           <w:rFonts w:ascii="Arial" w:hAnsi="Arial" w:cs="Arial"/>
@@ -1975,7 +3584,7 @@
         </w:rPr>
         <w:t>GESTOR DE BASE DE DATOS</w:t>
       </w:r>
-      <w:bookmarkEnd w:id="10"/>
+      <w:bookmarkEnd w:id="9"/>
     </w:p>
     <w:p>
       <w:pPr>
@@ -2040,7 +3649,7 @@
           <w:szCs w:val="24"/>
         </w:rPr>
       </w:pPr>
-      <w:bookmarkStart w:id="11" w:name="_Toc392189298"/>
+      <w:bookmarkStart w:id="10" w:name="_Toc392224252"/>
       <w:r>
         <w:rPr>
           <w:rFonts w:ascii="Arial" w:hAnsi="Arial" w:cs="Arial"/>
@@ -2050,7 +3659,7 @@
         </w:rPr>
         <w:t>SISTEMA REGISTRO Y  VOTACION UTILIZANDO SISTEMAS DISTRIBUIDOS</w:t>
       </w:r>
-      <w:bookmarkEnd w:id="11"/>
+      <w:bookmarkEnd w:id="10"/>
     </w:p>
     <w:p>
       <w:pPr>
@@ -2199,6 +3808,92 @@
     </w:lvl>
   </w:abstractNum>
   <w:abstractNum w:abstractNumId="1">
+    <w:nsid w:val="539B18F8"/>
+    <w:multiLevelType w:val="hybridMultilevel"/>
+    <w:tmpl w:val="18DAD9DE"/>
+    <w:lvl w:ilvl="0" w:tplc="080A0017">
+      <w:start w:val="1"/>
+      <w:numFmt w:val="lowerLetter"/>
+      <w:lvlText w:val="%1)"/>
+      <w:lvlJc w:val="left"/>
+      <w:pPr>
+        <w:ind w:left="1080" w:hanging="360"/>
+      </w:pPr>
+    </w:lvl>
+    <w:lvl w:ilvl="1" w:tplc="080A0019" w:tentative="1">
+      <w:start w:val="1"/>
+      <w:numFmt w:val="lowerLetter"/>
+      <w:lvlText w:val="%2."/>
+      <w:lvlJc w:val="left"/>
+      <w:pPr>
+        <w:ind w:left="1800" w:hanging="360"/>
+      </w:pPr>
+    </w:lvl>
+    <w:lvl w:ilvl="2" w:tplc="080A001B" w:tentative="1">
+      <w:start w:val="1"/>
+      <w:numFmt w:val="lowerRoman"/>
+      <w:lvlText w:val="%3."/>
+      <w:lvlJc w:val="right"/>
+      <w:pPr>
+        <w:ind w:left="2520" w:hanging="180"/>
+      </w:pPr>
+    </w:lvl>
+    <w:lvl w:ilvl="3" w:tplc="080A000F" w:tentative="1">
+      <w:start w:val="1"/>
+      <w:numFmt w:val="decimal"/>
+      <w:lvlText w:val="%4."/>
+      <w:lvlJc w:val="left"/>
+      <w:pPr>
+        <w:ind w:left="3240" w:hanging="360"/>
+      </w:pPr>
+    </w:lvl>
+    <w:lvl w:ilvl="4" w:tplc="080A0019" w:tentative="1">
+      <w:start w:val="1"/>
+      <w:numFmt w:val="lowerLetter"/>
+      <w:lvlText w:val="%5."/>
+      <w:lvlJc w:val="left"/>
+      <w:pPr>
+        <w:ind w:left="3960" w:hanging="360"/>
+      </w:pPr>
+    </w:lvl>
+    <w:lvl w:ilvl="5" w:tplc="080A001B" w:tentative="1">
+      <w:start w:val="1"/>
+      <w:numFmt w:val="lowerRoman"/>
+      <w:lvlText w:val="%6."/>
+      <w:lvlJc w:val="right"/>
+      <w:pPr>
+        <w:ind w:left="4680" w:hanging="180"/>
+      </w:pPr>
+    </w:lvl>
+    <w:lvl w:ilvl="6" w:tplc="080A000F" w:tentative="1">
+      <w:start w:val="1"/>
+      <w:numFmt w:val="decimal"/>
+      <w:lvlText w:val="%7."/>
+      <w:lvlJc w:val="left"/>
+      <w:pPr>
+        <w:ind w:left="5400" w:hanging="360"/>
+      </w:pPr>
+    </w:lvl>
+    <w:lvl w:ilvl="7" w:tplc="080A0019" w:tentative="1">
+      <w:start w:val="1"/>
+      <w:numFmt w:val="lowerLetter"/>
+      <w:lvlText w:val="%8."/>
+      <w:lvlJc w:val="left"/>
+      <w:pPr>
+        <w:ind w:left="6120" w:hanging="360"/>
+      </w:pPr>
+    </w:lvl>
+    <w:lvl w:ilvl="8" w:tplc="080A001B" w:tentative="1">
+      <w:start w:val="1"/>
+      <w:numFmt w:val="lowerRoman"/>
+      <w:lvlText w:val="%9."/>
+      <w:lvlJc w:val="right"/>
+      <w:pPr>
+        <w:ind w:left="6840" w:hanging="180"/>
+      </w:pPr>
+    </w:lvl>
+  </w:abstractNum>
+  <w:abstractNum w:abstractNumId="2">
     <w:nsid w:val="657E6166"/>
     <w:multiLevelType w:val="hybridMultilevel"/>
     <w:tmpl w:val="A328B7A4"/>
@@ -2315,6 +4010,9 @@
     <w:abstractNumId w:val="0"/>
   </w:num>
   <w:num w:numId="2">
+    <w:abstractNumId w:val="2"/>
+  </w:num>
+  <w:num w:numId="3">
     <w:abstractNumId w:val="1"/>
   </w:num>
 </w:numbering>
@@ -2507,7 +4205,6 @@
   <w:style w:type="character" w:default="1" w:styleId="Fuentedeprrafopredeter">
     <w:name w:val="Default Paragraph Font"/>
     <w:uiPriority w:val="1"/>
-    <w:semiHidden/>
     <w:unhideWhenUsed/>
   </w:style>
   <w:style w:type="table" w:default="1" w:styleId="Tablanormal">
@@ -2635,6 +4332,39 @@
       <w:rFonts w:ascii="Tahoma" w:hAnsi="Tahoma" w:cs="Tahoma"/>
       <w:sz w:val="16"/>
       <w:szCs w:val="16"/>
+    </w:rPr>
+  </w:style>
+  <w:style w:type="paragraph" w:styleId="NormalWeb">
+    <w:name w:val="Normal (Web)"/>
+    <w:basedOn w:val="Normal"/>
+    <w:uiPriority w:val="99"/>
+    <w:semiHidden/>
+    <w:unhideWhenUsed/>
+    <w:rsid w:val="004805D3"/>
+    <w:pPr>
+      <w:spacing w:before="100" w:beforeAutospacing="1" w:after="100" w:afterAutospacing="1" w:line="240" w:lineRule="auto"/>
+    </w:pPr>
+    <w:rPr>
+      <w:rFonts w:ascii="Times New Roman" w:eastAsia="Times New Roman" w:hAnsi="Times New Roman" w:cs="Times New Roman"/>
+      <w:sz w:val="24"/>
+      <w:szCs w:val="24"/>
+      <w:lang w:val="es-MX" w:eastAsia="es-MX"/>
+    </w:rPr>
+  </w:style>
+  <w:style w:type="character" w:customStyle="1" w:styleId="apple-converted-space">
+    <w:name w:val="apple-converted-space"/>
+    <w:basedOn w:val="Fuentedeprrafopredeter"/>
+    <w:rsid w:val="004805D3"/>
+  </w:style>
+  <w:style w:type="character" w:styleId="nfasis">
+    <w:name w:val="Emphasis"/>
+    <w:basedOn w:val="Fuentedeprrafopredeter"/>
+    <w:uiPriority w:val="20"/>
+    <w:qFormat/>
+    <w:rsid w:val="004A0BC4"/>
+    <w:rPr>
+      <w:i/>
+      <w:iCs/>
     </w:rPr>
   </w:style>
 </w:styles>
@@ -2928,7 +4658,7 @@
 </file>
 
 <file path=customXml/itemProps1.xml><?xml version="1.0" encoding="utf-8"?>
-<ds:datastoreItem xmlns:ds="http://schemas.openxmlformats.org/officeDocument/2006/customXml" ds:itemID="{D9DD03D0-303C-453F-874E-95B5EB14127F}">
+<ds:datastoreItem xmlns:ds="http://schemas.openxmlformats.org/officeDocument/2006/customXml" ds:itemID="{92E46B82-BDA8-4C61-A801-6B9C87D772E1}">
   <ds:schemaRefs>
     <ds:schemaRef ds:uri="http://schemas.openxmlformats.org/officeDocument/2006/bibliography"/>
   </ds:schemaRefs>

</xml_diff>

<commit_message>
Documento Casi Finalizado del Proyecto
</commit_message>
<xml_diff>
--- a/Documentacion/Documentacion.docx
+++ b/Documentacion/Documentacion.docx
@@ -4,26 +4,25 @@
   <w:body>
     <w:sdt>
       <w:sdtPr>
+        <w:rPr>
+          <w:rFonts w:asciiTheme="minorHAnsi" w:eastAsiaTheme="minorHAnsi" w:hAnsiTheme="minorHAnsi" w:cstheme="minorBidi"/>
+          <w:b w:val="0"/>
+          <w:bCs w:val="0"/>
+          <w:color w:val="auto"/>
+          <w:sz w:val="22"/>
+          <w:szCs w:val="22"/>
+        </w:rPr>
         <w:id w:val="79132740"/>
         <w:docPartObj>
           <w:docPartGallery w:val="Table of Contents"/>
           <w:docPartUnique/>
         </w:docPartObj>
       </w:sdtPr>
-      <w:sdtEndPr>
-        <w:rPr>
-          <w:rFonts w:asciiTheme="minorHAnsi" w:eastAsiaTheme="minorHAnsi" w:hAnsiTheme="minorHAnsi" w:cstheme="minorBidi"/>
-          <w:b w:val="0"/>
-          <w:bCs w:val="0"/>
-          <w:color w:val="auto"/>
-          <w:sz w:val="22"/>
-          <w:szCs w:val="22"/>
-        </w:rPr>
-      </w:sdtEndPr>
       <w:sdtContent>
         <w:p>
           <w:pPr>
             <w:pStyle w:val="TtulodeTDC"/>
+            <w:jc w:val="both"/>
           </w:pPr>
           <w:r>
             <w:t>TABLA DE CONTENIDO</w:t>
@@ -51,7 +50,7 @@
           <w:r>
             <w:fldChar w:fldCharType="separate"/>
           </w:r>
-          <w:hyperlink w:anchor="_Toc392189287" w:history="1">
+          <w:hyperlink w:anchor="_Toc392229523" w:history="1">
             <w:r>
               <w:rPr>
                 <w:rStyle w:val="Hipervnculo"/>
@@ -97,7 +96,7 @@
                 <w:noProof/>
                 <w:webHidden/>
               </w:rPr>
-              <w:instrText xml:space="preserve"> PAGEREF _Toc392189287 \h </w:instrText>
+              <w:instrText xml:space="preserve"> PAGEREF _Toc392229523 \h </w:instrText>
             </w:r>
             <w:r>
               <w:rPr>
@@ -117,7 +116,7 @@
                 <w:noProof/>
                 <w:webHidden/>
               </w:rPr>
-              <w:t>1</w:t>
+              <w:t>2</w:t>
             </w:r>
             <w:r>
               <w:rPr>
@@ -141,7 +140,7 @@
               <w:lang w:eastAsia="es-ES"/>
             </w:rPr>
           </w:pPr>
-          <w:hyperlink w:anchor="_Toc392189288" w:history="1">
+          <w:hyperlink w:anchor="_Toc392229524" w:history="1">
             <w:r>
               <w:rPr>
                 <w:rStyle w:val="Hipervnculo"/>
@@ -166,7 +165,7 @@
                 <w:b/>
                 <w:noProof/>
               </w:rPr>
-              <w:t>DESCRIPCION DEL PROYECTO</w:t>
+              <w:t>ANTECEDENTES</w:t>
             </w:r>
             <w:r>
               <w:rPr>
@@ -187,7 +186,7 @@
                 <w:noProof/>
                 <w:webHidden/>
               </w:rPr>
-              <w:instrText xml:space="preserve"> PAGEREF _Toc392189288 \h </w:instrText>
+              <w:instrText xml:space="preserve"> PAGEREF _Toc392229524 \h </w:instrText>
             </w:r>
             <w:r>
               <w:rPr>
@@ -207,7 +206,7 @@
                 <w:noProof/>
                 <w:webHidden/>
               </w:rPr>
-              <w:t>1</w:t>
+              <w:t>3</w:t>
             </w:r>
             <w:r>
               <w:rPr>
@@ -231,7 +230,7 @@
               <w:lang w:eastAsia="es-ES"/>
             </w:rPr>
           </w:pPr>
-          <w:hyperlink w:anchor="_Toc392189289" w:history="1">
+          <w:hyperlink w:anchor="_Toc392229525" w:history="1">
             <w:r>
               <w:rPr>
                 <w:rStyle w:val="Hipervnculo"/>
@@ -256,6 +255,96 @@
                 <w:b/>
                 <w:noProof/>
               </w:rPr>
+              <w:t>DESCRIPCION DEL PROYECTO</w:t>
+            </w:r>
+            <w:r>
+              <w:rPr>
+                <w:noProof/>
+                <w:webHidden/>
+              </w:rPr>
+              <w:tab/>
+            </w:r>
+            <w:r>
+              <w:rPr>
+                <w:noProof/>
+                <w:webHidden/>
+              </w:rPr>
+              <w:fldChar w:fldCharType="begin"/>
+            </w:r>
+            <w:r>
+              <w:rPr>
+                <w:noProof/>
+                <w:webHidden/>
+              </w:rPr>
+              <w:instrText xml:space="preserve"> PAGEREF _Toc392229525 \h </w:instrText>
+            </w:r>
+            <w:r>
+              <w:rPr>
+                <w:noProof/>
+                <w:webHidden/>
+              </w:rPr>
+            </w:r>
+            <w:r>
+              <w:rPr>
+                <w:noProof/>
+                <w:webHidden/>
+              </w:rPr>
+              <w:fldChar w:fldCharType="separate"/>
+            </w:r>
+            <w:r>
+              <w:rPr>
+                <w:noProof/>
+                <w:webHidden/>
+              </w:rPr>
+              <w:t>3</w:t>
+            </w:r>
+            <w:r>
+              <w:rPr>
+                <w:noProof/>
+                <w:webHidden/>
+              </w:rPr>
+              <w:fldChar w:fldCharType="end"/>
+            </w:r>
+          </w:hyperlink>
+        </w:p>
+        <w:p>
+          <w:pPr>
+            <w:pStyle w:val="TDC1"/>
+            <w:tabs>
+              <w:tab w:val="left" w:pos="440"/>
+              <w:tab w:val="right" w:leader="dot" w:pos="8494"/>
+            </w:tabs>
+            <w:rPr>
+              <w:rFonts w:eastAsiaTheme="minorEastAsia"/>
+              <w:noProof/>
+              <w:lang w:eastAsia="es-ES"/>
+            </w:rPr>
+          </w:pPr>
+          <w:hyperlink w:anchor="_Toc392229526" w:history="1">
+            <w:r>
+              <w:rPr>
+                <w:rStyle w:val="Hipervnculo"/>
+                <w:rFonts w:ascii="Arial" w:hAnsi="Arial" w:cs="Arial"/>
+                <w:b/>
+                <w:noProof/>
+              </w:rPr>
+              <w:t>4.</w:t>
+            </w:r>
+            <w:r>
+              <w:rPr>
+                <w:rFonts w:eastAsiaTheme="minorEastAsia"/>
+                <w:noProof/>
+                <w:lang w:eastAsia="es-ES"/>
+              </w:rPr>
+              <w:tab/>
+            </w:r>
+            <w:r>
+              <w:rPr>
+                <w:rStyle w:val="Hipervnculo"/>
+                <w:rFonts w:ascii="Arial" w:hAnsi="Arial" w:cs="Arial"/>
+                <w:b/>
+                <w:noProof/>
+              </w:rPr>
               <w:t>OBJETIVOS</w:t>
             </w:r>
             <w:r>
@@ -277,7 +366,7 @@
                 <w:noProof/>
                 <w:webHidden/>
               </w:rPr>
-              <w:instrText xml:space="preserve"> PAGEREF _Toc392189289 \h </w:instrText>
+              <w:instrText xml:space="preserve"> PAGEREF _Toc392229526 \h </w:instrText>
             </w:r>
             <w:r>
               <w:rPr>
@@ -297,7 +386,7 @@
                 <w:noProof/>
                 <w:webHidden/>
               </w:rPr>
-              <w:t>1</w:t>
+              <w:t>4</w:t>
             </w:r>
             <w:r>
               <w:rPr>
@@ -321,7 +410,7 @@
               <w:lang w:eastAsia="es-ES"/>
             </w:rPr>
           </w:pPr>
-          <w:hyperlink w:anchor="_Toc392189290" w:history="1">
+          <w:hyperlink w:anchor="_Toc392229527" w:history="1">
             <w:r>
               <w:rPr>
                 <w:rStyle w:val="Hipervnculo"/>
@@ -329,7 +418,7 @@
                 <w:b/>
                 <w:noProof/>
               </w:rPr>
-              <w:t>3.1.</w:t>
+              <w:t>4.1.</w:t>
             </w:r>
             <w:r>
               <w:rPr>
@@ -367,7 +456,7 @@
                 <w:noProof/>
                 <w:webHidden/>
               </w:rPr>
-              <w:instrText xml:space="preserve"> PAGEREF _Toc392189290 \h </w:instrText>
+              <w:instrText xml:space="preserve"> PAGEREF _Toc392229527 \h </w:instrText>
             </w:r>
             <w:r>
               <w:rPr>
@@ -387,7 +476,7 @@
                 <w:noProof/>
                 <w:webHidden/>
               </w:rPr>
-              <w:t>1</w:t>
+              <w:t>4</w:t>
             </w:r>
             <w:r>
               <w:rPr>
@@ -411,7 +500,7 @@
               <w:lang w:eastAsia="es-ES"/>
             </w:rPr>
           </w:pPr>
-          <w:hyperlink w:anchor="_Toc392189291" w:history="1">
+          <w:hyperlink w:anchor="_Toc392229528" w:history="1">
             <w:r>
               <w:rPr>
                 <w:rStyle w:val="Hipervnculo"/>
@@ -419,7 +508,7 @@
                 <w:b/>
                 <w:noProof/>
               </w:rPr>
-              <w:t>3.2.</w:t>
+              <w:t>4.2.</w:t>
             </w:r>
             <w:r>
               <w:rPr>
@@ -457,7 +546,7 @@
                 <w:noProof/>
                 <w:webHidden/>
               </w:rPr>
-              <w:instrText xml:space="preserve"> PAGEREF _Toc392189291 \h </w:instrText>
+              <w:instrText xml:space="preserve"> PAGEREF _Toc392229528 \h </w:instrText>
             </w:r>
             <w:r>
               <w:rPr>
@@ -477,7 +566,7 @@
                 <w:noProof/>
                 <w:webHidden/>
               </w:rPr>
-              <w:t>1</w:t>
+              <w:t>4</w:t>
             </w:r>
             <w:r>
               <w:rPr>
@@ -501,7 +590,7 @@
               <w:lang w:eastAsia="es-ES"/>
             </w:rPr>
           </w:pPr>
-          <w:hyperlink w:anchor="_Toc392189292" w:history="1">
+          <w:hyperlink w:anchor="_Toc392229529" w:history="1">
             <w:r>
               <w:rPr>
                 <w:rStyle w:val="Hipervnculo"/>
@@ -509,7 +598,7 @@
                 <w:b/>
                 <w:noProof/>
               </w:rPr>
-              <w:t>4.</w:t>
+              <w:t>5.</w:t>
             </w:r>
             <w:r>
               <w:rPr>
@@ -547,7 +636,7 @@
                 <w:noProof/>
                 <w:webHidden/>
               </w:rPr>
-              <w:instrText xml:space="preserve"> PAGEREF _Toc392189292 \h </w:instrText>
+              <w:instrText xml:space="preserve"> PAGEREF _Toc392229529 \h </w:instrText>
             </w:r>
             <w:r>
               <w:rPr>
@@ -567,7 +656,7 @@
                 <w:noProof/>
                 <w:webHidden/>
               </w:rPr>
-              <w:t>2</w:t>
+              <w:t>4</w:t>
             </w:r>
             <w:r>
               <w:rPr>
@@ -591,7 +680,7 @@
               <w:lang w:eastAsia="es-ES"/>
             </w:rPr>
           </w:pPr>
-          <w:hyperlink w:anchor="_Toc392189293" w:history="1">
+          <w:hyperlink w:anchor="_Toc392229530" w:history="1">
             <w:r>
               <w:rPr>
                 <w:rStyle w:val="Hipervnculo"/>
@@ -599,7 +688,7 @@
                 <w:b/>
                 <w:noProof/>
               </w:rPr>
-              <w:t>4.1.</w:t>
+              <w:t>5.1.</w:t>
             </w:r>
             <w:r>
               <w:rPr>
@@ -616,7 +705,7 @@
                 <w:b/>
                 <w:noProof/>
               </w:rPr>
-              <w:t>MODULO REGISTRO DE VOTANTE</w:t>
+              <w:t>MODULO SERVIDOR REGISTRO DE VOTANTE</w:t>
             </w:r>
             <w:r>
               <w:rPr>
@@ -637,7 +726,7 @@
                 <w:noProof/>
                 <w:webHidden/>
               </w:rPr>
-              <w:instrText xml:space="preserve"> PAGEREF _Toc392189293 \h </w:instrText>
+              <w:instrText xml:space="preserve"> PAGEREF _Toc392229530 \h </w:instrText>
             </w:r>
             <w:r>
               <w:rPr>
@@ -657,7 +746,7 @@
                 <w:noProof/>
                 <w:webHidden/>
               </w:rPr>
-              <w:t>2</w:t>
+              <w:t>4</w:t>
             </w:r>
             <w:r>
               <w:rPr>
@@ -681,7 +770,7 @@
               <w:lang w:eastAsia="es-ES"/>
             </w:rPr>
           </w:pPr>
-          <w:hyperlink w:anchor="_Toc392189294" w:history="1">
+          <w:hyperlink w:anchor="_Toc392229531" w:history="1">
             <w:r>
               <w:rPr>
                 <w:rStyle w:val="Hipervnculo"/>
@@ -689,7 +778,7 @@
                 <w:b/>
                 <w:noProof/>
               </w:rPr>
-              <w:t>4.2.</w:t>
+              <w:t>5.2.</w:t>
             </w:r>
             <w:r>
               <w:rPr>
@@ -706,7 +795,7 @@
                 <w:b/>
                 <w:noProof/>
               </w:rPr>
-              <w:t>MODULO VOTACION</w:t>
+              <w:t>MODULO SERVIDOR DE VOTACION</w:t>
             </w:r>
             <w:r>
               <w:rPr>
@@ -727,7 +816,7 @@
                 <w:noProof/>
                 <w:webHidden/>
               </w:rPr>
-              <w:instrText xml:space="preserve"> PAGEREF _Toc392189294 \h </w:instrText>
+              <w:instrText xml:space="preserve"> PAGEREF _Toc392229531 \h </w:instrText>
             </w:r>
             <w:r>
               <w:rPr>
@@ -747,7 +836,97 @@
                 <w:noProof/>
                 <w:webHidden/>
               </w:rPr>
-              <w:t>2</w:t>
+              <w:t>4</w:t>
+            </w:r>
+            <w:r>
+              <w:rPr>
+                <w:noProof/>
+                <w:webHidden/>
+              </w:rPr>
+              <w:fldChar w:fldCharType="end"/>
+            </w:r>
+          </w:hyperlink>
+        </w:p>
+        <w:p>
+          <w:pPr>
+            <w:pStyle w:val="TDC1"/>
+            <w:tabs>
+              <w:tab w:val="left" w:pos="660"/>
+              <w:tab w:val="right" w:leader="dot" w:pos="8494"/>
+            </w:tabs>
+            <w:rPr>
+              <w:rFonts w:eastAsiaTheme="minorEastAsia"/>
+              <w:noProof/>
+              <w:lang w:eastAsia="es-ES"/>
+            </w:rPr>
+          </w:pPr>
+          <w:hyperlink w:anchor="_Toc392229532" w:history="1">
+            <w:r>
+              <w:rPr>
+                <w:rStyle w:val="Hipervnculo"/>
+                <w:rFonts w:ascii="Arial" w:hAnsi="Arial" w:cs="Arial"/>
+                <w:b/>
+                <w:noProof/>
+              </w:rPr>
+              <w:t>5.3.</w:t>
+            </w:r>
+            <w:r>
+              <w:rPr>
+                <w:rFonts w:eastAsiaTheme="minorEastAsia"/>
+                <w:noProof/>
+                <w:lang w:eastAsia="es-ES"/>
+              </w:rPr>
+              <w:tab/>
+            </w:r>
+            <w:r>
+              <w:rPr>
+                <w:rStyle w:val="Hipervnculo"/>
+                <w:rFonts w:ascii="Arial" w:hAnsi="Arial" w:cs="Arial"/>
+                <w:b/>
+                <w:noProof/>
+              </w:rPr>
+              <w:t>MODULO CLIENTE</w:t>
+            </w:r>
+            <w:r>
+              <w:rPr>
+                <w:noProof/>
+                <w:webHidden/>
+              </w:rPr>
+              <w:tab/>
+            </w:r>
+            <w:r>
+              <w:rPr>
+                <w:noProof/>
+                <w:webHidden/>
+              </w:rPr>
+              <w:fldChar w:fldCharType="begin"/>
+            </w:r>
+            <w:r>
+              <w:rPr>
+                <w:noProof/>
+                <w:webHidden/>
+              </w:rPr>
+              <w:instrText xml:space="preserve"> PAGEREF _Toc392229532 \h </w:instrText>
+            </w:r>
+            <w:r>
+              <w:rPr>
+                <w:noProof/>
+                <w:webHidden/>
+              </w:rPr>
+            </w:r>
+            <w:r>
+              <w:rPr>
+                <w:noProof/>
+                <w:webHidden/>
+              </w:rPr>
+              <w:fldChar w:fldCharType="separate"/>
+            </w:r>
+            <w:r>
+              <w:rPr>
+                <w:noProof/>
+                <w:webHidden/>
+              </w:rPr>
+              <w:t>4</w:t>
             </w:r>
             <w:r>
               <w:rPr>
@@ -771,7 +950,7 @@
               <w:lang w:eastAsia="es-ES"/>
             </w:rPr>
           </w:pPr>
-          <w:hyperlink w:anchor="_Toc392189295" w:history="1">
+          <w:hyperlink w:anchor="_Toc392229533" w:history="1">
             <w:r>
               <w:rPr>
                 <w:rStyle w:val="Hipervnculo"/>
@@ -779,7 +958,7 @@
                 <w:b/>
                 <w:noProof/>
               </w:rPr>
-              <w:t>5.</w:t>
+              <w:t>6.</w:t>
             </w:r>
             <w:r>
               <w:rPr>
@@ -817,7 +996,7 @@
                 <w:noProof/>
                 <w:webHidden/>
               </w:rPr>
-              <w:instrText xml:space="preserve"> PAGEREF _Toc392189295 \h </w:instrText>
+              <w:instrText xml:space="preserve"> PAGEREF _Toc392229533 \h </w:instrText>
             </w:r>
             <w:r>
               <w:rPr>
@@ -837,7 +1016,7 @@
                 <w:noProof/>
                 <w:webHidden/>
               </w:rPr>
-              <w:t>2</w:t>
+              <w:t>5</w:t>
             </w:r>
             <w:r>
               <w:rPr>
@@ -861,7 +1040,7 @@
               <w:lang w:eastAsia="es-ES"/>
             </w:rPr>
           </w:pPr>
-          <w:hyperlink w:anchor="_Toc392189296" w:history="1">
+          <w:hyperlink w:anchor="_Toc392229534" w:history="1">
             <w:r>
               <w:rPr>
                 <w:rStyle w:val="Hipervnculo"/>
@@ -869,7 +1048,7 @@
                 <w:b/>
                 <w:noProof/>
               </w:rPr>
-              <w:t>5.1.</w:t>
+              <w:t>6.1.</w:t>
             </w:r>
             <w:r>
               <w:rPr>
@@ -886,7 +1065,7 @@
                 <w:b/>
                 <w:noProof/>
               </w:rPr>
-              <w:t>LENGUAJE DE PROGRAMACION JAVA ESTRUCTURA RMI</w:t>
+              <w:t>LENGUAJE DE PROGRAMACION JAVA Y ESTRUCTURA RMI</w:t>
             </w:r>
             <w:r>
               <w:rPr>
@@ -907,7 +1086,7 @@
                 <w:noProof/>
                 <w:webHidden/>
               </w:rPr>
-              <w:instrText xml:space="preserve"> PAGEREF _Toc392189296 \h </w:instrText>
+              <w:instrText xml:space="preserve"> PAGEREF _Toc392229534 \h </w:instrText>
             </w:r>
             <w:r>
               <w:rPr>
@@ -927,7 +1106,7 @@
                 <w:noProof/>
                 <w:webHidden/>
               </w:rPr>
-              <w:t>2</w:t>
+              <w:t>5</w:t>
             </w:r>
             <w:r>
               <w:rPr>
@@ -951,7 +1130,7 @@
               <w:lang w:eastAsia="es-ES"/>
             </w:rPr>
           </w:pPr>
-          <w:hyperlink w:anchor="_Toc392189297" w:history="1">
+          <w:hyperlink w:anchor="_Toc392229535" w:history="1">
             <w:r>
               <w:rPr>
                 <w:rStyle w:val="Hipervnculo"/>
@@ -959,7 +1138,7 @@
                 <w:b/>
                 <w:noProof/>
               </w:rPr>
-              <w:t>5.2.</w:t>
+              <w:t>6.2.</w:t>
             </w:r>
             <w:r>
               <w:rPr>
@@ -997,7 +1176,7 @@
                 <w:noProof/>
                 <w:webHidden/>
               </w:rPr>
-              <w:instrText xml:space="preserve"> PAGEREF _Toc392189297 \h </w:instrText>
+              <w:instrText xml:space="preserve"> PAGEREF _Toc392229535 \h </w:instrText>
             </w:r>
             <w:r>
               <w:rPr>
@@ -1017,7 +1196,7 @@
                 <w:noProof/>
                 <w:webHidden/>
               </w:rPr>
-              <w:t>2</w:t>
+              <w:t>5</w:t>
             </w:r>
             <w:r>
               <w:rPr>
@@ -1041,7 +1220,7 @@
               <w:lang w:eastAsia="es-ES"/>
             </w:rPr>
           </w:pPr>
-          <w:hyperlink w:anchor="_Toc392189298" w:history="1">
+          <w:hyperlink w:anchor="_Toc392229536" w:history="1">
             <w:r>
               <w:rPr>
                 <w:rStyle w:val="Hipervnculo"/>
@@ -1049,7 +1228,7 @@
                 <w:b/>
                 <w:noProof/>
               </w:rPr>
-              <w:t>6.</w:t>
+              <w:t>7.</w:t>
             </w:r>
             <w:r>
               <w:rPr>
@@ -1087,7 +1266,7 @@
                 <w:noProof/>
                 <w:webHidden/>
               </w:rPr>
-              <w:instrText xml:space="preserve"> PAGEREF _Toc392189298 \h </w:instrText>
+              <w:instrText xml:space="preserve"> PAGEREF _Toc392229536 \h </w:instrText>
             </w:r>
             <w:r>
               <w:rPr>
@@ -1107,7 +1286,7 @@
                 <w:noProof/>
                 <w:webHidden/>
               </w:rPr>
-              <w:t>2</w:t>
+              <w:t>5</w:t>
             </w:r>
             <w:r>
               <w:rPr>
@@ -1119,6 +1298,9 @@
           </w:hyperlink>
         </w:p>
         <w:p>
+          <w:pPr>
+            <w:jc w:val="both"/>
+          </w:pPr>
           <w:r>
             <w:fldChar w:fldCharType="end"/>
           </w:r>
@@ -1127,6 +1309,7 @@
     </w:sdt>
     <w:p>
       <w:pPr>
+        <w:jc w:val="both"/>
         <w:outlineLvl w:val="0"/>
         <w:rPr>
           <w:rFonts w:ascii="Arial" w:hAnsi="Arial" w:cs="Arial"/>
@@ -1138,6 +1321,7 @@
     </w:p>
     <w:p>
       <w:pPr>
+        <w:jc w:val="both"/>
         <w:outlineLvl w:val="0"/>
         <w:rPr>
           <w:rFonts w:ascii="Arial" w:hAnsi="Arial" w:cs="Arial"/>
@@ -1149,6 +1333,7 @@
     </w:p>
     <w:p>
       <w:pPr>
+        <w:jc w:val="both"/>
         <w:outlineLvl w:val="0"/>
         <w:rPr>
           <w:rFonts w:ascii="Arial" w:hAnsi="Arial" w:cs="Arial"/>
@@ -1160,6 +1345,7 @@
     </w:p>
     <w:p>
       <w:pPr>
+        <w:jc w:val="both"/>
         <w:outlineLvl w:val="0"/>
         <w:rPr>
           <w:rFonts w:ascii="Arial" w:hAnsi="Arial" w:cs="Arial"/>
@@ -1171,6 +1357,7 @@
     </w:p>
     <w:p>
       <w:pPr>
+        <w:jc w:val="both"/>
         <w:outlineLvl w:val="0"/>
         <w:rPr>
           <w:rFonts w:ascii="Arial" w:hAnsi="Arial" w:cs="Arial"/>
@@ -1182,6 +1369,7 @@
     </w:p>
     <w:p>
       <w:pPr>
+        <w:jc w:val="both"/>
         <w:outlineLvl w:val="0"/>
         <w:rPr>
           <w:rFonts w:ascii="Arial" w:hAnsi="Arial" w:cs="Arial"/>
@@ -1193,6 +1381,7 @@
     </w:p>
     <w:p>
       <w:pPr>
+        <w:jc w:val="both"/>
         <w:outlineLvl w:val="0"/>
         <w:rPr>
           <w:rFonts w:ascii="Arial" w:hAnsi="Arial" w:cs="Arial"/>
@@ -1204,6 +1393,7 @@
     </w:p>
     <w:p>
       <w:pPr>
+        <w:jc w:val="both"/>
         <w:outlineLvl w:val="0"/>
         <w:rPr>
           <w:rFonts w:ascii="Arial" w:hAnsi="Arial" w:cs="Arial"/>
@@ -1215,6 +1405,7 @@
     </w:p>
     <w:p>
       <w:pPr>
+        <w:jc w:val="both"/>
         <w:outlineLvl w:val="0"/>
         <w:rPr>
           <w:rFonts w:ascii="Arial" w:hAnsi="Arial" w:cs="Arial"/>
@@ -1226,6 +1417,7 @@
     </w:p>
     <w:p>
       <w:pPr>
+        <w:jc w:val="both"/>
         <w:outlineLvl w:val="0"/>
         <w:rPr>
           <w:rFonts w:ascii="Arial" w:hAnsi="Arial" w:cs="Arial"/>
@@ -1237,6 +1429,7 @@
     </w:p>
     <w:p>
       <w:pPr>
+        <w:jc w:val="both"/>
         <w:outlineLvl w:val="0"/>
         <w:rPr>
           <w:rFonts w:ascii="Arial" w:hAnsi="Arial" w:cs="Arial"/>
@@ -1248,6 +1441,7 @@
     </w:p>
     <w:p>
       <w:pPr>
+        <w:jc w:val="both"/>
         <w:outlineLvl w:val="0"/>
         <w:rPr>
           <w:rFonts w:ascii="Arial" w:hAnsi="Arial" w:cs="Arial"/>
@@ -1259,28 +1453,7 @@
     </w:p>
     <w:p>
       <w:pPr>
-        <w:outlineLvl w:val="0"/>
-        <w:rPr>
-          <w:rFonts w:ascii="Arial" w:hAnsi="Arial" w:cs="Arial"/>
-          <w:b/>
-          <w:sz w:val="24"/>
-          <w:szCs w:val="24"/>
-        </w:rPr>
-      </w:pPr>
-    </w:p>
-    <w:p>
-      <w:pPr>
-        <w:outlineLvl w:val="0"/>
-        <w:rPr>
-          <w:rFonts w:ascii="Arial" w:hAnsi="Arial" w:cs="Arial"/>
-          <w:b/>
-          <w:sz w:val="24"/>
-          <w:szCs w:val="24"/>
-        </w:rPr>
-      </w:pPr>
-    </w:p>
-    <w:p>
-      <w:pPr>
+        <w:jc w:val="both"/>
         <w:outlineLvl w:val="0"/>
         <w:rPr>
           <w:rFonts w:ascii="Arial" w:hAnsi="Arial" w:cs="Arial"/>
@@ -1297,6 +1470,7 @@
           <w:ilvl w:val="0"/>
           <w:numId w:val="1"/>
         </w:numPr>
+        <w:jc w:val="both"/>
         <w:outlineLvl w:val="0"/>
         <w:rPr>
           <w:rFonts w:ascii="Arial" w:hAnsi="Arial" w:cs="Arial"/>
@@ -1305,7 +1479,7 @@
           <w:szCs w:val="24"/>
         </w:rPr>
       </w:pPr>
-      <w:bookmarkStart w:id="0" w:name="_Toc392189287"/>
+      <w:bookmarkStart w:id="0" w:name="_Toc392229523"/>
       <w:r>
         <w:rPr>
           <w:rFonts w:ascii="Arial" w:hAnsi="Arial" w:cs="Arial"/>
@@ -1320,116 +1494,695 @@
     </w:p>
     <w:p>
       <w:pPr>
-        <w:pStyle w:val="Prrafodelista"/>
-        <w:spacing w:line="360" w:lineRule="auto"/>
-        <w:ind w:left="360"/>
-        <w:rPr>
-          <w:rFonts w:ascii="Arial" w:hAnsi="Arial" w:cs="Arial"/>
-          <w:color w:val="00B0F0"/>
-          <w:sz w:val="24"/>
-          <w:szCs w:val="24"/>
-        </w:rPr>
-      </w:pPr>
-      <w:r>
-        <w:rPr>
-          <w:rFonts w:ascii="Arial" w:hAnsi="Arial" w:cs="Arial"/>
-          <w:color w:val="00B0F0"/>
-          <w:sz w:val="24"/>
-          <w:szCs w:val="24"/>
-        </w:rPr>
-        <w:t xml:space="preserve">Desde tiempos inmemorables la humanidad ha buscado el desarrollo de nuevas tecnologías experimentando y ha desarrollado nuevas formas de cumplir sus sueños, de ahí nace la era tecnológica y de computadores, </w:t>
-      </w:r>
-    </w:p>
-    <w:p>
-      <w:pPr>
-        <w:pStyle w:val="Prrafodelista"/>
-        <w:spacing w:line="360" w:lineRule="auto"/>
-        <w:ind w:left="360"/>
-        <w:rPr>
-          <w:rFonts w:ascii="Arial" w:hAnsi="Arial" w:cs="Arial"/>
-          <w:color w:val="00B0F0"/>
-          <w:sz w:val="24"/>
-          <w:szCs w:val="24"/>
-        </w:rPr>
-      </w:pPr>
-      <w:r>
-        <w:rPr>
-          <w:rFonts w:ascii="Arial" w:hAnsi="Arial" w:cs="Arial"/>
-          <w:color w:val="00B0F0"/>
-          <w:sz w:val="24"/>
-          <w:szCs w:val="24"/>
-        </w:rPr>
-        <w:t xml:space="preserve">Se empezaron a desarrollar sistemas </w:t>
-      </w:r>
-      <w:proofErr w:type="spellStart"/>
-      <w:r>
-        <w:rPr>
-          <w:rFonts w:ascii="Arial" w:hAnsi="Arial" w:cs="Arial"/>
-          <w:color w:val="00B0F0"/>
-          <w:sz w:val="24"/>
-          <w:szCs w:val="24"/>
-        </w:rPr>
-        <w:t>mas</w:t>
-      </w:r>
-      <w:proofErr w:type="spellEnd"/>
-      <w:r>
-        <w:rPr>
-          <w:rFonts w:ascii="Arial" w:hAnsi="Arial" w:cs="Arial"/>
-          <w:color w:val="00B0F0"/>
-          <w:sz w:val="24"/>
-          <w:szCs w:val="24"/>
-        </w:rPr>
-        <w:t xml:space="preserve"> avanzados y </w:t>
-      </w:r>
-    </w:p>
-    <w:p>
-      <w:pPr>
-        <w:pStyle w:val="Prrafodelista"/>
-        <w:spacing w:line="360" w:lineRule="auto"/>
-        <w:ind w:left="360"/>
-        <w:rPr>
-          <w:rFonts w:ascii="Arial" w:hAnsi="Arial" w:cs="Arial"/>
-          <w:color w:val="00B0F0"/>
-          <w:sz w:val="24"/>
-          <w:szCs w:val="24"/>
-        </w:rPr>
-      </w:pPr>
-      <w:r>
-        <w:rPr>
-          <w:rFonts w:ascii="Arial" w:hAnsi="Arial" w:cs="Arial"/>
-          <w:color w:val="00B0F0"/>
-          <w:sz w:val="24"/>
-          <w:szCs w:val="24"/>
-        </w:rPr>
-        <w:t>Aparecen los sistemas distribuidos, en contraste con los sistemas centralizados.</w:t>
-      </w:r>
-    </w:p>
-    <w:p>
-      <w:pPr>
-        <w:pStyle w:val="Prrafodelista"/>
-        <w:spacing w:line="360" w:lineRule="auto"/>
-        <w:ind w:left="360"/>
-        <w:rPr>
-          <w:rFonts w:ascii="Arial" w:hAnsi="Arial" w:cs="Arial"/>
-          <w:color w:val="00B0F0"/>
-          <w:sz w:val="24"/>
-          <w:szCs w:val="24"/>
-        </w:rPr>
-      </w:pPr>
-      <w:r>
-        <w:rPr>
-          <w:rFonts w:ascii="Arial" w:hAnsi="Arial" w:cs="Arial"/>
-          <w:color w:val="00B0F0"/>
-          <w:sz w:val="24"/>
-          <w:szCs w:val="24"/>
-        </w:rPr>
-        <w:t>Los sistemas distribuidos necesitan un software distinto al de los sistemas centralizados.</w:t>
+        <w:pStyle w:val="NormalWeb"/>
+        <w:spacing w:before="0" w:beforeAutospacing="0" w:after="0" w:afterAutospacing="0" w:line="276" w:lineRule="auto"/>
+        <w:jc w:val="both"/>
+        <w:rPr>
+          <w:rFonts w:ascii="Arial" w:hAnsi="Arial" w:cs="Arial"/>
+        </w:rPr>
+      </w:pPr>
+      <w:r>
+        <w:rPr>
+          <w:rFonts w:ascii="Arial" w:hAnsi="Arial" w:cs="Arial"/>
+        </w:rPr>
+        <w:t>Las últimas dos décadas el mundo ha vivido cambios sorprendentes, esto por la influencia de la</w:t>
+      </w:r>
+      <w:r>
+        <w:rPr>
+          <w:rStyle w:val="apple-converted-space"/>
+          <w:rFonts w:ascii="Arial" w:eastAsiaTheme="majorEastAsia" w:hAnsi="Arial" w:cs="Arial"/>
+        </w:rPr>
+        <w:t> </w:t>
+      </w:r>
+      <w:hyperlink r:id="rId8" w:history="1">
+        <w:r>
+          <w:rPr>
+            <w:rStyle w:val="Hipervnculo"/>
+            <w:rFonts w:ascii="Arial" w:hAnsi="Arial" w:cs="Arial"/>
+            <w:color w:val="auto"/>
+            <w:u w:val="none"/>
+          </w:rPr>
+          <w:t>electrónica</w:t>
+        </w:r>
+      </w:hyperlink>
+      <w:r>
+        <w:rPr>
+          <w:rStyle w:val="apple-converted-space"/>
+          <w:rFonts w:ascii="Arial" w:eastAsiaTheme="majorEastAsia" w:hAnsi="Arial" w:cs="Arial"/>
+        </w:rPr>
+        <w:t> </w:t>
+      </w:r>
+      <w:r>
+        <w:rPr>
+          <w:rFonts w:ascii="Arial" w:hAnsi="Arial" w:cs="Arial"/>
+        </w:rPr>
+        <w:t>y la</w:t>
+      </w:r>
+      <w:r>
+        <w:rPr>
+          <w:rStyle w:val="apple-converted-space"/>
+          <w:rFonts w:ascii="Arial" w:eastAsiaTheme="majorEastAsia" w:hAnsi="Arial" w:cs="Arial"/>
+        </w:rPr>
+        <w:t> </w:t>
+      </w:r>
+      <w:hyperlink r:id="rId9" w:history="1">
+        <w:r>
+          <w:rPr>
+            <w:rStyle w:val="Hipervnculo"/>
+            <w:rFonts w:ascii="Arial" w:hAnsi="Arial" w:cs="Arial"/>
+            <w:color w:val="auto"/>
+            <w:u w:val="none"/>
+          </w:rPr>
+          <w:t>automatización</w:t>
+        </w:r>
+      </w:hyperlink>
+      <w:r>
+        <w:rPr>
+          <w:rStyle w:val="apple-converted-space"/>
+          <w:rFonts w:ascii="Arial" w:eastAsiaTheme="majorEastAsia" w:hAnsi="Arial" w:cs="Arial"/>
+        </w:rPr>
+        <w:t> </w:t>
+      </w:r>
+      <w:r>
+        <w:rPr>
+          <w:rFonts w:ascii="Arial" w:hAnsi="Arial" w:cs="Arial"/>
+        </w:rPr>
+        <w:t>en la vida diaria de los ciudadanos; a esto no a sido ajeno la</w:t>
+      </w:r>
+      <w:r>
+        <w:rPr>
+          <w:rStyle w:val="apple-converted-space"/>
+          <w:rFonts w:ascii="Arial" w:eastAsiaTheme="majorEastAsia" w:hAnsi="Arial" w:cs="Arial"/>
+        </w:rPr>
+        <w:t> </w:t>
+      </w:r>
+      <w:hyperlink r:id="rId10" w:history="1">
+        <w:r>
+          <w:rPr>
+            <w:rStyle w:val="Hipervnculo"/>
+            <w:rFonts w:ascii="Arial" w:hAnsi="Arial" w:cs="Arial"/>
+            <w:color w:val="auto"/>
+            <w:u w:val="none"/>
+          </w:rPr>
+          <w:t>administración</w:t>
+        </w:r>
+      </w:hyperlink>
+      <w:r>
+        <w:rPr>
+          <w:rStyle w:val="apple-converted-space"/>
+          <w:rFonts w:ascii="Arial" w:eastAsiaTheme="majorEastAsia" w:hAnsi="Arial" w:cs="Arial"/>
+        </w:rPr>
+        <w:t> </w:t>
+      </w:r>
+      <w:r>
+        <w:rPr>
+          <w:rFonts w:ascii="Arial" w:hAnsi="Arial" w:cs="Arial"/>
+        </w:rPr>
+        <w:t>electoral, lo cual se ha concretizado en lo que se denomina el voto electrónico, que a nivel de Sudamérica ya a dado sus primeros frutos. Antes de pasar a señalar las experiencias sudamericanas en</w:t>
+      </w:r>
+      <w:r>
+        <w:rPr>
+          <w:rStyle w:val="apple-converted-space"/>
+          <w:rFonts w:ascii="Arial" w:eastAsiaTheme="majorEastAsia" w:hAnsi="Arial" w:cs="Arial"/>
+        </w:rPr>
+        <w:t> </w:t>
+      </w:r>
+      <w:hyperlink r:id="rId11" w:history="1">
+        <w:r>
+          <w:rPr>
+            <w:rStyle w:val="Hipervnculo"/>
+            <w:rFonts w:ascii="Arial" w:hAnsi="Arial" w:cs="Arial"/>
+            <w:color w:val="auto"/>
+            <w:u w:val="none"/>
+          </w:rPr>
+          <w:t>voto electrónico</w:t>
+        </w:r>
+      </w:hyperlink>
+      <w:r>
+        <w:rPr>
+          <w:rStyle w:val="apple-converted-space"/>
+          <w:rFonts w:ascii="Arial" w:eastAsiaTheme="majorEastAsia" w:hAnsi="Arial" w:cs="Arial"/>
+        </w:rPr>
+        <w:t> </w:t>
+      </w:r>
+      <w:r>
+        <w:rPr>
+          <w:rFonts w:ascii="Arial" w:hAnsi="Arial" w:cs="Arial"/>
+        </w:rPr>
+        <w:t>y sus consecuencias respectivas, habrá que esclarecer de qué se trata este fenómeno. Se denomina: "</w:t>
+      </w:r>
+      <w:hyperlink r:id="rId12" w:history="1">
+        <w:r>
+          <w:rPr>
+            <w:rStyle w:val="Hipervnculo"/>
+            <w:rFonts w:ascii="Arial" w:hAnsi="Arial" w:cs="Arial"/>
+            <w:color w:val="auto"/>
+            <w:u w:val="none"/>
+          </w:rPr>
+          <w:t>sistema</w:t>
+        </w:r>
+      </w:hyperlink>
+      <w:r>
+        <w:rPr>
+          <w:rStyle w:val="apple-converted-space"/>
+          <w:rFonts w:ascii="Arial" w:eastAsiaTheme="majorEastAsia" w:hAnsi="Arial" w:cs="Arial"/>
+        </w:rPr>
+        <w:t> </w:t>
+      </w:r>
+      <w:r>
+        <w:rPr>
+          <w:rFonts w:ascii="Arial" w:hAnsi="Arial" w:cs="Arial"/>
+        </w:rPr>
+        <w:t>de votación electrónica" a la combinación de equipos mecánicos y electromecánicos o electrónicos, que incluye el</w:t>
+      </w:r>
+      <w:r>
+        <w:rPr>
+          <w:rStyle w:val="apple-converted-space"/>
+          <w:rFonts w:ascii="Arial" w:eastAsiaTheme="majorEastAsia" w:hAnsi="Arial" w:cs="Arial"/>
+        </w:rPr>
+        <w:t> </w:t>
+      </w:r>
+      <w:hyperlink r:id="rId13" w:history="1">
+        <w:r>
+          <w:rPr>
+            <w:rStyle w:val="Hipervnculo"/>
+            <w:rFonts w:ascii="Arial" w:hAnsi="Arial" w:cs="Arial"/>
+            <w:color w:val="auto"/>
+            <w:u w:val="none"/>
+          </w:rPr>
+          <w:t>software</w:t>
+        </w:r>
+      </w:hyperlink>
+      <w:r>
+        <w:rPr>
+          <w:rStyle w:val="apple-converted-space"/>
+          <w:rFonts w:ascii="Arial" w:eastAsiaTheme="majorEastAsia" w:hAnsi="Arial" w:cs="Arial"/>
+        </w:rPr>
+        <w:t> </w:t>
+      </w:r>
+      <w:r>
+        <w:rPr>
+          <w:rFonts w:ascii="Arial" w:hAnsi="Arial" w:cs="Arial"/>
+        </w:rPr>
+        <w:t>requerido para programar y controlar al equipo que se usa para definir las papeletas de votación, este sistema también puede incluir la transmisión de resultados sobre</w:t>
+      </w:r>
+      <w:r>
+        <w:rPr>
+          <w:rStyle w:val="apple-converted-space"/>
+          <w:rFonts w:ascii="Arial" w:eastAsiaTheme="majorEastAsia" w:hAnsi="Arial" w:cs="Arial"/>
+        </w:rPr>
+        <w:t> </w:t>
+      </w:r>
+      <w:hyperlink r:id="rId14" w:history="1">
+        <w:r>
+          <w:rPr>
+            <w:rStyle w:val="Hipervnculo"/>
+            <w:rFonts w:ascii="Arial" w:hAnsi="Arial" w:cs="Arial"/>
+            <w:color w:val="auto"/>
+            <w:u w:val="none"/>
+          </w:rPr>
+          <w:t>redes</w:t>
+        </w:r>
+      </w:hyperlink>
+      <w:r>
+        <w:rPr>
+          <w:rStyle w:val="apple-converted-space"/>
+          <w:rFonts w:ascii="Arial" w:eastAsiaTheme="majorEastAsia" w:hAnsi="Arial" w:cs="Arial"/>
+        </w:rPr>
+        <w:t> </w:t>
+      </w:r>
+      <w:r>
+        <w:rPr>
+          <w:rFonts w:ascii="Arial" w:hAnsi="Arial" w:cs="Arial"/>
+        </w:rPr>
+        <w:t>de telecomunicación. Y se denomina "voto electrónico" a aquel voto que se realiza por medio de algún dispositivo electrónico en forma automática en una</w:t>
+      </w:r>
+      <w:r>
+        <w:rPr>
+          <w:rStyle w:val="apple-converted-space"/>
+          <w:rFonts w:ascii="Arial" w:eastAsiaTheme="majorEastAsia" w:hAnsi="Arial" w:cs="Arial"/>
+        </w:rPr>
+        <w:t> </w:t>
+      </w:r>
+      <w:hyperlink r:id="rId15" w:history="1">
+        <w:r>
+          <w:rPr>
+            <w:rStyle w:val="Hipervnculo"/>
+            <w:rFonts w:ascii="Arial" w:hAnsi="Arial" w:cs="Arial"/>
+            <w:color w:val="auto"/>
+            <w:u w:val="none"/>
+          </w:rPr>
+          <w:t>computadora</w:t>
+        </w:r>
+      </w:hyperlink>
+      <w:r>
+        <w:rPr>
+          <w:rFonts w:ascii="Arial" w:hAnsi="Arial" w:cs="Arial"/>
+        </w:rPr>
+        <w:t>, en aquel Terminal se presentan todas las opciones en</w:t>
+      </w:r>
+      <w:r>
+        <w:rPr>
+          <w:rStyle w:val="apple-converted-space"/>
+          <w:rFonts w:ascii="Arial" w:eastAsiaTheme="majorEastAsia" w:hAnsi="Arial" w:cs="Arial"/>
+        </w:rPr>
+        <w:t> </w:t>
+      </w:r>
+      <w:hyperlink r:id="rId16" w:history="1">
+        <w:r>
+          <w:rPr>
+            <w:rStyle w:val="Hipervnculo"/>
+            <w:rFonts w:ascii="Arial" w:hAnsi="Arial" w:cs="Arial"/>
+            <w:color w:val="auto"/>
+            <w:u w:val="none"/>
+          </w:rPr>
+          <w:t>competencia</w:t>
+        </w:r>
+      </w:hyperlink>
+      <w:r>
+        <w:rPr>
+          <w:rStyle w:val="apple-converted-space"/>
+          <w:rFonts w:ascii="Arial" w:eastAsiaTheme="majorEastAsia" w:hAnsi="Arial" w:cs="Arial"/>
+        </w:rPr>
+        <w:t> </w:t>
+      </w:r>
+      <w:r>
+        <w:rPr>
+          <w:rFonts w:ascii="Arial" w:hAnsi="Arial" w:cs="Arial"/>
+        </w:rPr>
+        <w:t>para permitir la</w:t>
+      </w:r>
+      <w:r>
+        <w:rPr>
+          <w:rStyle w:val="apple-converted-space"/>
+          <w:rFonts w:ascii="Arial" w:eastAsiaTheme="majorEastAsia" w:hAnsi="Arial" w:cs="Arial"/>
+        </w:rPr>
+        <w:t> </w:t>
+      </w:r>
+      <w:hyperlink r:id="rId17" w:history="1">
+        <w:r>
+          <w:rPr>
+            <w:rStyle w:val="Hipervnculo"/>
+            <w:rFonts w:ascii="Arial" w:hAnsi="Arial" w:cs="Arial"/>
+            <w:color w:val="auto"/>
+            <w:u w:val="none"/>
+          </w:rPr>
+          <w:t>selección</w:t>
+        </w:r>
+      </w:hyperlink>
+      <w:r>
+        <w:rPr>
+          <w:rStyle w:val="apple-converted-space"/>
+          <w:rFonts w:ascii="Arial" w:eastAsiaTheme="majorEastAsia" w:hAnsi="Arial" w:cs="Arial"/>
+        </w:rPr>
+        <w:t> </w:t>
+      </w:r>
+      <w:r>
+        <w:rPr>
+          <w:rFonts w:ascii="Arial" w:hAnsi="Arial" w:cs="Arial"/>
+        </w:rPr>
+        <w:t>inmediata, el escrutinio de votos es inmediato lo que posibilita que se entreguen resultados en corto</w:t>
+      </w:r>
+      <w:r>
+        <w:rPr>
+          <w:rStyle w:val="apple-converted-space"/>
+          <w:rFonts w:ascii="Arial" w:eastAsiaTheme="majorEastAsia" w:hAnsi="Arial" w:cs="Arial"/>
+        </w:rPr>
+        <w:t> </w:t>
+      </w:r>
+      <w:hyperlink r:id="rId18" w:history="1">
+        <w:r>
+          <w:rPr>
+            <w:rStyle w:val="Hipervnculo"/>
+            <w:rFonts w:ascii="Arial" w:hAnsi="Arial" w:cs="Arial"/>
+            <w:color w:val="auto"/>
+            <w:u w:val="none"/>
+          </w:rPr>
+          <w:t>tiempo</w:t>
+        </w:r>
+      </w:hyperlink>
+      <w:r>
+        <w:rPr>
+          <w:rFonts w:ascii="Arial" w:hAnsi="Arial" w:cs="Arial"/>
+        </w:rPr>
+        <w:t>.</w:t>
+      </w:r>
+    </w:p>
+    <w:p>
+      <w:pPr>
+        <w:pStyle w:val="NormalWeb"/>
+        <w:spacing w:before="0" w:beforeAutospacing="0" w:after="0" w:afterAutospacing="0" w:line="276" w:lineRule="auto"/>
+        <w:jc w:val="both"/>
+        <w:rPr>
+          <w:rFonts w:ascii="Arial" w:hAnsi="Arial" w:cs="Arial"/>
+        </w:rPr>
+      </w:pPr>
+      <w:r>
+        <w:rPr>
+          <w:rFonts w:ascii="Arial" w:hAnsi="Arial" w:cs="Arial"/>
+        </w:rPr>
+        <w:t>El sistema de votación electrónica no es única, sino que esta se ha diversificado según la sofisticación electrónica y según los requerimientos de los ciudadanos, a la</w:t>
+      </w:r>
+      <w:r>
+        <w:rPr>
+          <w:rStyle w:val="apple-converted-space"/>
+          <w:rFonts w:ascii="Arial" w:eastAsiaTheme="majorEastAsia" w:hAnsi="Arial" w:cs="Arial"/>
+        </w:rPr>
+        <w:t> </w:t>
+      </w:r>
+      <w:hyperlink r:id="rId19" w:history="1">
+        <w:r>
+          <w:rPr>
+            <w:rStyle w:val="Hipervnculo"/>
+            <w:rFonts w:ascii="Arial" w:hAnsi="Arial" w:cs="Arial"/>
+            <w:color w:val="auto"/>
+            <w:u w:val="none"/>
+          </w:rPr>
+          <w:t>luz</w:t>
+        </w:r>
+      </w:hyperlink>
+      <w:r>
+        <w:rPr>
+          <w:rStyle w:val="apple-converted-space"/>
+          <w:rFonts w:ascii="Arial" w:eastAsiaTheme="majorEastAsia" w:hAnsi="Arial" w:cs="Arial"/>
+        </w:rPr>
+        <w:t> </w:t>
+      </w:r>
+      <w:r>
+        <w:rPr>
+          <w:rFonts w:ascii="Arial" w:hAnsi="Arial" w:cs="Arial"/>
+        </w:rPr>
+        <w:t>de estas premisas tenemos tres</w:t>
+      </w:r>
+      <w:r>
+        <w:rPr>
+          <w:rStyle w:val="apple-converted-space"/>
+          <w:rFonts w:ascii="Arial" w:eastAsiaTheme="majorEastAsia" w:hAnsi="Arial" w:cs="Arial"/>
+        </w:rPr>
+        <w:t> </w:t>
+      </w:r>
+      <w:hyperlink r:id="rId20" w:history="1">
+        <w:r>
+          <w:rPr>
+            <w:rStyle w:val="Hipervnculo"/>
+            <w:rFonts w:ascii="Arial" w:hAnsi="Arial" w:cs="Arial"/>
+            <w:color w:val="auto"/>
+            <w:u w:val="none"/>
+          </w:rPr>
+          <w:t>sistemas</w:t>
+        </w:r>
+      </w:hyperlink>
+      <w:r>
+        <w:rPr>
+          <w:rStyle w:val="apple-converted-space"/>
+          <w:rFonts w:ascii="Arial" w:eastAsiaTheme="majorEastAsia" w:hAnsi="Arial" w:cs="Arial"/>
+        </w:rPr>
+        <w:t> </w:t>
+      </w:r>
+      <w:r>
+        <w:rPr>
+          <w:rFonts w:ascii="Arial" w:hAnsi="Arial" w:cs="Arial"/>
+        </w:rPr>
+        <w:t>de votación: el primero de ellos es un sistema de votación basado en el papel (Paper Based Voting System), en esta los votos se registran, se escrutan y generan el resultado de los votos emitidos en</w:t>
+      </w:r>
+      <w:r>
+        <w:rPr>
+          <w:rStyle w:val="apple-converted-space"/>
+          <w:rFonts w:ascii="Arial" w:eastAsiaTheme="majorEastAsia" w:hAnsi="Arial" w:cs="Arial"/>
+        </w:rPr>
+        <w:t> </w:t>
+      </w:r>
+      <w:hyperlink r:id="rId21" w:history="1">
+        <w:r>
+          <w:rPr>
+            <w:rStyle w:val="Hipervnculo"/>
+            <w:rFonts w:ascii="Arial" w:hAnsi="Arial" w:cs="Arial"/>
+            <w:color w:val="auto"/>
+            <w:u w:val="none"/>
+          </w:rPr>
+          <w:t>tarjetas</w:t>
+        </w:r>
+      </w:hyperlink>
+      <w:r>
+        <w:rPr>
+          <w:rStyle w:val="apple-converted-space"/>
+          <w:rFonts w:ascii="Arial" w:eastAsiaTheme="majorEastAsia" w:hAnsi="Arial" w:cs="Arial"/>
+        </w:rPr>
+        <w:t> </w:t>
+      </w:r>
+      <w:r>
+        <w:rPr>
+          <w:rFonts w:ascii="Arial" w:hAnsi="Arial" w:cs="Arial"/>
+        </w:rPr>
+        <w:t>u hojas de papel; el segundo sistema de votación se denomina "registro electrónico directo"(Direct Record Electronic System- DRE), este es un sistema presencial que tiene la característica de ser proporcionado por maquinas especialmente fabricadas para la votación que no se encuentren conectadas con otras maquinas (plataforma cerrada), estas pueden ser maquinas dedicadas que presentan todas las opciones y elecciones simultaneas o maquinas dedicadas con</w:t>
+      </w:r>
+      <w:r>
+        <w:rPr>
+          <w:rStyle w:val="apple-converted-space"/>
+          <w:rFonts w:ascii="Arial" w:eastAsiaTheme="majorEastAsia" w:hAnsi="Arial" w:cs="Arial"/>
+        </w:rPr>
+        <w:t> </w:t>
+      </w:r>
+      <w:hyperlink r:id="rId22" w:anchor="tecla" w:history="1">
+        <w:r>
+          <w:rPr>
+            <w:rStyle w:val="Hipervnculo"/>
+            <w:rFonts w:ascii="Arial" w:hAnsi="Arial" w:cs="Arial"/>
+            <w:color w:val="auto"/>
+            <w:u w:val="none"/>
+          </w:rPr>
+          <w:t>teclado</w:t>
+        </w:r>
+      </w:hyperlink>
+      <w:r>
+        <w:rPr>
+          <w:rStyle w:val="apple-converted-space"/>
+          <w:rFonts w:ascii="Arial" w:eastAsiaTheme="majorEastAsia" w:hAnsi="Arial" w:cs="Arial"/>
+        </w:rPr>
+        <w:t> </w:t>
+      </w:r>
+      <w:r>
+        <w:rPr>
+          <w:rFonts w:ascii="Arial" w:hAnsi="Arial" w:cs="Arial"/>
+        </w:rPr>
+        <w:t>numérico, terminado el proceso electoral, los</w:t>
+      </w:r>
+      <w:r>
+        <w:rPr>
+          <w:rStyle w:val="apple-converted-space"/>
+          <w:rFonts w:ascii="Arial" w:eastAsiaTheme="majorEastAsia" w:hAnsi="Arial" w:cs="Arial"/>
+        </w:rPr>
+        <w:t> </w:t>
+      </w:r>
+      <w:hyperlink r:id="rId23" w:history="1">
+        <w:r>
+          <w:rPr>
+            <w:rStyle w:val="Hipervnculo"/>
+            <w:rFonts w:ascii="Arial" w:hAnsi="Arial" w:cs="Arial"/>
+            <w:color w:val="auto"/>
+            <w:u w:val="none"/>
+          </w:rPr>
+          <w:t>datos</w:t>
+        </w:r>
+      </w:hyperlink>
+      <w:r>
+        <w:rPr>
+          <w:rStyle w:val="apple-converted-space"/>
+          <w:rFonts w:ascii="Arial" w:eastAsiaTheme="majorEastAsia" w:hAnsi="Arial" w:cs="Arial"/>
+        </w:rPr>
+        <w:t> </w:t>
+      </w:r>
+      <w:r>
+        <w:rPr>
+          <w:rFonts w:ascii="Arial" w:hAnsi="Arial" w:cs="Arial"/>
+        </w:rPr>
+        <w:t>se procesan por medio de un</w:t>
+      </w:r>
+      <w:r>
+        <w:rPr>
+          <w:rStyle w:val="apple-converted-space"/>
+          <w:rFonts w:ascii="Arial" w:eastAsiaTheme="majorEastAsia" w:hAnsi="Arial" w:cs="Arial"/>
+        </w:rPr>
+        <w:t> </w:t>
+      </w:r>
+      <w:hyperlink r:id="rId24" w:history="1">
+        <w:r>
+          <w:rPr>
+            <w:rStyle w:val="Hipervnculo"/>
+            <w:rFonts w:ascii="Arial" w:hAnsi="Arial" w:cs="Arial"/>
+            <w:color w:val="auto"/>
+            <w:u w:val="none"/>
+          </w:rPr>
+          <w:t>programa</w:t>
+        </w:r>
+      </w:hyperlink>
+      <w:r>
+        <w:rPr>
+          <w:rStyle w:val="apple-converted-space"/>
+          <w:rFonts w:ascii="Arial" w:eastAsiaTheme="majorEastAsia" w:hAnsi="Arial" w:cs="Arial"/>
+        </w:rPr>
+        <w:t> </w:t>
+      </w:r>
+      <w:r>
+        <w:rPr>
+          <w:rFonts w:ascii="Arial" w:hAnsi="Arial" w:cs="Arial"/>
+        </w:rPr>
+        <w:t>de una computadora que se encarga de grabar los datos de la votación y las</w:t>
+      </w:r>
+      <w:r>
+        <w:rPr>
+          <w:rStyle w:val="apple-converted-space"/>
+          <w:rFonts w:ascii="Arial" w:eastAsiaTheme="majorEastAsia" w:hAnsi="Arial" w:cs="Arial"/>
+        </w:rPr>
+        <w:t> </w:t>
+      </w:r>
+      <w:hyperlink r:id="rId25" w:history="1">
+        <w:r>
+          <w:rPr>
+            <w:rStyle w:val="Hipervnculo"/>
+            <w:rFonts w:ascii="Arial" w:hAnsi="Arial" w:cs="Arial"/>
+            <w:color w:val="auto"/>
+            <w:u w:val="none"/>
+          </w:rPr>
+          <w:t>imágenes</w:t>
+        </w:r>
+      </w:hyperlink>
+      <w:r>
+        <w:rPr>
+          <w:rStyle w:val="apple-converted-space"/>
+          <w:rFonts w:ascii="Arial" w:eastAsiaTheme="majorEastAsia" w:hAnsi="Arial" w:cs="Arial"/>
+        </w:rPr>
+        <w:t> </w:t>
+      </w:r>
+      <w:r>
+        <w:rPr>
+          <w:rFonts w:ascii="Arial" w:hAnsi="Arial" w:cs="Arial"/>
+        </w:rPr>
+        <w:t>de las papeletas de votación en componentes de</w:t>
+      </w:r>
+      <w:r>
+        <w:rPr>
+          <w:rStyle w:val="apple-converted-space"/>
+          <w:rFonts w:ascii="Arial" w:eastAsiaTheme="majorEastAsia" w:hAnsi="Arial" w:cs="Arial"/>
+        </w:rPr>
+        <w:t> </w:t>
+      </w:r>
+      <w:hyperlink r:id="rId26" w:history="1">
+        <w:r>
+          <w:rPr>
+            <w:rStyle w:val="Hipervnculo"/>
+            <w:rFonts w:ascii="Arial" w:hAnsi="Arial" w:cs="Arial"/>
+            <w:color w:val="auto"/>
+            <w:u w:val="none"/>
+          </w:rPr>
+          <w:t>memoria</w:t>
+        </w:r>
+      </w:hyperlink>
+      <w:r>
+        <w:rPr>
+          <w:rFonts w:ascii="Arial" w:hAnsi="Arial" w:cs="Arial"/>
+        </w:rPr>
+        <w:t>; el último de los sistemas es el sistema de votación en</w:t>
+      </w:r>
+      <w:r>
+        <w:rPr>
+          <w:rStyle w:val="apple-converted-space"/>
+          <w:rFonts w:ascii="Arial" w:eastAsiaTheme="majorEastAsia" w:hAnsi="Arial" w:cs="Arial"/>
+        </w:rPr>
+        <w:t> </w:t>
+      </w:r>
+      <w:hyperlink r:id="rId27" w:history="1">
+        <w:r>
+          <w:rPr>
+            <w:rStyle w:val="Hipervnculo"/>
+            <w:rFonts w:ascii="Arial" w:hAnsi="Arial" w:cs="Arial"/>
+            <w:color w:val="auto"/>
+            <w:u w:val="none"/>
+          </w:rPr>
+          <w:t>red</w:t>
+        </w:r>
+      </w:hyperlink>
+      <w:r>
+        <w:rPr>
+          <w:rStyle w:val="apple-converted-space"/>
+          <w:rFonts w:ascii="Arial" w:eastAsiaTheme="majorEastAsia" w:hAnsi="Arial" w:cs="Arial"/>
+        </w:rPr>
+        <w:t> </w:t>
+      </w:r>
+      <w:r>
+        <w:rPr>
+          <w:rFonts w:ascii="Arial" w:hAnsi="Arial" w:cs="Arial"/>
+        </w:rPr>
+        <w:t>(Network Voting Systems), el cual tiene dos alternativas: el sistema de votación en red asistido(Attedded Network Voting System), es el sistema de voto presencial que interconecta varias</w:t>
+      </w:r>
+      <w:r>
+        <w:rPr>
+          <w:rStyle w:val="apple-converted-space"/>
+          <w:rFonts w:ascii="Arial" w:eastAsiaTheme="majorEastAsia" w:hAnsi="Arial" w:cs="Arial"/>
+        </w:rPr>
+        <w:t> </w:t>
+      </w:r>
+      <w:hyperlink r:id="rId28" w:history="1">
+        <w:r>
+          <w:rPr>
+            <w:rStyle w:val="Hipervnculo"/>
+            <w:rFonts w:ascii="Arial" w:hAnsi="Arial" w:cs="Arial"/>
+            <w:color w:val="auto"/>
+            <w:u w:val="none"/>
+          </w:rPr>
+          <w:t>computadoras</w:t>
+        </w:r>
+      </w:hyperlink>
+      <w:r>
+        <w:rPr>
+          <w:rStyle w:val="apple-converted-space"/>
+          <w:rFonts w:ascii="Arial" w:eastAsiaTheme="majorEastAsia" w:hAnsi="Arial" w:cs="Arial"/>
+        </w:rPr>
+        <w:t> </w:t>
+      </w:r>
+      <w:r>
+        <w:rPr>
+          <w:rFonts w:ascii="Arial" w:hAnsi="Arial" w:cs="Arial"/>
+        </w:rPr>
+        <w:t>que proporcionan soporte para el voto y para el escrutinio, este sistema puede utilizar una computadora con pantalla sensible al tacto, ratón o teclado, también esta el sistema de votación en red no asistido (Unattended Network Voting System), es un sistema de votación no presencial que se sirve de la plataforma de</w:t>
+      </w:r>
+      <w:r>
+        <w:rPr>
+          <w:rStyle w:val="apple-converted-space"/>
+          <w:rFonts w:ascii="Arial" w:eastAsiaTheme="majorEastAsia" w:hAnsi="Arial" w:cs="Arial"/>
+        </w:rPr>
+        <w:t> </w:t>
+      </w:r>
+      <w:hyperlink r:id="rId29" w:history="1">
+        <w:r>
+          <w:rPr>
+            <w:rStyle w:val="Hipervnculo"/>
+            <w:rFonts w:ascii="Arial" w:hAnsi="Arial" w:cs="Arial"/>
+            <w:color w:val="auto"/>
+            <w:u w:val="none"/>
+          </w:rPr>
+          <w:t>Internet</w:t>
+        </w:r>
+      </w:hyperlink>
+      <w:r>
+        <w:rPr>
+          <w:rFonts w:ascii="Arial" w:hAnsi="Arial" w:cs="Arial"/>
+        </w:rPr>
+        <w:t xml:space="preserve">, es un sistema no asistido pues el elector no tiene que desplazarse hasta un </w:t>
+      </w:r>
+      <w:r>
+        <w:rPr>
+          <w:rFonts w:ascii="Arial" w:hAnsi="Arial" w:cs="Arial"/>
+        </w:rPr>
+        <w:lastRenderedPageBreak/>
+        <w:t>centro de votación sino que puede votar desde cualquier lugar con acceso a Internet.</w:t>
       </w:r>
     </w:p>
     <w:p>
       <w:pPr>
         <w:pStyle w:val="Prrafodelista"/>
         <w:ind w:left="360"/>
+        <w:jc w:val="both"/>
         <w:outlineLvl w:val="0"/>
         <w:rPr>
           <w:rFonts w:ascii="Arial" w:hAnsi="Arial" w:cs="Arial"/>
@@ -1445,6 +2198,7 @@
           <w:ilvl w:val="0"/>
           <w:numId w:val="1"/>
         </w:numPr>
+        <w:jc w:val="both"/>
         <w:outlineLvl w:val="0"/>
         <w:rPr>
           <w:rFonts w:ascii="Arial" w:hAnsi="Arial" w:cs="Arial"/>
@@ -1453,56 +2207,492 @@
           <w:szCs w:val="24"/>
         </w:rPr>
       </w:pPr>
-      <w:bookmarkStart w:id="1" w:name="_Toc392189288"/>
-      <w:r>
-        <w:rPr>
-          <w:rFonts w:ascii="Arial" w:hAnsi="Arial" w:cs="Arial"/>
-          <w:b/>
-          <w:sz w:val="24"/>
-          <w:szCs w:val="24"/>
-        </w:rPr>
-        <w:t>DESCRIPCION DEL PROYECTO</w:t>
+      <w:bookmarkStart w:id="1" w:name="_Toc392229524"/>
+      <w:r>
+        <w:rPr>
+          <w:rFonts w:ascii="Arial" w:hAnsi="Arial" w:cs="Arial"/>
+          <w:b/>
+          <w:sz w:val="24"/>
+          <w:szCs w:val="24"/>
+        </w:rPr>
+        <w:t>ANTECEDENTES</w:t>
       </w:r>
       <w:bookmarkEnd w:id="1"/>
+    </w:p>
+    <w:p>
+      <w:pPr>
+        <w:pStyle w:val="NormalWeb"/>
+        <w:spacing w:before="0" w:beforeAutospacing="0" w:after="0" w:afterAutospacing="0" w:line="276" w:lineRule="auto"/>
+        <w:jc w:val="both"/>
+        <w:rPr>
+          <w:rFonts w:ascii="Arial" w:hAnsi="Arial" w:cs="Arial"/>
+        </w:rPr>
+      </w:pPr>
+      <w:r>
+        <w:rPr>
+          <w:rFonts w:ascii="Arial" w:hAnsi="Arial" w:cs="Arial"/>
+        </w:rPr>
+        <w:t>Los intentos de utilizar las tecnologías de la</w:t>
+      </w:r>
+      <w:r>
+        <w:rPr>
+          <w:rStyle w:val="apple-converted-space"/>
+          <w:rFonts w:ascii="Arial" w:eastAsiaTheme="majorEastAsia" w:hAnsi="Arial" w:cs="Arial"/>
+        </w:rPr>
+        <w:t> </w:t>
+      </w:r>
+      <w:hyperlink r:id="rId30" w:history="1">
+        <w:r>
+          <w:rPr>
+            <w:rStyle w:val="Hipervnculo"/>
+            <w:rFonts w:ascii="Arial" w:hAnsi="Arial" w:cs="Arial"/>
+            <w:color w:val="auto"/>
+            <w:u w:val="none"/>
+          </w:rPr>
+          <w:t>información</w:t>
+        </w:r>
+      </w:hyperlink>
+      <w:r>
+        <w:rPr>
+          <w:rStyle w:val="apple-converted-space"/>
+          <w:rFonts w:ascii="Arial" w:eastAsiaTheme="majorEastAsia" w:hAnsi="Arial" w:cs="Arial"/>
+        </w:rPr>
+        <w:t> </w:t>
+      </w:r>
+      <w:r>
+        <w:rPr>
+          <w:rFonts w:ascii="Arial" w:hAnsi="Arial" w:cs="Arial"/>
+        </w:rPr>
+        <w:t>y de las</w:t>
+      </w:r>
+      <w:r>
+        <w:rPr>
+          <w:rStyle w:val="apple-converted-space"/>
+          <w:rFonts w:ascii="Arial" w:eastAsiaTheme="majorEastAsia" w:hAnsi="Arial" w:cs="Arial"/>
+        </w:rPr>
+        <w:t> </w:t>
+      </w:r>
+      <w:hyperlink r:id="rId31" w:history="1">
+        <w:r>
+          <w:rPr>
+            <w:rStyle w:val="Hipervnculo"/>
+            <w:rFonts w:ascii="Arial" w:hAnsi="Arial" w:cs="Arial"/>
+            <w:color w:val="auto"/>
+            <w:u w:val="none"/>
+          </w:rPr>
+          <w:t>comunicaciones</w:t>
+        </w:r>
+      </w:hyperlink>
+      <w:r>
+        <w:rPr>
+          <w:rStyle w:val="apple-converted-space"/>
+          <w:rFonts w:ascii="Arial" w:eastAsiaTheme="majorEastAsia" w:hAnsi="Arial" w:cs="Arial"/>
+        </w:rPr>
+        <w:t> </w:t>
+      </w:r>
+      <w:r>
+        <w:rPr>
+          <w:rFonts w:ascii="Arial" w:hAnsi="Arial" w:cs="Arial"/>
+        </w:rPr>
+        <w:t>(</w:t>
+      </w:r>
+      <w:hyperlink r:id="rId32" w:history="1">
+        <w:r>
+          <w:rPr>
+            <w:rStyle w:val="Hipervnculo"/>
+            <w:rFonts w:ascii="Arial" w:hAnsi="Arial" w:cs="Arial"/>
+            <w:color w:val="auto"/>
+            <w:u w:val="none"/>
+          </w:rPr>
+          <w:t>TIC</w:t>
+        </w:r>
+      </w:hyperlink>
+      <w:r>
+        <w:rPr>
+          <w:rFonts w:ascii="Arial" w:hAnsi="Arial" w:cs="Arial"/>
+        </w:rPr>
+        <w:t>) en los diversos aspectos del voto electrónico (VE) pueden parecer recientes, pero no es así. De hecho, una de las primeras aplicaciones de las tecnologías electromecánicas de finales del siglo XIX fue su uso para el ejercicio del voto electrónico y del recuento de papeletas posterior. Así, Thomas Alva Edison en 1869 firmó una aplicación de patente (Nº 90646) para un</w:t>
+      </w:r>
+      <w:r>
+        <w:rPr>
+          <w:rStyle w:val="apple-converted-space"/>
+          <w:rFonts w:ascii="Arial" w:eastAsiaTheme="majorEastAsia" w:hAnsi="Arial" w:cs="Arial"/>
+        </w:rPr>
+        <w:t> </w:t>
+      </w:r>
+      <w:hyperlink r:id="rId33" w:history="1">
+        <w:r>
+          <w:rPr>
+            <w:rStyle w:val="Hipervnculo"/>
+            <w:rFonts w:ascii="Arial" w:hAnsi="Arial" w:cs="Arial"/>
+            <w:color w:val="auto"/>
+            <w:u w:val="none"/>
+          </w:rPr>
+          <w:t>sistema</w:t>
+        </w:r>
+      </w:hyperlink>
+      <w:r>
+        <w:rPr>
+          <w:rStyle w:val="apple-converted-space"/>
+          <w:rFonts w:ascii="Arial" w:eastAsiaTheme="majorEastAsia" w:hAnsi="Arial" w:cs="Arial"/>
+        </w:rPr>
+        <w:t> </w:t>
+      </w:r>
+      <w:r>
+        <w:rPr>
+          <w:rFonts w:ascii="Arial" w:hAnsi="Arial" w:cs="Arial"/>
+        </w:rPr>
+        <w:t>de grabación de voto eléctrico, el cual luego sería utilizado para su primera patente, pues nadie quiso emplearla después. En 1892 Jacob H. Myers diseña la AVM</w:t>
+      </w:r>
+      <w:r>
+        <w:rPr>
+          <w:rStyle w:val="apple-converted-space"/>
+          <w:rFonts w:ascii="Arial" w:eastAsiaTheme="majorEastAsia" w:hAnsi="Arial" w:cs="Arial"/>
+        </w:rPr>
+        <w:t> </w:t>
+      </w:r>
+      <w:r>
+        <w:rPr>
+          <w:rStyle w:val="nfasis"/>
+          <w:rFonts w:ascii="Arial" w:hAnsi="Arial" w:cs="Arial"/>
+        </w:rPr>
+        <w:t>(automatic voting machine),</w:t>
+      </w:r>
+      <w:r>
+        <w:rPr>
+          <w:rStyle w:val="apple-converted-space"/>
+          <w:rFonts w:ascii="Arial" w:eastAsiaTheme="majorEastAsia" w:hAnsi="Arial" w:cs="Arial"/>
+        </w:rPr>
+        <w:t> </w:t>
+      </w:r>
+      <w:r>
+        <w:rPr>
+          <w:rFonts w:ascii="Arial" w:hAnsi="Arial" w:cs="Arial"/>
+        </w:rPr>
+        <w:t>que se aplicó en varias ocasiones en</w:t>
+      </w:r>
+      <w:r>
+        <w:rPr>
+          <w:rStyle w:val="apple-converted-space"/>
+          <w:rFonts w:ascii="Arial" w:eastAsiaTheme="majorEastAsia" w:hAnsi="Arial" w:cs="Arial"/>
+        </w:rPr>
+        <w:t> </w:t>
+      </w:r>
+      <w:hyperlink r:id="rId34" w:history="1">
+        <w:r>
+          <w:rPr>
+            <w:rStyle w:val="Hipervnculo"/>
+            <w:rFonts w:ascii="Arial" w:hAnsi="Arial" w:cs="Arial"/>
+            <w:color w:val="auto"/>
+            <w:u w:val="none"/>
+          </w:rPr>
+          <w:t>el estado</w:t>
+        </w:r>
+      </w:hyperlink>
+      <w:r>
+        <w:rPr>
+          <w:rStyle w:val="apple-converted-space"/>
+          <w:rFonts w:ascii="Arial" w:eastAsiaTheme="majorEastAsia" w:hAnsi="Arial" w:cs="Arial"/>
+        </w:rPr>
+        <w:t> </w:t>
+      </w:r>
+      <w:r>
+        <w:rPr>
+          <w:rFonts w:ascii="Arial" w:hAnsi="Arial" w:cs="Arial"/>
+        </w:rPr>
+        <w:t>de Nueva York (CREELAN y NORDEN 2005). Era un aparato basado en dispositivos de levas que se siguieron utilizando posteriormente en otras</w:t>
+      </w:r>
+      <w:hyperlink r:id="rId35" w:history="1">
+        <w:r>
+          <w:rPr>
+            <w:rStyle w:val="Hipervnculo"/>
+            <w:rFonts w:ascii="Arial" w:hAnsi="Arial" w:cs="Arial"/>
+            <w:color w:val="auto"/>
+            <w:u w:val="none"/>
+          </w:rPr>
+          <w:t>máquinas</w:t>
+        </w:r>
+      </w:hyperlink>
+      <w:r>
+        <w:rPr>
+          <w:rStyle w:val="apple-converted-space"/>
+          <w:rFonts w:ascii="Arial" w:eastAsiaTheme="majorEastAsia" w:hAnsi="Arial" w:cs="Arial"/>
+        </w:rPr>
+        <w:t> </w:t>
+      </w:r>
+      <w:r>
+        <w:rPr>
+          <w:rFonts w:ascii="Arial" w:hAnsi="Arial" w:cs="Arial"/>
+        </w:rPr>
+        <w:t>similares (Davis y Boma</w:t>
+      </w:r>
+      <w:r>
+        <w:rPr>
+          <w:rStyle w:val="apple-converted-space"/>
+          <w:rFonts w:ascii="Arial" w:eastAsiaTheme="majorEastAsia" w:hAnsi="Arial" w:cs="Arial"/>
+        </w:rPr>
+        <w:t> </w:t>
+      </w:r>
+      <w:r>
+        <w:rPr>
+          <w:rStyle w:val="nfasis"/>
+          <w:rFonts w:ascii="Arial" w:hAnsi="Arial" w:cs="Arial"/>
+        </w:rPr>
+        <w:t>machines</w:t>
+      </w:r>
+      <w:r>
+        <w:rPr>
+          <w:rFonts w:ascii="Arial" w:hAnsi="Arial" w:cs="Arial"/>
+        </w:rPr>
+        <w:t>).</w:t>
+      </w:r>
+    </w:p>
+    <w:p>
+      <w:pPr>
+        <w:pStyle w:val="NormalWeb"/>
+        <w:spacing w:before="0" w:beforeAutospacing="0" w:after="0" w:afterAutospacing="0" w:line="276" w:lineRule="auto"/>
+        <w:jc w:val="both"/>
+        <w:rPr>
+          <w:rFonts w:ascii="Arial" w:hAnsi="Arial" w:cs="Arial"/>
+        </w:rPr>
+      </w:pPr>
+      <w:r>
+        <w:rPr>
+          <w:rFonts w:ascii="Arial" w:hAnsi="Arial" w:cs="Arial"/>
+        </w:rPr>
+        <w:t>Con la aparición de los primeros computadores a mediados de la década de 1940 se retomó la posibilidad de utilizar las máquinas para el voto electrónico. Así, varios prototipos vieron la</w:t>
+      </w:r>
+      <w:r>
+        <w:rPr>
+          <w:rStyle w:val="apple-converted-space"/>
+          <w:rFonts w:ascii="Arial" w:eastAsiaTheme="majorEastAsia" w:hAnsi="Arial" w:cs="Arial"/>
+        </w:rPr>
+        <w:t> </w:t>
+      </w:r>
+      <w:hyperlink r:id="rId36" w:history="1">
+        <w:r>
+          <w:rPr>
+            <w:rStyle w:val="Hipervnculo"/>
+            <w:rFonts w:ascii="Arial" w:hAnsi="Arial" w:cs="Arial"/>
+            <w:color w:val="auto"/>
+            <w:u w:val="none"/>
+          </w:rPr>
+          <w:t>luz</w:t>
+        </w:r>
+      </w:hyperlink>
+      <w:r>
+        <w:rPr>
+          <w:rStyle w:val="apple-converted-space"/>
+          <w:rFonts w:ascii="Arial" w:eastAsiaTheme="majorEastAsia" w:hAnsi="Arial" w:cs="Arial"/>
+        </w:rPr>
+        <w:t> </w:t>
+      </w:r>
+      <w:r>
+        <w:rPr>
+          <w:rFonts w:ascii="Arial" w:hAnsi="Arial" w:cs="Arial"/>
+        </w:rPr>
+        <w:t>a mediados del decenio de 1960. Más tarde se han venido utilizando de modo generalizado en todo el mundo para el recuento de votos y el</w:t>
+      </w:r>
+      <w:r>
+        <w:rPr>
+          <w:rStyle w:val="apple-converted-space"/>
+          <w:rFonts w:ascii="Arial" w:eastAsiaTheme="majorEastAsia" w:hAnsi="Arial" w:cs="Arial"/>
+        </w:rPr>
+        <w:t> </w:t>
+      </w:r>
+      <w:hyperlink r:id="rId37" w:history="1">
+        <w:r>
+          <w:rPr>
+            <w:rStyle w:val="Hipervnculo"/>
+            <w:rFonts w:ascii="Arial" w:hAnsi="Arial" w:cs="Arial"/>
+            <w:color w:val="auto"/>
+            <w:u w:val="none"/>
+          </w:rPr>
+          <w:t>cálculo</w:t>
+        </w:r>
+      </w:hyperlink>
+      <w:r>
+        <w:rPr>
+          <w:rStyle w:val="apple-converted-space"/>
+          <w:rFonts w:ascii="Arial" w:eastAsiaTheme="majorEastAsia" w:hAnsi="Arial" w:cs="Arial"/>
+        </w:rPr>
+        <w:t> </w:t>
+      </w:r>
+      <w:r>
+        <w:rPr>
+          <w:rFonts w:ascii="Arial" w:hAnsi="Arial" w:cs="Arial"/>
+        </w:rPr>
+        <w:t>de resultados finales. La idea de modernizar los</w:t>
+      </w:r>
+      <w:r>
+        <w:rPr>
+          <w:rStyle w:val="apple-converted-space"/>
+          <w:rFonts w:ascii="Arial" w:eastAsiaTheme="majorEastAsia" w:hAnsi="Arial" w:cs="Arial"/>
+        </w:rPr>
+        <w:t> </w:t>
+      </w:r>
+      <w:hyperlink r:id="rId38" w:anchor="PROCE" w:history="1">
+        <w:r>
+          <w:rPr>
+            <w:rStyle w:val="Hipervnculo"/>
+            <w:rFonts w:ascii="Arial" w:hAnsi="Arial" w:cs="Arial"/>
+            <w:color w:val="auto"/>
+            <w:u w:val="none"/>
+          </w:rPr>
+          <w:t>procesos</w:t>
+        </w:r>
+      </w:hyperlink>
+      <w:r>
+        <w:rPr>
+          <w:rStyle w:val="apple-converted-space"/>
+          <w:rFonts w:ascii="Arial" w:eastAsiaTheme="majorEastAsia" w:hAnsi="Arial" w:cs="Arial"/>
+        </w:rPr>
+        <w:t> </w:t>
+      </w:r>
+      <w:r>
+        <w:rPr>
+          <w:rFonts w:ascii="Arial" w:hAnsi="Arial" w:cs="Arial"/>
+        </w:rPr>
+        <w:t>electorales con el</w:t>
+      </w:r>
+      <w:r>
+        <w:rPr>
+          <w:rStyle w:val="apple-converted-space"/>
+          <w:rFonts w:ascii="Arial" w:eastAsiaTheme="majorEastAsia" w:hAnsi="Arial" w:cs="Arial"/>
+        </w:rPr>
+        <w:t> </w:t>
+      </w:r>
+      <w:hyperlink r:id="rId39" w:history="1">
+        <w:r>
+          <w:rPr>
+            <w:rStyle w:val="Hipervnculo"/>
+            <w:rFonts w:ascii="Arial" w:hAnsi="Arial" w:cs="Arial"/>
+            <w:color w:val="auto"/>
+            <w:u w:val="none"/>
+          </w:rPr>
+          <w:t>empleo</w:t>
+        </w:r>
+      </w:hyperlink>
+      <w:r>
+        <w:rPr>
+          <w:rStyle w:val="apple-converted-space"/>
+          <w:rFonts w:ascii="Arial" w:eastAsiaTheme="majorEastAsia" w:hAnsi="Arial" w:cs="Arial"/>
+        </w:rPr>
+        <w:t> </w:t>
+      </w:r>
+      <w:r>
+        <w:rPr>
+          <w:rFonts w:ascii="Arial" w:hAnsi="Arial" w:cs="Arial"/>
+        </w:rPr>
+        <w:t>de tecnologías basadas en la</w:t>
+      </w:r>
+      <w:r>
+        <w:rPr>
+          <w:rStyle w:val="apple-converted-space"/>
+          <w:rFonts w:ascii="Arial" w:eastAsiaTheme="majorEastAsia" w:hAnsi="Arial" w:cs="Arial"/>
+        </w:rPr>
+        <w:t> </w:t>
+      </w:r>
+      <w:hyperlink r:id="rId40" w:history="1">
+        <w:r>
+          <w:rPr>
+            <w:rStyle w:val="Hipervnculo"/>
+            <w:rFonts w:ascii="Arial" w:hAnsi="Arial" w:cs="Arial"/>
+            <w:color w:val="auto"/>
+            <w:u w:val="none"/>
+          </w:rPr>
+          <w:t>electrónica</w:t>
+        </w:r>
+      </w:hyperlink>
+      <w:r>
+        <w:rPr>
+          <w:rStyle w:val="apple-converted-space"/>
+          <w:rFonts w:ascii="Arial" w:eastAsiaTheme="majorEastAsia" w:hAnsi="Arial" w:cs="Arial"/>
+        </w:rPr>
+        <w:t> </w:t>
+      </w:r>
+      <w:r>
+        <w:rPr>
+          <w:rFonts w:ascii="Arial" w:hAnsi="Arial" w:cs="Arial"/>
+        </w:rPr>
+        <w:t>proviene de pensadores como Fromm (1955), Fuller (1963), Arterton (1987) y Rheingold (1993). En la actualidad, raro es el país que no haya intentado desarrollar</w:t>
+      </w:r>
+      <w:r>
+        <w:rPr>
+          <w:rStyle w:val="apple-converted-space"/>
+          <w:rFonts w:ascii="Arial" w:eastAsiaTheme="majorEastAsia" w:hAnsi="Arial" w:cs="Arial"/>
+        </w:rPr>
+        <w:t> </w:t>
+      </w:r>
+      <w:hyperlink r:id="rId41" w:anchor="PRUEBAS" w:history="1">
+        <w:r>
+          <w:rPr>
+            <w:rStyle w:val="Hipervnculo"/>
+            <w:rFonts w:ascii="Arial" w:hAnsi="Arial" w:cs="Arial"/>
+            <w:color w:val="auto"/>
+            <w:u w:val="none"/>
+          </w:rPr>
+          <w:t>pruebas</w:t>
+        </w:r>
+      </w:hyperlink>
+      <w:r>
+        <w:rPr>
+          <w:rStyle w:val="apple-converted-space"/>
+          <w:rFonts w:ascii="Arial" w:eastAsiaTheme="majorEastAsia" w:hAnsi="Arial" w:cs="Arial"/>
+        </w:rPr>
+        <w:t> </w:t>
+      </w:r>
+      <w:r>
+        <w:rPr>
+          <w:rFonts w:ascii="Arial" w:hAnsi="Arial" w:cs="Arial"/>
+        </w:rPr>
+        <w:t>de voto electrónico con diversos tipos de</w:t>
+      </w:r>
+      <w:r>
+        <w:rPr>
+          <w:rStyle w:val="apple-converted-space"/>
+          <w:rFonts w:ascii="Arial" w:eastAsiaTheme="majorEastAsia" w:hAnsi="Arial" w:cs="Arial"/>
+        </w:rPr>
+        <w:t> </w:t>
+      </w:r>
+      <w:hyperlink r:id="rId42" w:history="1">
+        <w:r>
+          <w:rPr>
+            <w:rStyle w:val="Hipervnculo"/>
+            <w:rFonts w:ascii="Arial" w:hAnsi="Arial" w:cs="Arial"/>
+            <w:color w:val="auto"/>
+            <w:u w:val="none"/>
+          </w:rPr>
+          <w:t>soluciones</w:t>
+        </w:r>
+      </w:hyperlink>
+      <w:r>
+        <w:rPr>
+          <w:rStyle w:val="apple-converted-space"/>
+          <w:rFonts w:ascii="Arial" w:eastAsiaTheme="majorEastAsia" w:hAnsi="Arial" w:cs="Arial"/>
+        </w:rPr>
+        <w:t> </w:t>
+      </w:r>
+      <w:r>
+        <w:rPr>
+          <w:rFonts w:ascii="Arial" w:hAnsi="Arial" w:cs="Arial"/>
+        </w:rPr>
+        <w:t>y tecnologías.</w:t>
+      </w:r>
     </w:p>
     <w:p>
       <w:pPr>
         <w:pStyle w:val="Prrafodelista"/>
         <w:ind w:left="360"/>
-        <w:rPr>
-          <w:rFonts w:ascii="Arial" w:hAnsi="Arial" w:cs="Arial"/>
-          <w:color w:val="00B0F0"/>
-          <w:sz w:val="24"/>
-          <w:szCs w:val="24"/>
-        </w:rPr>
-      </w:pPr>
-      <w:r>
-        <w:rPr>
-          <w:rFonts w:ascii="Arial" w:hAnsi="Arial" w:cs="Arial"/>
-          <w:color w:val="00B0F0"/>
-          <w:sz w:val="24"/>
-          <w:szCs w:val="24"/>
-        </w:rPr>
-        <w:t>{</w:t>
-      </w:r>
-      <w:r>
-        <w:rPr>
-          <w:rFonts w:ascii="Arial" w:hAnsi="Arial" w:cs="Arial"/>
-          <w:color w:val="00B0F0"/>
-          <w:sz w:val="24"/>
-          <w:szCs w:val="24"/>
-        </w:rPr>
-        <w:t>Una breve explicación de que es lo que se pretende llegar con el proyecto</w:t>
-      </w:r>
-      <w:r>
-        <w:rPr>
-          <w:rFonts w:ascii="Arial" w:hAnsi="Arial" w:cs="Arial"/>
-          <w:color w:val="00B0F0"/>
-          <w:sz w:val="24"/>
-          <w:szCs w:val="24"/>
-        </w:rPr>
-        <w:t>}</w:t>
-      </w:r>
+        <w:jc w:val="both"/>
+        <w:outlineLvl w:val="0"/>
+        <w:rPr>
+          <w:rFonts w:ascii="Arial" w:hAnsi="Arial" w:cs="Arial"/>
+          <w:b/>
+          <w:sz w:val="24"/>
+          <w:szCs w:val="24"/>
+        </w:rPr>
+      </w:pPr>
     </w:p>
     <w:p>
       <w:pPr>
@@ -1511,6 +2701,7 @@
           <w:ilvl w:val="0"/>
           <w:numId w:val="1"/>
         </w:numPr>
+        <w:jc w:val="both"/>
         <w:outlineLvl w:val="0"/>
         <w:rPr>
           <w:rFonts w:ascii="Arial" w:hAnsi="Arial" w:cs="Arial"/>
@@ -1519,17 +2710,210 @@
           <w:szCs w:val="24"/>
         </w:rPr>
       </w:pPr>
-      <w:bookmarkStart w:id="2" w:name="_Toc392189289"/>
-      <w:r>
-        <w:rPr>
-          <w:rFonts w:ascii="Arial" w:hAnsi="Arial" w:cs="Arial"/>
-          <w:b/>
-          <w:sz w:val="24"/>
-          <w:szCs w:val="24"/>
-        </w:rPr>
+      <w:bookmarkStart w:id="2" w:name="_Toc392229525"/>
+      <w:r>
+        <w:rPr>
+          <w:rFonts w:ascii="Arial" w:hAnsi="Arial" w:cs="Arial"/>
+          <w:b/>
+          <w:sz w:val="24"/>
+          <w:szCs w:val="24"/>
+        </w:rPr>
+        <w:t>DESCRIPCION DEL PROYECTO</w:t>
+      </w:r>
+      <w:bookmarkEnd w:id="2"/>
+    </w:p>
+    <w:p>
+      <w:pPr>
+        <w:pStyle w:val="Prrafodelista"/>
+        <w:ind w:left="360"/>
+        <w:jc w:val="both"/>
+        <w:rPr>
+          <w:rFonts w:ascii="Arial" w:hAnsi="Arial" w:cs="Arial"/>
+          <w:sz w:val="24"/>
+          <w:szCs w:val="24"/>
+        </w:rPr>
+      </w:pPr>
+      <w:r>
+        <w:rPr>
+          <w:rFonts w:ascii="Arial" w:hAnsi="Arial" w:cs="Arial"/>
+          <w:sz w:val="24"/>
+          <w:szCs w:val="24"/>
+        </w:rPr>
+        <w:t>Se pretende desarrollar un sistema de votación electrónica, utilizando sistemas distribuidos, así mismo utilizar la estructura RMI, para poder crear dos servidores de manera distribuida.</w:t>
+      </w:r>
+    </w:p>
+    <w:p>
+      <w:pPr>
+        <w:pStyle w:val="Prrafodelista"/>
+        <w:ind w:left="360"/>
+        <w:jc w:val="both"/>
+        <w:rPr>
+          <w:rFonts w:ascii="Arial" w:hAnsi="Arial" w:cs="Arial"/>
+          <w:sz w:val="24"/>
+          <w:szCs w:val="24"/>
+        </w:rPr>
+      </w:pPr>
+    </w:p>
+    <w:p>
+      <w:pPr>
+        <w:pStyle w:val="Prrafodelista"/>
+        <w:numPr>
+          <w:ilvl w:val="0"/>
+          <w:numId w:val="3"/>
+        </w:numPr>
+        <w:jc w:val="both"/>
+        <w:rPr>
+          <w:rFonts w:ascii="Arial" w:hAnsi="Arial" w:cs="Arial"/>
+          <w:sz w:val="24"/>
+          <w:szCs w:val="24"/>
+        </w:rPr>
+      </w:pPr>
+      <w:r>
+        <w:rPr>
+          <w:rFonts w:ascii="Arial" w:hAnsi="Arial" w:cs="Arial"/>
+          <w:sz w:val="24"/>
+          <w:szCs w:val="24"/>
+        </w:rPr>
+        <w:t>Servidor de Registro</w:t>
+      </w:r>
+    </w:p>
+    <w:p>
+      <w:pPr>
+        <w:pStyle w:val="Prrafodelista"/>
+        <w:numPr>
+          <w:ilvl w:val="0"/>
+          <w:numId w:val="3"/>
+        </w:numPr>
+        <w:jc w:val="both"/>
+        <w:rPr>
+          <w:rFonts w:ascii="Arial" w:hAnsi="Arial" w:cs="Arial"/>
+          <w:sz w:val="24"/>
+          <w:szCs w:val="24"/>
+        </w:rPr>
+      </w:pPr>
+      <w:r>
+        <w:rPr>
+          <w:rFonts w:ascii="Arial" w:hAnsi="Arial" w:cs="Arial"/>
+          <w:sz w:val="24"/>
+          <w:szCs w:val="24"/>
+        </w:rPr>
+        <w:t>Servidor de Votación</w:t>
+      </w:r>
+    </w:p>
+    <w:p>
+      <w:pPr>
+        <w:pStyle w:val="Prrafodelista"/>
+        <w:numPr>
+          <w:ilvl w:val="0"/>
+          <w:numId w:val="3"/>
+        </w:numPr>
+        <w:jc w:val="both"/>
+        <w:rPr>
+          <w:rFonts w:ascii="Arial" w:hAnsi="Arial" w:cs="Arial"/>
+          <w:sz w:val="24"/>
+          <w:szCs w:val="24"/>
+        </w:rPr>
+      </w:pPr>
+      <w:r>
+        <w:rPr>
+          <w:rFonts w:ascii="Arial" w:hAnsi="Arial" w:cs="Arial"/>
+          <w:sz w:val="24"/>
+          <w:szCs w:val="24"/>
+        </w:rPr>
+        <w:t>Cliente</w:t>
+      </w:r>
+    </w:p>
+    <w:p>
+      <w:pPr>
+        <w:ind w:left="360"/>
+        <w:jc w:val="both"/>
+        <w:rPr>
+          <w:rFonts w:ascii="Arial" w:hAnsi="Arial" w:cs="Arial"/>
+          <w:sz w:val="24"/>
+          <w:szCs w:val="24"/>
+        </w:rPr>
+      </w:pPr>
+      <w:r>
+        <w:rPr>
+          <w:rFonts w:ascii="Arial" w:hAnsi="Arial" w:cs="Arial"/>
+          <w:sz w:val="24"/>
+          <w:szCs w:val="24"/>
+        </w:rPr>
+        <w:t>Rigiéndonos sobre las normas actúales de votación, donde cada persona a votar debe estar previamente registrada y habilitada en el servidor, solo se permite votar una sola vez por votación, además el voto será secreto.</w:t>
+      </w:r>
+    </w:p>
+    <w:p>
+      <w:pPr>
+        <w:ind w:left="360"/>
+        <w:jc w:val="both"/>
+        <w:rPr>
+          <w:rFonts w:ascii="Arial" w:hAnsi="Arial" w:cs="Arial"/>
+          <w:sz w:val="24"/>
+          <w:szCs w:val="24"/>
+        </w:rPr>
+      </w:pPr>
+      <w:r>
+        <w:rPr>
+          <w:rFonts w:ascii="Arial" w:hAnsi="Arial" w:cs="Arial"/>
+          <w:sz w:val="24"/>
+          <w:szCs w:val="24"/>
+        </w:rPr>
+        <w:t>Al final de la votación se establecerán los resultados y procederá a la depuración de los votantes que no sufragaron.</w:t>
+      </w:r>
+    </w:p>
+    <w:p>
+      <w:pPr>
+        <w:ind w:left="360"/>
+        <w:jc w:val="both"/>
+        <w:rPr>
+          <w:rFonts w:ascii="Arial" w:hAnsi="Arial" w:cs="Arial"/>
+          <w:sz w:val="24"/>
+          <w:szCs w:val="24"/>
+        </w:rPr>
+      </w:pPr>
+    </w:p>
+    <w:p>
+      <w:pPr>
+        <w:pStyle w:val="Prrafodelista"/>
+        <w:numPr>
+          <w:ilvl w:val="0"/>
+          <w:numId w:val="1"/>
+        </w:numPr>
+        <w:jc w:val="both"/>
+        <w:outlineLvl w:val="0"/>
+        <w:rPr>
+          <w:rFonts w:ascii="Arial" w:hAnsi="Arial" w:cs="Arial"/>
+          <w:b/>
+          <w:sz w:val="24"/>
+          <w:szCs w:val="24"/>
+        </w:rPr>
+      </w:pPr>
+      <w:bookmarkStart w:id="3" w:name="_Toc392229526"/>
+      <w:r>
+        <w:rPr>
+          <w:rFonts w:ascii="Arial" w:hAnsi="Arial" w:cs="Arial"/>
+          <w:b/>
+          <w:sz w:val="24"/>
+          <w:szCs w:val="24"/>
+        </w:rPr>
+        <w:lastRenderedPageBreak/>
         <w:t>OBJETIVOS</w:t>
       </w:r>
-      <w:bookmarkEnd w:id="2"/>
+      <w:bookmarkEnd w:id="3"/>
+    </w:p>
+    <w:p>
+      <w:pPr>
+        <w:pStyle w:val="Prrafodelista"/>
+        <w:ind w:left="360"/>
+        <w:jc w:val="both"/>
+        <w:outlineLvl w:val="0"/>
+        <w:rPr>
+          <w:rFonts w:ascii="Arial" w:hAnsi="Arial" w:cs="Arial"/>
+          <w:b/>
+          <w:sz w:val="24"/>
+          <w:szCs w:val="24"/>
+        </w:rPr>
+      </w:pPr>
     </w:p>
     <w:p>
       <w:pPr>
@@ -1538,6 +2922,7 @@
           <w:ilvl w:val="1"/>
           <w:numId w:val="1"/>
         </w:numPr>
+        <w:jc w:val="both"/>
         <w:outlineLvl w:val="1"/>
         <w:rPr>
           <w:rFonts w:ascii="Arial" w:hAnsi="Arial" w:cs="Arial"/>
@@ -1546,7 +2931,7 @@
           <w:szCs w:val="24"/>
         </w:rPr>
       </w:pPr>
-      <w:bookmarkStart w:id="3" w:name="_Toc392189290"/>
+      <w:bookmarkStart w:id="4" w:name="_Toc392229527"/>
       <w:r>
         <w:rPr>
           <w:rFonts w:ascii="Arial" w:hAnsi="Arial" w:cs="Arial"/>
@@ -1556,46 +2941,39 @@
         </w:rPr>
         <w:t>OBJETIVO GENERAL</w:t>
       </w:r>
-      <w:bookmarkEnd w:id="3"/>
+      <w:bookmarkEnd w:id="4"/>
     </w:p>
     <w:p>
       <w:pPr>
         <w:pStyle w:val="Prrafodelista"/>
         <w:ind w:left="792"/>
-        <w:rPr>
-          <w:rFonts w:ascii="Arial" w:hAnsi="Arial" w:cs="Arial"/>
-          <w:color w:val="00B0F0"/>
-          <w:sz w:val="24"/>
-          <w:szCs w:val="24"/>
-        </w:rPr>
-      </w:pPr>
-      <w:r>
-        <w:rPr>
-          <w:rFonts w:ascii="Arial" w:hAnsi="Arial" w:cs="Arial"/>
-          <w:color w:val="00B0F0"/>
-          <w:sz w:val="24"/>
-          <w:szCs w:val="24"/>
-        </w:rPr>
-        <w:t>{</w:t>
-      </w:r>
-      <w:r>
-        <w:rPr>
-          <w:rFonts w:ascii="Arial" w:hAnsi="Arial" w:cs="Arial"/>
-          <w:color w:val="00B0F0"/>
+        <w:jc w:val="both"/>
+        <w:rPr>
+          <w:rFonts w:ascii="Arial" w:hAnsi="Arial" w:cs="Arial"/>
+          <w:sz w:val="24"/>
+          <w:szCs w:val="24"/>
+        </w:rPr>
+      </w:pPr>
+      <w:r>
+        <w:rPr>
+          <w:rFonts w:ascii="Arial" w:hAnsi="Arial" w:cs="Arial"/>
           <w:sz w:val="24"/>
           <w:szCs w:val="24"/>
         </w:rPr>
         <w:t>Desarrollar un sistema de votación utilizando el modelo RMI de sistemas distribuidos</w:t>
       </w:r>
-      <w:r>
-        <w:rPr>
-          <w:rFonts w:ascii="Arial" w:hAnsi="Arial" w:cs="Arial"/>
-          <w:color w:val="00B0F0"/>
-          <w:sz w:val="24"/>
-          <w:szCs w:val="24"/>
-        </w:rPr>
-        <w:t>}</w:t>
-      </w:r>
+    </w:p>
+    <w:p>
+      <w:pPr>
+        <w:pStyle w:val="Prrafodelista"/>
+        <w:ind w:left="792"/>
+        <w:jc w:val="both"/>
+        <w:rPr>
+          <w:rFonts w:ascii="Arial" w:hAnsi="Arial" w:cs="Arial"/>
+          <w:sz w:val="24"/>
+          <w:szCs w:val="24"/>
+        </w:rPr>
+      </w:pPr>
     </w:p>
     <w:p>
       <w:pPr>
@@ -1604,6 +2982,7 @@
           <w:ilvl w:val="1"/>
           <w:numId w:val="1"/>
         </w:numPr>
+        <w:jc w:val="both"/>
         <w:outlineLvl w:val="1"/>
         <w:rPr>
           <w:rFonts w:ascii="Arial" w:hAnsi="Arial" w:cs="Arial"/>
@@ -1612,7 +2991,7 @@
           <w:szCs w:val="24"/>
         </w:rPr>
       </w:pPr>
-      <w:bookmarkStart w:id="4" w:name="_Toc392189291"/>
+      <w:bookmarkStart w:id="5" w:name="_Toc392229528"/>
       <w:r>
         <w:rPr>
           <w:rFonts w:ascii="Arial" w:hAnsi="Arial" w:cs="Arial"/>
@@ -1622,7 +3001,7 @@
         </w:rPr>
         <w:t>OBJETIVOS ESPECIFICOS</w:t>
       </w:r>
-      <w:bookmarkEnd w:id="4"/>
+      <w:bookmarkEnd w:id="5"/>
     </w:p>
     <w:p>
       <w:pPr>
@@ -1631,31 +3010,21 @@
           <w:ilvl w:val="0"/>
           <w:numId w:val="2"/>
         </w:numPr>
-        <w:rPr>
-          <w:rFonts w:ascii="Arial" w:hAnsi="Arial" w:cs="Arial"/>
-          <w:b/>
-          <w:color w:val="00B0F0"/>
-          <w:sz w:val="24"/>
-          <w:szCs w:val="24"/>
-        </w:rPr>
-      </w:pPr>
-      <w:r>
-        <w:rPr>
-          <w:rFonts w:ascii="Arial" w:hAnsi="Arial" w:cs="Arial"/>
-          <w:color w:val="00B0F0"/>
-          <w:sz w:val="24"/>
-          <w:szCs w:val="24"/>
-        </w:rPr>
-        <w:t>[</w:t>
-      </w:r>
-      <w:r>
-        <w:rPr>
-          <w:rFonts w:ascii="Arial" w:hAnsi="Arial" w:cs="Arial"/>
-          <w:color w:val="00B0F0"/>
-          <w:sz w:val="24"/>
-          <w:szCs w:val="24"/>
-        </w:rPr>
-        <w:t>Obtener un sistema de registros confiable</w:t>
+        <w:jc w:val="both"/>
+        <w:rPr>
+          <w:rFonts w:ascii="Arial" w:hAnsi="Arial" w:cs="Arial"/>
+          <w:b/>
+          <w:sz w:val="24"/>
+          <w:szCs w:val="24"/>
+        </w:rPr>
+      </w:pPr>
+      <w:r>
+        <w:rPr>
+          <w:rFonts w:ascii="Arial" w:hAnsi="Arial" w:cs="Arial"/>
+          <w:sz w:val="24"/>
+          <w:szCs w:val="24"/>
+        </w:rPr>
+        <w:t>Implementar un servidor de registro para todas aquellas personas que deseen participar de la votación</w:t>
       </w:r>
     </w:p>
     <w:p>
@@ -1665,42 +3034,90 @@
           <w:ilvl w:val="0"/>
           <w:numId w:val="2"/>
         </w:numPr>
-        <w:rPr>
-          <w:rFonts w:ascii="Arial" w:hAnsi="Arial" w:cs="Arial"/>
-          <w:b/>
-          <w:color w:val="00B0F0"/>
-          <w:sz w:val="24"/>
-          <w:szCs w:val="24"/>
-        </w:rPr>
-      </w:pPr>
-      <w:r>
-        <w:rPr>
-          <w:rFonts w:ascii="Arial" w:hAnsi="Arial" w:cs="Arial"/>
-          <w:color w:val="00B0F0"/>
-          <w:sz w:val="24"/>
-          <w:szCs w:val="24"/>
-        </w:rPr>
-        <w:t xml:space="preserve">Etc. </w:t>
-      </w:r>
-      <w:proofErr w:type="spellStart"/>
-      <w:r>
-        <w:rPr>
-          <w:rFonts w:ascii="Arial" w:hAnsi="Arial" w:cs="Arial"/>
-          <w:color w:val="00B0F0"/>
-          <w:sz w:val="24"/>
-          <w:szCs w:val="24"/>
-        </w:rPr>
-        <w:t>Etc</w:t>
-      </w:r>
-      <w:proofErr w:type="spellEnd"/>
-      <w:r>
-        <w:rPr>
-          <w:rFonts w:ascii="Arial" w:hAnsi="Arial" w:cs="Arial"/>
-          <w:color w:val="00B0F0"/>
-          <w:sz w:val="24"/>
-          <w:szCs w:val="24"/>
-        </w:rPr>
-        <w:t>]</w:t>
+        <w:jc w:val="both"/>
+        <w:rPr>
+          <w:rFonts w:ascii="Arial" w:hAnsi="Arial" w:cs="Arial"/>
+          <w:b/>
+          <w:sz w:val="24"/>
+          <w:szCs w:val="24"/>
+        </w:rPr>
+      </w:pPr>
+      <w:r>
+        <w:rPr>
+          <w:rFonts w:ascii="Arial" w:hAnsi="Arial" w:cs="Arial"/>
+          <w:sz w:val="24"/>
+          <w:szCs w:val="24"/>
+        </w:rPr>
+        <w:t>Desarrollar un servidor que tenga las políticas adecuadas para gestionar la votación, y registrarla.</w:t>
+      </w:r>
+    </w:p>
+    <w:p>
+      <w:pPr>
+        <w:pStyle w:val="Prrafodelista"/>
+        <w:numPr>
+          <w:ilvl w:val="0"/>
+          <w:numId w:val="2"/>
+        </w:numPr>
+        <w:jc w:val="both"/>
+        <w:rPr>
+          <w:rFonts w:ascii="Arial" w:hAnsi="Arial" w:cs="Arial"/>
+          <w:b/>
+          <w:sz w:val="24"/>
+          <w:szCs w:val="24"/>
+        </w:rPr>
+      </w:pPr>
+      <w:r>
+        <w:rPr>
+          <w:rFonts w:ascii="Arial" w:hAnsi="Arial" w:cs="Arial"/>
+          <w:sz w:val="24"/>
+          <w:szCs w:val="24"/>
+        </w:rPr>
+        <w:t xml:space="preserve">Elaborar un cliente que tenga un buen aspecto visual, de fácil comprensión </w:t>
+      </w:r>
+    </w:p>
+    <w:p>
+      <w:pPr>
+        <w:pStyle w:val="Prrafodelista"/>
+        <w:numPr>
+          <w:ilvl w:val="0"/>
+          <w:numId w:val="2"/>
+        </w:numPr>
+        <w:jc w:val="both"/>
+        <w:rPr>
+          <w:rFonts w:ascii="Arial" w:hAnsi="Arial" w:cs="Arial"/>
+          <w:b/>
+          <w:sz w:val="24"/>
+          <w:szCs w:val="24"/>
+        </w:rPr>
+      </w:pPr>
+      <w:r>
+        <w:rPr>
+          <w:rFonts w:ascii="Arial" w:hAnsi="Arial" w:cs="Arial"/>
+          <w:sz w:val="24"/>
+          <w:szCs w:val="24"/>
+        </w:rPr>
+        <w:t>Elaborar un cliente que tenga un buen aspecto visual, de fácil comprensión y fácil manejo.</w:t>
+      </w:r>
+    </w:p>
+    <w:p>
+      <w:pPr>
+        <w:pStyle w:val="Prrafodelista"/>
+        <w:ind w:left="1080"/>
+        <w:jc w:val="both"/>
+        <w:rPr>
+          <w:rFonts w:ascii="Arial" w:hAnsi="Arial" w:cs="Arial"/>
+          <w:b/>
+          <w:sz w:val="24"/>
+          <w:szCs w:val="24"/>
+        </w:rPr>
+      </w:pPr>
+      <w:r>
+        <w:rPr>
+          <w:rFonts w:ascii="Arial" w:hAnsi="Arial" w:cs="Arial"/>
+          <w:sz w:val="24"/>
+          <w:szCs w:val="24"/>
+        </w:rPr>
+        <w:t xml:space="preserve"> </w:t>
       </w:r>
     </w:p>
     <w:p>
@@ -1710,6 +3127,7 @@
           <w:ilvl w:val="0"/>
           <w:numId w:val="1"/>
         </w:numPr>
+        <w:jc w:val="both"/>
         <w:outlineLvl w:val="0"/>
         <w:rPr>
           <w:rFonts w:ascii="Arial" w:hAnsi="Arial" w:cs="Arial"/>
@@ -1718,7 +3136,7 @@
           <w:szCs w:val="24"/>
         </w:rPr>
       </w:pPr>
-      <w:bookmarkStart w:id="5" w:name="_Toc392189292"/>
+      <w:bookmarkStart w:id="6" w:name="_Toc392229529"/>
       <w:r>
         <w:rPr>
           <w:rFonts w:ascii="Arial" w:hAnsi="Arial" w:cs="Arial"/>
@@ -1728,7 +3146,7 @@
         </w:rPr>
         <w:t>ALCANCE DEL PROYECTO</w:t>
       </w:r>
-      <w:bookmarkEnd w:id="5"/>
+      <w:bookmarkEnd w:id="6"/>
     </w:p>
     <w:p>
       <w:pPr>
@@ -1737,6 +3155,7 @@
           <w:ilvl w:val="1"/>
           <w:numId w:val="1"/>
         </w:numPr>
+        <w:jc w:val="both"/>
         <w:outlineLvl w:val="0"/>
         <w:rPr>
           <w:rFonts w:ascii="Arial" w:hAnsi="Arial" w:cs="Arial"/>
@@ -1745,37 +3164,51 @@
           <w:szCs w:val="24"/>
         </w:rPr>
       </w:pPr>
-      <w:bookmarkStart w:id="6" w:name="_Toc392189293"/>
-      <w:r>
-        <w:rPr>
-          <w:rFonts w:ascii="Arial" w:hAnsi="Arial" w:cs="Arial"/>
-          <w:b/>
-          <w:sz w:val="24"/>
-          <w:szCs w:val="24"/>
-        </w:rPr>
-        <w:t>MODULO REGISTRO DE VOTANTE</w:t>
-      </w:r>
-      <w:bookmarkEnd w:id="6"/>
-    </w:p>
-    <w:p>
-      <w:pPr>
-        <w:pStyle w:val="Prrafodelista"/>
-        <w:ind w:left="792"/>
-        <w:rPr>
-          <w:rFonts w:ascii="Arial" w:hAnsi="Arial" w:cs="Arial"/>
-          <w:color w:val="00B0F0"/>
-          <w:sz w:val="24"/>
-          <w:szCs w:val="24"/>
-        </w:rPr>
-      </w:pPr>
-      <w:r>
-        <w:rPr>
-          <w:rFonts w:ascii="Arial" w:hAnsi="Arial" w:cs="Arial"/>
-          <w:color w:val="00B0F0"/>
-          <w:sz w:val="24"/>
-          <w:szCs w:val="24"/>
-        </w:rPr>
-        <w:t>[Aquí ira todo lo referente a la lógica del registro de los votantes]</w:t>
+      <w:bookmarkStart w:id="7" w:name="_Toc392229530"/>
+      <w:r>
+        <w:rPr>
+          <w:rFonts w:ascii="Arial" w:hAnsi="Arial" w:cs="Arial"/>
+          <w:b/>
+          <w:sz w:val="24"/>
+          <w:szCs w:val="24"/>
+        </w:rPr>
+        <w:t xml:space="preserve">MODULO </w:t>
+      </w:r>
+      <w:r>
+        <w:rPr>
+          <w:rFonts w:ascii="Arial" w:hAnsi="Arial" w:cs="Arial"/>
+          <w:b/>
+          <w:sz w:val="24"/>
+          <w:szCs w:val="24"/>
+        </w:rPr>
+        <w:t xml:space="preserve">SERVIDOR </w:t>
+      </w:r>
+      <w:r>
+        <w:rPr>
+          <w:rFonts w:ascii="Arial" w:hAnsi="Arial" w:cs="Arial"/>
+          <w:b/>
+          <w:sz w:val="24"/>
+          <w:szCs w:val="24"/>
+        </w:rPr>
+        <w:t>REGISTRO DE VOTANTE</w:t>
+      </w:r>
+      <w:bookmarkEnd w:id="7"/>
+    </w:p>
+    <w:p>
+      <w:pPr>
+        <w:rPr>
+          <w:rFonts w:ascii="Arial" w:hAnsi="Arial" w:cs="Arial"/>
+          <w:sz w:val="24"/>
+          <w:szCs w:val="24"/>
+        </w:rPr>
+      </w:pPr>
+      <w:r>
+        <w:rPr>
+          <w:rFonts w:ascii="Arial" w:hAnsi="Arial" w:cs="Arial"/>
+          <w:sz w:val="24"/>
+          <w:szCs w:val="24"/>
+        </w:rPr>
+        <w:t>Este modulo estará  encargado de administrar el servidor de Registro de nuevos votantes, para que puedan registrarse, utilizando un identificador único como es su Carnet de Identidad</w:t>
       </w:r>
     </w:p>
     <w:p>
@@ -1785,6 +3218,7 @@
           <w:ilvl w:val="1"/>
           <w:numId w:val="1"/>
         </w:numPr>
+        <w:jc w:val="both"/>
         <w:outlineLvl w:val="0"/>
         <w:rPr>
           <w:rFonts w:ascii="Arial" w:hAnsi="Arial" w:cs="Arial"/>
@@ -1793,38 +3227,231 @@
           <w:szCs w:val="24"/>
         </w:rPr>
       </w:pPr>
-      <w:bookmarkStart w:id="7" w:name="_Toc392189294"/>
-      <w:r>
-        <w:rPr>
-          <w:rFonts w:ascii="Arial" w:hAnsi="Arial" w:cs="Arial"/>
-          <w:b/>
-          <w:sz w:val="24"/>
-          <w:szCs w:val="24"/>
-        </w:rPr>
-        <w:t>MODULO VOTACION</w:t>
-      </w:r>
-      <w:bookmarkEnd w:id="7"/>
+      <w:bookmarkStart w:id="8" w:name="_Toc392229531"/>
+      <w:r>
+        <w:rPr>
+          <w:rFonts w:ascii="Arial" w:hAnsi="Arial" w:cs="Arial"/>
+          <w:b/>
+          <w:sz w:val="24"/>
+          <w:szCs w:val="24"/>
+        </w:rPr>
+        <w:t xml:space="preserve">MODULO </w:t>
+      </w:r>
+      <w:r>
+        <w:rPr>
+          <w:rFonts w:ascii="Arial" w:hAnsi="Arial" w:cs="Arial"/>
+          <w:b/>
+          <w:sz w:val="24"/>
+          <w:szCs w:val="24"/>
+        </w:rPr>
+        <w:t xml:space="preserve">SERVIDOR DE </w:t>
+      </w:r>
+      <w:r>
+        <w:rPr>
+          <w:rFonts w:ascii="Arial" w:hAnsi="Arial" w:cs="Arial"/>
+          <w:b/>
+          <w:sz w:val="24"/>
+          <w:szCs w:val="24"/>
+        </w:rPr>
+        <w:t>VOTACION</w:t>
+      </w:r>
+      <w:bookmarkEnd w:id="8"/>
+    </w:p>
+    <w:p>
+      <w:pPr>
+        <w:rPr>
+          <w:rFonts w:ascii="Arial" w:hAnsi="Arial" w:cs="Arial"/>
+          <w:sz w:val="24"/>
+          <w:szCs w:val="24"/>
+        </w:rPr>
+      </w:pPr>
+      <w:r>
+        <w:rPr>
+          <w:rFonts w:ascii="Arial" w:hAnsi="Arial" w:cs="Arial"/>
+          <w:sz w:val="24"/>
+          <w:szCs w:val="24"/>
+        </w:rPr>
+        <w:t>Administrara los votos ingresados de uno por cliente, también administrara la fecha y hora de votación, y sobre que votación se realizara, además se pretende que sea dinámico y no se centre en una sola votación sino en varias posibles votaciones,.</w:t>
+      </w:r>
+    </w:p>
+    <w:p>
+      <w:pPr>
+        <w:pStyle w:val="Prrafodelista"/>
+        <w:numPr>
+          <w:ilvl w:val="1"/>
+          <w:numId w:val="1"/>
+        </w:numPr>
+        <w:jc w:val="both"/>
+        <w:outlineLvl w:val="0"/>
+        <w:rPr>
+          <w:rFonts w:ascii="Arial" w:hAnsi="Arial" w:cs="Arial"/>
+          <w:b/>
+          <w:sz w:val="24"/>
+          <w:szCs w:val="24"/>
+        </w:rPr>
+      </w:pPr>
+      <w:bookmarkStart w:id="9" w:name="_Toc392229532"/>
+      <w:r>
+        <w:rPr>
+          <w:rFonts w:ascii="Arial" w:hAnsi="Arial" w:cs="Arial"/>
+          <w:b/>
+          <w:sz w:val="24"/>
+          <w:szCs w:val="24"/>
+        </w:rPr>
+        <w:t>MODULO CLIENTE</w:t>
+      </w:r>
+      <w:bookmarkEnd w:id="9"/>
+    </w:p>
+    <w:p>
+      <w:pPr>
+        <w:rPr>
+          <w:rFonts w:ascii="Arial" w:hAnsi="Arial" w:cs="Arial"/>
+          <w:sz w:val="24"/>
+          <w:szCs w:val="24"/>
+        </w:rPr>
+      </w:pPr>
+      <w:r>
+        <w:rPr>
+          <w:rFonts w:ascii="Arial" w:hAnsi="Arial" w:cs="Arial"/>
+          <w:sz w:val="24"/>
+          <w:szCs w:val="24"/>
+        </w:rPr>
+        <w:t>Tendrá</w:t>
+      </w:r>
+      <w:r>
+        <w:rPr>
+          <w:rFonts w:ascii="Arial" w:hAnsi="Arial" w:cs="Arial"/>
+          <w:sz w:val="24"/>
+          <w:szCs w:val="24"/>
+        </w:rPr>
+        <w:t xml:space="preserve"> los Esqueletos</w:t>
+      </w:r>
+      <w:r>
+        <w:rPr>
+          <w:rFonts w:ascii="Arial" w:hAnsi="Arial" w:cs="Arial"/>
+          <w:sz w:val="24"/>
+          <w:szCs w:val="24"/>
+        </w:rPr>
+        <w:t xml:space="preserve"> RMI</w:t>
+      </w:r>
+      <w:r>
+        <w:rPr>
+          <w:rFonts w:ascii="Arial" w:hAnsi="Arial" w:cs="Arial"/>
+          <w:sz w:val="24"/>
+          <w:szCs w:val="24"/>
+        </w:rPr>
+        <w:t xml:space="preserve"> de los servidores a utilizar</w:t>
+      </w:r>
+      <w:r>
+        <w:rPr>
+          <w:rFonts w:ascii="Arial" w:hAnsi="Arial" w:cs="Arial"/>
+          <w:sz w:val="24"/>
+          <w:szCs w:val="24"/>
+        </w:rPr>
+        <w:t>, tendrá la visualización de Login para poder acceder a la votación, en el caso de no contar con el Login para ello podrá registrase de una manera sencilla.</w:t>
+      </w:r>
+    </w:p>
+    <w:p>
+      <w:pPr>
+        <w:jc w:val="both"/>
+        <w:rPr>
+          <w:rFonts w:ascii="Arial" w:hAnsi="Arial" w:cs="Arial"/>
+          <w:sz w:val="24"/>
+          <w:szCs w:val="24"/>
+        </w:rPr>
+      </w:pPr>
+      <w:r>
+        <w:rPr>
+          <w:rFonts w:ascii="Arial" w:hAnsi="Arial" w:cs="Arial"/>
+          <w:sz w:val="24"/>
+          <w:szCs w:val="24"/>
+        </w:rPr>
+        <w:t>Procederá también a un panel de votación para poder ver la votación activa y poder sufragar por única vez  en cada votación</w:t>
+      </w:r>
     </w:p>
     <w:p>
       <w:pPr>
         <w:pStyle w:val="Prrafodelista"/>
         <w:ind w:left="792"/>
-        <w:rPr>
-          <w:rFonts w:ascii="Arial" w:hAnsi="Arial" w:cs="Arial"/>
-          <w:color w:val="00B0F0"/>
-          <w:sz w:val="24"/>
-          <w:szCs w:val="24"/>
-        </w:rPr>
-      </w:pPr>
-      <w:r>
-        <w:rPr>
-          <w:rFonts w:ascii="Arial" w:hAnsi="Arial" w:cs="Arial"/>
-          <w:color w:val="00B0F0"/>
-          <w:sz w:val="24"/>
-          <w:szCs w:val="24"/>
-        </w:rPr>
-        <w:t>[Aquí ira todo lo referente al sistema de votación y control de ello.]</w:t>
-      </w:r>
+        <w:jc w:val="both"/>
+        <w:rPr>
+          <w:rFonts w:ascii="Arial" w:hAnsi="Arial" w:cs="Arial"/>
+          <w:sz w:val="24"/>
+          <w:szCs w:val="24"/>
+        </w:rPr>
+      </w:pPr>
+    </w:p>
+    <w:p>
+      <w:pPr>
+        <w:pStyle w:val="Prrafodelista"/>
+        <w:ind w:left="792"/>
+        <w:jc w:val="both"/>
+        <w:rPr>
+          <w:rFonts w:ascii="Arial" w:hAnsi="Arial" w:cs="Arial"/>
+          <w:sz w:val="24"/>
+          <w:szCs w:val="24"/>
+        </w:rPr>
+      </w:pPr>
+    </w:p>
+    <w:p>
+      <w:pPr>
+        <w:pStyle w:val="Prrafodelista"/>
+        <w:ind w:left="792"/>
+        <w:jc w:val="both"/>
+        <w:rPr>
+          <w:rFonts w:ascii="Arial" w:hAnsi="Arial" w:cs="Arial"/>
+          <w:sz w:val="24"/>
+          <w:szCs w:val="24"/>
+        </w:rPr>
+      </w:pPr>
+    </w:p>
+    <w:p>
+      <w:pPr>
+        <w:pStyle w:val="Prrafodelista"/>
+        <w:ind w:left="792"/>
+        <w:jc w:val="both"/>
+        <w:rPr>
+          <w:rFonts w:ascii="Arial" w:hAnsi="Arial" w:cs="Arial"/>
+          <w:sz w:val="24"/>
+          <w:szCs w:val="24"/>
+        </w:rPr>
+      </w:pPr>
+    </w:p>
+    <w:p>
+      <w:pPr>
+        <w:pStyle w:val="Prrafodelista"/>
+        <w:ind w:left="792"/>
+        <w:jc w:val="both"/>
+        <w:rPr>
+          <w:rFonts w:ascii="Arial" w:hAnsi="Arial" w:cs="Arial"/>
+          <w:sz w:val="24"/>
+          <w:szCs w:val="24"/>
+        </w:rPr>
+      </w:pPr>
+    </w:p>
+    <w:p>
+      <w:pPr>
+        <w:pStyle w:val="Prrafodelista"/>
+        <w:ind w:left="792"/>
+        <w:jc w:val="both"/>
+        <w:rPr>
+          <w:rFonts w:ascii="Arial" w:hAnsi="Arial" w:cs="Arial"/>
+          <w:sz w:val="24"/>
+          <w:szCs w:val="24"/>
+        </w:rPr>
+      </w:pPr>
+    </w:p>
+    <w:p>
+      <w:pPr>
+        <w:pStyle w:val="Prrafodelista"/>
+        <w:ind w:left="792"/>
+        <w:jc w:val="both"/>
+        <w:rPr>
+          <w:rFonts w:ascii="Arial" w:hAnsi="Arial" w:cs="Arial"/>
+          <w:sz w:val="24"/>
+          <w:szCs w:val="24"/>
+        </w:rPr>
+      </w:pPr>
     </w:p>
     <w:p>
       <w:pPr>
@@ -1833,6 +3460,7 @@
           <w:ilvl w:val="0"/>
           <w:numId w:val="1"/>
         </w:numPr>
+        <w:jc w:val="both"/>
         <w:outlineLvl w:val="0"/>
         <w:rPr>
           <w:rFonts w:ascii="Arial" w:hAnsi="Arial" w:cs="Arial"/>
@@ -1841,14 +3469,15 @@
           <w:szCs w:val="24"/>
         </w:rPr>
       </w:pPr>
-      <w:bookmarkStart w:id="8" w:name="_Toc392189295"/>
-      <w:r>
-        <w:rPr>
-          <w:rFonts w:ascii="Arial" w:hAnsi="Arial" w:cs="Arial"/>
-          <w:b/>
-          <w:sz w:val="24"/>
-          <w:szCs w:val="24"/>
-        </w:rPr>
+      <w:bookmarkStart w:id="10" w:name="_Toc392229533"/>
+      <w:r>
+        <w:rPr>
+          <w:rFonts w:ascii="Arial" w:hAnsi="Arial" w:cs="Arial"/>
+          <w:b/>
+          <w:sz w:val="24"/>
+          <w:szCs w:val="24"/>
+        </w:rPr>
+        <w:lastRenderedPageBreak/>
         <w:t>METODOLOGIA</w:t>
       </w:r>
       <w:r>
@@ -1860,7 +3489,7 @@
         </w:rPr>
         <w:t>Y HERRAMIENTAS</w:t>
       </w:r>
-      <w:bookmarkEnd w:id="8"/>
+      <w:bookmarkEnd w:id="10"/>
     </w:p>
     <w:p>
       <w:pPr>
@@ -1869,6 +3498,7 @@
           <w:ilvl w:val="1"/>
           <w:numId w:val="1"/>
         </w:numPr>
+        <w:jc w:val="both"/>
         <w:outlineLvl w:val="1"/>
         <w:rPr>
           <w:rFonts w:ascii="Arial" w:hAnsi="Arial" w:cs="Arial"/>
@@ -1877,78 +3507,320 @@
           <w:szCs w:val="24"/>
         </w:rPr>
       </w:pPr>
-      <w:bookmarkStart w:id="9" w:name="_Toc392189296"/>
-      <w:r>
-        <w:rPr>
-          <w:rFonts w:ascii="Arial" w:hAnsi="Arial" w:cs="Arial"/>
-          <w:b/>
-          <w:sz w:val="24"/>
-          <w:szCs w:val="24"/>
-        </w:rPr>
-        <w:t>LENGUAJE DE PROGRAMACION JAVA ESTRUCTURA RMI</w:t>
-      </w:r>
-      <w:bookmarkEnd w:id="9"/>
+      <w:bookmarkStart w:id="11" w:name="_Toc392229534"/>
+      <w:r>
+        <w:rPr>
+          <w:rFonts w:ascii="Arial" w:hAnsi="Arial" w:cs="Arial"/>
+          <w:b/>
+          <w:sz w:val="24"/>
+          <w:szCs w:val="24"/>
+        </w:rPr>
+        <w:t>LENGUAJE DE PROGRAMACION JAVA</w:t>
+      </w:r>
+      <w:r>
+        <w:rPr>
+          <w:rFonts w:ascii="Arial" w:hAnsi="Arial" w:cs="Arial"/>
+          <w:b/>
+          <w:sz w:val="24"/>
+          <w:szCs w:val="24"/>
+        </w:rPr>
+        <w:t xml:space="preserve"> Y</w:t>
+      </w:r>
+      <w:r>
+        <w:rPr>
+          <w:rFonts w:ascii="Arial" w:hAnsi="Arial" w:cs="Arial"/>
+          <w:b/>
+          <w:sz w:val="24"/>
+          <w:szCs w:val="24"/>
+        </w:rPr>
+        <w:t xml:space="preserve"> ESTRUCTURA RMI</w:t>
+      </w:r>
+      <w:bookmarkEnd w:id="11"/>
+    </w:p>
+    <w:p>
+      <w:pPr>
+        <w:pStyle w:val="NormalWeb"/>
+        <w:shd w:val="clear" w:color="auto" w:fill="FFFFFF"/>
+        <w:spacing w:before="120" w:beforeAutospacing="0" w:after="120" w:afterAutospacing="0" w:line="304" w:lineRule="atLeast"/>
+        <w:jc w:val="both"/>
+        <w:rPr>
+          <w:rFonts w:ascii="Arial" w:hAnsi="Arial" w:cs="Arial"/>
+        </w:rPr>
+      </w:pPr>
+      <w:r>
+        <w:rPr>
+          <w:rFonts w:ascii="Arial" w:hAnsi="Arial" w:cs="Arial"/>
+        </w:rPr>
+        <w:t>El</w:t>
+      </w:r>
+      <w:r>
+        <w:rPr>
+          <w:rStyle w:val="apple-converted-space"/>
+          <w:rFonts w:ascii="Arial" w:eastAsiaTheme="majorEastAsia" w:hAnsi="Arial" w:cs="Arial"/>
+        </w:rPr>
+        <w:t> </w:t>
+      </w:r>
+      <w:hyperlink r:id="rId43" w:tooltip="Lenguaje de programación" w:history="1">
+        <w:r>
+          <w:rPr>
+            <w:rStyle w:val="Hipervnculo"/>
+            <w:rFonts w:ascii="Arial" w:hAnsi="Arial" w:cs="Arial"/>
+            <w:bCs/>
+            <w:color w:val="auto"/>
+            <w:u w:val="none"/>
+          </w:rPr>
+          <w:t>lenguaje de programación</w:t>
+        </w:r>
+      </w:hyperlink>
+      <w:r>
+        <w:rPr>
+          <w:rStyle w:val="apple-converted-space"/>
+          <w:rFonts w:ascii="Arial" w:eastAsiaTheme="majorEastAsia" w:hAnsi="Arial" w:cs="Arial"/>
+          <w:bCs/>
+        </w:rPr>
+        <w:t> </w:t>
+      </w:r>
+      <w:r>
+        <w:rPr>
+          <w:rFonts w:ascii="Arial" w:hAnsi="Arial" w:cs="Arial"/>
+          <w:bCs/>
+        </w:rPr>
+        <w:t>Java</w:t>
+      </w:r>
+      <w:r>
+        <w:rPr>
+          <w:rStyle w:val="apple-converted-space"/>
+          <w:rFonts w:ascii="Arial" w:eastAsiaTheme="majorEastAsia" w:hAnsi="Arial" w:cs="Arial"/>
+        </w:rPr>
+        <w:t> </w:t>
+      </w:r>
+      <w:r>
+        <w:rPr>
+          <w:rFonts w:ascii="Arial" w:hAnsi="Arial" w:cs="Arial"/>
+        </w:rPr>
+        <w:t>puede ejecutarse en cualquier</w:t>
+      </w:r>
+      <w:r>
+        <w:rPr>
+          <w:rStyle w:val="apple-converted-space"/>
+          <w:rFonts w:ascii="Arial" w:eastAsiaTheme="majorEastAsia" w:hAnsi="Arial" w:cs="Arial"/>
+        </w:rPr>
+        <w:t> </w:t>
+      </w:r>
+      <w:hyperlink r:id="rId44" w:tooltip="Máquina virtual Java" w:history="1">
+        <w:r>
+          <w:rPr>
+            <w:rStyle w:val="Hipervnculo"/>
+            <w:rFonts w:ascii="Arial" w:hAnsi="Arial" w:cs="Arial"/>
+            <w:color w:val="auto"/>
+            <w:u w:val="none"/>
+          </w:rPr>
+          <w:t>máquina virtual Java</w:t>
+        </w:r>
+      </w:hyperlink>
+      <w:r>
+        <w:rPr>
+          <w:rStyle w:val="apple-converted-space"/>
+          <w:rFonts w:ascii="Arial" w:eastAsiaTheme="majorEastAsia" w:hAnsi="Arial" w:cs="Arial"/>
+        </w:rPr>
+        <w:t> </w:t>
+      </w:r>
+      <w:r>
+        <w:rPr>
+          <w:rFonts w:ascii="Arial" w:hAnsi="Arial" w:cs="Arial"/>
+        </w:rPr>
+        <w:t>(JVM) sin importar la</w:t>
+      </w:r>
+      <w:r>
+        <w:rPr>
+          <w:rStyle w:val="apple-converted-space"/>
+          <w:rFonts w:ascii="Arial" w:eastAsiaTheme="majorEastAsia" w:hAnsi="Arial" w:cs="Arial"/>
+        </w:rPr>
+        <w:t> </w:t>
+      </w:r>
+      <w:hyperlink r:id="rId45" w:tooltip="Arquitectura de computadoras" w:history="1">
+        <w:r>
+          <w:rPr>
+            <w:rStyle w:val="Hipervnculo"/>
+            <w:rFonts w:ascii="Arial" w:hAnsi="Arial" w:cs="Arial"/>
+            <w:color w:val="auto"/>
+            <w:u w:val="none"/>
+          </w:rPr>
+          <w:t>arquitectura de la computadora</w:t>
+        </w:r>
+      </w:hyperlink>
+      <w:r>
+        <w:rPr>
+          <w:rStyle w:val="apple-converted-space"/>
+          <w:rFonts w:ascii="Arial" w:eastAsiaTheme="majorEastAsia" w:hAnsi="Arial" w:cs="Arial"/>
+        </w:rPr>
+        <w:t> </w:t>
+      </w:r>
+      <w:r>
+        <w:rPr>
+          <w:rFonts w:ascii="Arial" w:hAnsi="Arial" w:cs="Arial"/>
+        </w:rPr>
+        <w:t>subyacente.</w:t>
+      </w:r>
+    </w:p>
+    <w:p>
+      <w:pPr>
+        <w:pStyle w:val="NormalWeb"/>
+        <w:shd w:val="clear" w:color="auto" w:fill="FFFFFF"/>
+        <w:spacing w:before="120" w:beforeAutospacing="0" w:after="120" w:afterAutospacing="0" w:line="304" w:lineRule="atLeast"/>
+        <w:jc w:val="both"/>
+        <w:rPr>
+          <w:rFonts w:ascii="Arial" w:hAnsi="Arial" w:cs="Arial"/>
+        </w:rPr>
+      </w:pPr>
+      <w:r>
+        <w:rPr>
+          <w:rFonts w:ascii="Arial" w:hAnsi="Arial" w:cs="Arial"/>
+        </w:rPr>
+        <w:t>Es un lenguaje de programación de</w:t>
+      </w:r>
+      <w:r>
+        <w:rPr>
+          <w:rStyle w:val="apple-converted-space"/>
+          <w:rFonts w:ascii="Arial" w:eastAsiaTheme="majorEastAsia" w:hAnsi="Arial" w:cs="Arial"/>
+        </w:rPr>
+        <w:t> </w:t>
+      </w:r>
+      <w:hyperlink r:id="rId46" w:tooltip="Lenguaje de programación de propósito general" w:history="1">
+        <w:r>
+          <w:rPr>
+            <w:rStyle w:val="Hipervnculo"/>
+            <w:rFonts w:ascii="Arial" w:hAnsi="Arial" w:cs="Arial"/>
+            <w:color w:val="auto"/>
+            <w:u w:val="none"/>
+          </w:rPr>
+          <w:t>propósito general</w:t>
+        </w:r>
+      </w:hyperlink>
+      <w:r>
+        <w:rPr>
+          <w:rFonts w:ascii="Arial" w:hAnsi="Arial" w:cs="Arial"/>
+        </w:rPr>
+        <w:t>,</w:t>
+      </w:r>
+      <w:r>
+        <w:rPr>
+          <w:rStyle w:val="apple-converted-space"/>
+          <w:rFonts w:ascii="Arial" w:eastAsiaTheme="majorEastAsia" w:hAnsi="Arial" w:cs="Arial"/>
+        </w:rPr>
+        <w:t> </w:t>
+      </w:r>
+      <w:hyperlink r:id="rId47" w:tooltip="Computación concurrente" w:history="1">
+        <w:r>
+          <w:rPr>
+            <w:rStyle w:val="Hipervnculo"/>
+            <w:rFonts w:ascii="Arial" w:hAnsi="Arial" w:cs="Arial"/>
+            <w:color w:val="auto"/>
+            <w:u w:val="none"/>
+          </w:rPr>
+          <w:t>concurrente</w:t>
+        </w:r>
+      </w:hyperlink>
+      <w:r>
+        <w:rPr>
+          <w:rFonts w:ascii="Arial" w:hAnsi="Arial" w:cs="Arial"/>
+        </w:rPr>
+        <w:t>,</w:t>
+      </w:r>
+      <w:r>
+        <w:rPr>
+          <w:rStyle w:val="apple-converted-space"/>
+          <w:rFonts w:ascii="Arial" w:eastAsiaTheme="majorEastAsia" w:hAnsi="Arial" w:cs="Arial"/>
+        </w:rPr>
+        <w:t> </w:t>
+      </w:r>
+      <w:hyperlink r:id="rId48" w:tooltip="Programación orientada a objetos" w:history="1">
+        <w:r>
+          <w:rPr>
+            <w:rStyle w:val="Hipervnculo"/>
+            <w:rFonts w:ascii="Arial" w:hAnsi="Arial" w:cs="Arial"/>
+            <w:color w:val="auto"/>
+            <w:u w:val="none"/>
+          </w:rPr>
+          <w:t>orientado a objetos</w:t>
+        </w:r>
+      </w:hyperlink>
+      <w:r>
+        <w:rPr>
+          <w:rStyle w:val="apple-converted-space"/>
+          <w:rFonts w:ascii="Arial" w:eastAsiaTheme="majorEastAsia" w:hAnsi="Arial" w:cs="Arial"/>
+        </w:rPr>
+        <w:t> </w:t>
+      </w:r>
+      <w:r>
+        <w:rPr>
+          <w:rFonts w:ascii="Arial" w:hAnsi="Arial" w:cs="Arial"/>
+        </w:rPr>
+        <w:t>y</w:t>
+      </w:r>
+      <w:r>
+        <w:rPr>
+          <w:rStyle w:val="apple-converted-space"/>
+          <w:rFonts w:ascii="Arial" w:eastAsiaTheme="majorEastAsia" w:hAnsi="Arial" w:cs="Arial"/>
+        </w:rPr>
+        <w:t> </w:t>
+      </w:r>
+      <w:hyperlink r:id="rId49" w:tooltip="Programación basada en clases (aún no redactado)" w:history="1">
+        <w:r>
+          <w:rPr>
+            <w:rStyle w:val="Hipervnculo"/>
+            <w:rFonts w:ascii="Arial" w:hAnsi="Arial" w:cs="Arial"/>
+            <w:color w:val="auto"/>
+            <w:u w:val="none"/>
+          </w:rPr>
+          <w:t>basado en clases</w:t>
+        </w:r>
+      </w:hyperlink>
+      <w:r>
+        <w:rPr>
+          <w:rStyle w:val="apple-converted-space"/>
+          <w:rFonts w:ascii="Arial" w:eastAsiaTheme="majorEastAsia" w:hAnsi="Arial" w:cs="Arial"/>
+        </w:rPr>
+        <w:t> </w:t>
+      </w:r>
+      <w:r>
+        <w:rPr>
+          <w:rFonts w:ascii="Arial" w:hAnsi="Arial" w:cs="Arial"/>
+        </w:rPr>
+        <w:t>que fue diseñado específicamente para tener tan pocas dependencias de implementación como fuera posible.</w:t>
+      </w:r>
+    </w:p>
+    <w:p>
+      <w:pPr>
+        <w:pStyle w:val="NormalWeb"/>
+        <w:shd w:val="clear" w:color="auto" w:fill="FFFFFF"/>
+        <w:spacing w:before="120" w:beforeAutospacing="0" w:after="120" w:afterAutospacing="0" w:line="304" w:lineRule="atLeast"/>
+        <w:jc w:val="both"/>
+        <w:rPr>
+          <w:rFonts w:ascii="Arial" w:hAnsi="Arial" w:cs="Arial"/>
+        </w:rPr>
+      </w:pPr>
+      <w:r>
+        <w:rPr>
+          <w:rFonts w:ascii="Arial" w:hAnsi="Arial" w:cs="Arial"/>
+        </w:rPr>
+        <w:t>RMI (Java Remote Method Invocation) es un mecanismo ofrecido por Java para invocar un método de manera remota. Forma parte del entorno estándar de ejecución de Java y proporciona un mecanismo simple para la comunicación de servidores en aplicaciones distribuidas basadas exclusivamente en Java. Si se requiere comunicación entre otras tecnologías debe utilizarse CORBA o SOAP en lugar de RMI.</w:t>
+      </w:r>
     </w:p>
     <w:p>
       <w:pPr>
         <w:pStyle w:val="Prrafodelista"/>
         <w:ind w:left="792"/>
-        <w:rPr>
-          <w:rFonts w:ascii="Arial" w:hAnsi="Arial" w:cs="Arial"/>
-          <w:color w:val="00B0F0"/>
-          <w:sz w:val="24"/>
-          <w:szCs w:val="24"/>
-        </w:rPr>
-      </w:pPr>
-      <w:r>
-        <w:rPr>
-          <w:rFonts w:ascii="Arial" w:hAnsi="Arial" w:cs="Arial"/>
-          <w:color w:val="00B0F0"/>
-          <w:sz w:val="24"/>
-          <w:szCs w:val="24"/>
-        </w:rPr>
-        <w:t>[</w:t>
-      </w:r>
-      <w:proofErr w:type="spellStart"/>
-      <w:r>
-        <w:rPr>
-          <w:rFonts w:ascii="Arial" w:hAnsi="Arial" w:cs="Arial"/>
-          <w:color w:val="00B0F0"/>
-          <w:sz w:val="24"/>
-          <w:szCs w:val="24"/>
-        </w:rPr>
-        <w:t>Descripcion</w:t>
-      </w:r>
-      <w:proofErr w:type="spellEnd"/>
-      <w:r>
-        <w:rPr>
-          <w:rFonts w:ascii="Arial" w:hAnsi="Arial" w:cs="Arial"/>
-          <w:color w:val="00B0F0"/>
-          <w:sz w:val="24"/>
-          <w:szCs w:val="24"/>
-        </w:rPr>
-        <w:t xml:space="preserve"> de java y </w:t>
-      </w:r>
-      <w:proofErr w:type="spellStart"/>
-      <w:r>
-        <w:rPr>
-          <w:rFonts w:ascii="Arial" w:hAnsi="Arial" w:cs="Arial"/>
-          <w:color w:val="00B0F0"/>
-          <w:sz w:val="24"/>
-          <w:szCs w:val="24"/>
-        </w:rPr>
-        <w:t>Rmi</w:t>
-      </w:r>
-      <w:proofErr w:type="spellEnd"/>
-      <w:r>
-        <w:rPr>
-          <w:rFonts w:ascii="Arial" w:hAnsi="Arial" w:cs="Arial"/>
-          <w:color w:val="00B0F0"/>
-          <w:sz w:val="24"/>
-          <w:szCs w:val="24"/>
-        </w:rPr>
-        <w:t>]</w:t>
-      </w:r>
+        <w:jc w:val="both"/>
+        <w:outlineLvl w:val="1"/>
+        <w:rPr>
+          <w:rFonts w:ascii="Arial" w:hAnsi="Arial" w:cs="Arial"/>
+          <w:b/>
+          <w:sz w:val="24"/>
+          <w:szCs w:val="24"/>
+          <w:lang w:val="es-MX"/>
+        </w:rPr>
+      </w:pPr>
     </w:p>
     <w:p>
       <w:pPr>
@@ -1957,6 +3829,7 @@
           <w:ilvl w:val="1"/>
           <w:numId w:val="1"/>
         </w:numPr>
+        <w:jc w:val="both"/>
         <w:outlineLvl w:val="1"/>
         <w:rPr>
           <w:rFonts w:ascii="Arial" w:hAnsi="Arial" w:cs="Arial"/>
@@ -1965,7 +3838,7 @@
           <w:szCs w:val="24"/>
         </w:rPr>
       </w:pPr>
-      <w:bookmarkStart w:id="10" w:name="_Toc392189297"/>
+      <w:bookmarkStart w:id="12" w:name="_Toc392229535"/>
       <w:r>
         <w:rPr>
           <w:rFonts w:ascii="Arial" w:hAnsi="Arial" w:cs="Arial"/>
@@ -1975,55 +3848,190 @@
         </w:rPr>
         <w:t>GESTOR DE BASE DE DATOS</w:t>
       </w:r>
-      <w:bookmarkEnd w:id="10"/>
-    </w:p>
-    <w:p>
-      <w:pPr>
-        <w:rPr>
-          <w:rFonts w:ascii="Arial" w:hAnsi="Arial" w:cs="Arial"/>
-          <w:color w:val="00B0F0"/>
-          <w:sz w:val="24"/>
-          <w:szCs w:val="24"/>
-        </w:rPr>
-      </w:pPr>
-      <w:r>
-        <w:rPr>
-          <w:rFonts w:ascii="Arial" w:hAnsi="Arial" w:cs="Arial"/>
-          <w:color w:val="00B0F0"/>
-          <w:sz w:val="24"/>
-          <w:szCs w:val="24"/>
-        </w:rPr>
-        <w:t>[</w:t>
-      </w:r>
-      <w:proofErr w:type="spellStart"/>
-      <w:r>
-        <w:rPr>
-          <w:rFonts w:ascii="Arial" w:hAnsi="Arial" w:cs="Arial"/>
-          <w:color w:val="00B0F0"/>
-          <w:sz w:val="24"/>
-          <w:szCs w:val="24"/>
-        </w:rPr>
-        <w:t>Informacion</w:t>
-      </w:r>
-      <w:proofErr w:type="spellEnd"/>
-      <w:r>
-        <w:rPr>
-          <w:rFonts w:ascii="Arial" w:hAnsi="Arial" w:cs="Arial"/>
-          <w:color w:val="00B0F0"/>
-          <w:sz w:val="24"/>
-          <w:szCs w:val="24"/>
-        </w:rPr>
-        <w:t xml:space="preserve"> sobre el gestor de base de datos y toda la información de ello</w:t>
-      </w:r>
-      <w:r>
-        <w:rPr>
-          <w:rFonts w:ascii="Arial" w:hAnsi="Arial" w:cs="Arial"/>
-          <w:color w:val="00B0F0"/>
-          <w:sz w:val="24"/>
-          <w:szCs w:val="24"/>
-        </w:rPr>
-        <w:t>]</w:t>
-      </w:r>
+      <w:bookmarkEnd w:id="12"/>
+    </w:p>
+    <w:p>
+      <w:pPr>
+        <w:pStyle w:val="NormalWeb"/>
+        <w:shd w:val="clear" w:color="auto" w:fill="FFFFFF"/>
+        <w:spacing w:before="120" w:beforeAutospacing="0" w:after="120" w:afterAutospacing="0" w:line="304" w:lineRule="atLeast"/>
+        <w:jc w:val="both"/>
+        <w:rPr>
+          <w:rFonts w:ascii="Arial" w:hAnsi="Arial" w:cs="Arial"/>
+        </w:rPr>
+      </w:pPr>
+      <w:r>
+        <w:rPr>
+          <w:rFonts w:ascii="Arial" w:hAnsi="Arial" w:cs="Arial"/>
+          <w:bCs/>
+        </w:rPr>
+        <w:t>MySQL</w:t>
+      </w:r>
+      <w:r>
+        <w:rPr>
+          <w:rStyle w:val="apple-converted-space"/>
+          <w:rFonts w:ascii="Arial" w:eastAsiaTheme="majorEastAsia" w:hAnsi="Arial" w:cs="Arial"/>
+        </w:rPr>
+        <w:t> </w:t>
+      </w:r>
+      <w:r>
+        <w:rPr>
+          <w:rFonts w:ascii="Arial" w:hAnsi="Arial" w:cs="Arial"/>
+        </w:rPr>
+        <w:t>es un</w:t>
+      </w:r>
+      <w:r>
+        <w:rPr>
+          <w:rStyle w:val="apple-converted-space"/>
+          <w:rFonts w:ascii="Arial" w:eastAsiaTheme="majorEastAsia" w:hAnsi="Arial" w:cs="Arial"/>
+        </w:rPr>
+        <w:t> </w:t>
+      </w:r>
+      <w:hyperlink r:id="rId50" w:tooltip="Sistema de gestión de bases de datos" w:history="1">
+        <w:r>
+          <w:rPr>
+            <w:rStyle w:val="Hipervnculo"/>
+            <w:rFonts w:ascii="Arial" w:hAnsi="Arial" w:cs="Arial"/>
+            <w:color w:val="auto"/>
+            <w:u w:val="none"/>
+          </w:rPr>
+          <w:t xml:space="preserve">sistema de gestión de bases de </w:t>
+        </w:r>
+        <w:r>
+          <w:rPr>
+            <w:rStyle w:val="Hipervnculo"/>
+            <w:rFonts w:ascii="Arial" w:hAnsi="Arial" w:cs="Arial"/>
+            <w:color w:val="auto"/>
+            <w:u w:val="none"/>
+          </w:rPr>
+          <w:t>d</w:t>
+        </w:r>
+        <w:r>
+          <w:rPr>
+            <w:rStyle w:val="Hipervnculo"/>
+            <w:rFonts w:ascii="Arial" w:hAnsi="Arial" w:cs="Arial"/>
+            <w:color w:val="auto"/>
+            <w:u w:val="none"/>
+          </w:rPr>
+          <w:t>atos</w:t>
+        </w:r>
+      </w:hyperlink>
+      <w:r>
+        <w:rPr>
+          <w:rStyle w:val="apple-converted-space"/>
+          <w:rFonts w:ascii="Arial" w:eastAsiaTheme="majorEastAsia" w:hAnsi="Arial" w:cs="Arial"/>
+        </w:rPr>
+        <w:t> </w:t>
+      </w:r>
+      <w:hyperlink r:id="rId51" w:tooltip="Modelo relacional" w:history="1">
+        <w:r>
+          <w:rPr>
+            <w:rStyle w:val="Hipervnculo"/>
+            <w:rFonts w:ascii="Arial" w:hAnsi="Arial" w:cs="Arial"/>
+            <w:color w:val="auto"/>
+            <w:u w:val="none"/>
+          </w:rPr>
+          <w:t>relacional</w:t>
+        </w:r>
+      </w:hyperlink>
+      <w:r>
+        <w:rPr>
+          <w:rFonts w:ascii="Arial" w:hAnsi="Arial" w:cs="Arial"/>
+        </w:rPr>
+        <w:t>,</w:t>
+      </w:r>
+      <w:r>
+        <w:rPr>
+          <w:rStyle w:val="apple-converted-space"/>
+          <w:rFonts w:ascii="Arial" w:eastAsiaTheme="majorEastAsia" w:hAnsi="Arial" w:cs="Arial"/>
+        </w:rPr>
+        <w:t> </w:t>
+      </w:r>
+      <w:hyperlink r:id="rId52" w:tooltip="Hilo de ejecución" w:history="1">
+        <w:r>
+          <w:rPr>
+            <w:rStyle w:val="Hipervnculo"/>
+            <w:rFonts w:ascii="Arial" w:hAnsi="Arial" w:cs="Arial"/>
+            <w:color w:val="auto"/>
+            <w:u w:val="none"/>
+          </w:rPr>
+          <w:t>multi</w:t>
+        </w:r>
+        <w:r>
+          <w:rPr>
+            <w:rStyle w:val="Hipervnculo"/>
+            <w:rFonts w:ascii="Arial" w:hAnsi="Arial" w:cs="Arial"/>
+            <w:color w:val="auto"/>
+            <w:u w:val="none"/>
+          </w:rPr>
+          <w:t xml:space="preserve"> </w:t>
+        </w:r>
+        <w:r>
+          <w:rPr>
+            <w:rStyle w:val="Hipervnculo"/>
+            <w:rFonts w:ascii="Arial" w:hAnsi="Arial" w:cs="Arial"/>
+            <w:color w:val="auto"/>
+            <w:u w:val="none"/>
+          </w:rPr>
+          <w:t>hilo</w:t>
+        </w:r>
+      </w:hyperlink>
+      <w:r>
+        <w:rPr>
+          <w:rStyle w:val="apple-converted-space"/>
+          <w:rFonts w:ascii="Arial" w:eastAsiaTheme="majorEastAsia" w:hAnsi="Arial" w:cs="Arial"/>
+        </w:rPr>
+        <w:t> </w:t>
+      </w:r>
+      <w:r>
+        <w:rPr>
+          <w:rFonts w:ascii="Arial" w:hAnsi="Arial" w:cs="Arial"/>
+        </w:rPr>
+        <w:t>y</w:t>
+      </w:r>
+      <w:r>
+        <w:rPr>
+          <w:rStyle w:val="apple-converted-space"/>
+          <w:rFonts w:ascii="Arial" w:eastAsiaTheme="majorEastAsia" w:hAnsi="Arial" w:cs="Arial"/>
+        </w:rPr>
+        <w:t> </w:t>
+      </w:r>
+      <w:hyperlink r:id="rId53" w:tooltip="Multiusuario" w:history="1">
+        <w:r>
+          <w:rPr>
+            <w:rStyle w:val="Hipervnculo"/>
+            <w:rFonts w:ascii="Arial" w:hAnsi="Arial" w:cs="Arial"/>
+            <w:color w:val="auto"/>
+            <w:u w:val="none"/>
+          </w:rPr>
+          <w:t>multiusuario</w:t>
+        </w:r>
+      </w:hyperlink>
+      <w:r>
+        <w:rPr>
+          <w:rStyle w:val="apple-converted-space"/>
+          <w:rFonts w:ascii="Arial" w:eastAsiaTheme="majorEastAsia" w:hAnsi="Arial" w:cs="Arial"/>
+        </w:rPr>
+        <w:t> </w:t>
+      </w:r>
+      <w:r>
+        <w:rPr>
+          <w:rFonts w:ascii="Arial" w:hAnsi="Arial" w:cs="Arial"/>
+        </w:rPr>
+        <w:t>con más de seis millones de instalaciones.</w:t>
+      </w:r>
+    </w:p>
+    <w:p>
+      <w:pPr>
+        <w:jc w:val="both"/>
+        <w:outlineLvl w:val="1"/>
+        <w:rPr>
+          <w:rFonts w:ascii="Arial" w:hAnsi="Arial" w:cs="Arial"/>
+          <w:b/>
+          <w:sz w:val="24"/>
+          <w:szCs w:val="24"/>
+        </w:rPr>
+      </w:pPr>
     </w:p>
     <w:p>
       <w:pPr>
@@ -2032,6 +4040,7 @@
           <w:ilvl w:val="0"/>
           <w:numId w:val="1"/>
         </w:numPr>
+        <w:jc w:val="both"/>
         <w:outlineLvl w:val="0"/>
         <w:rPr>
           <w:rFonts w:ascii="Arial" w:hAnsi="Arial" w:cs="Arial"/>
@@ -2040,7 +4049,7 @@
           <w:szCs w:val="24"/>
         </w:rPr>
       </w:pPr>
-      <w:bookmarkStart w:id="11" w:name="_Toc392189298"/>
+      <w:bookmarkStart w:id="13" w:name="_Toc392229536"/>
       <w:r>
         <w:rPr>
           <w:rFonts w:ascii="Arial" w:hAnsi="Arial" w:cs="Arial"/>
@@ -2050,10 +4059,11 @@
         </w:rPr>
         <w:t>SISTEMA REGISTRO Y  VOTACION UTILIZANDO SISTEMAS DISTRIBUIDOS</w:t>
       </w:r>
-      <w:bookmarkEnd w:id="11"/>
-    </w:p>
-    <w:p>
-      <w:pPr>
+      <w:bookmarkEnd w:id="13"/>
+    </w:p>
+    <w:p>
+      <w:pPr>
+        <w:jc w:val="both"/>
         <w:rPr>
           <w:rFonts w:ascii="Arial" w:hAnsi="Arial" w:cs="Arial"/>
           <w:color w:val="00B0F0"/>
@@ -2070,7 +4080,6 @@
         </w:rPr>
         <w:t>{</w:t>
       </w:r>
-      <w:proofErr w:type="spellStart"/>
       <w:r>
         <w:rPr>
           <w:rFonts w:ascii="Arial" w:hAnsi="Arial" w:cs="Arial"/>
@@ -2078,9 +4087,8 @@
           <w:sz w:val="24"/>
           <w:szCs w:val="24"/>
         </w:rPr>
-        <w:t>Logica</w:t>
-      </w:r>
-      <w:proofErr w:type="spellEnd"/>
+        <w:t>Logica del sistema distribuido y estructura de ello</w:t>
+      </w:r>
       <w:r>
         <w:rPr>
           <w:rFonts w:ascii="Arial" w:hAnsi="Arial" w:cs="Arial"/>
@@ -2088,19 +4096,20 @@
           <w:sz w:val="24"/>
           <w:szCs w:val="24"/>
         </w:rPr>
-        <w:t xml:space="preserve"> del sistema distribuido y estructura de ello</w:t>
-      </w:r>
-      <w:r>
-        <w:rPr>
-          <w:rFonts w:ascii="Arial" w:hAnsi="Arial" w:cs="Arial"/>
-          <w:color w:val="00B0F0"/>
-          <w:sz w:val="24"/>
-          <w:szCs w:val="24"/>
-        </w:rPr>
         <w:t>}</w:t>
       </w:r>
     </w:p>
+    <w:p>
+      <w:pPr>
+        <w:jc w:val="both"/>
+        <w:rPr>
+          <w:szCs w:val="24"/>
+        </w:rPr>
+      </w:pPr>
+    </w:p>
     <w:sectPr>
+      <w:headerReference w:type="default" r:id="rId54"/>
+      <w:footerReference w:type="default" r:id="rId55"/>
       <w:pgSz w:w="11906" w:h="16838"/>
       <w:pgMar w:top="1417" w:right="1701" w:bottom="1417" w:left="1701" w:header="708" w:footer="708" w:gutter="0"/>
       <w:cols w:space="708"/>
@@ -2108,6 +4117,122 @@
     </w:sectPr>
   </w:body>
 </w:document>
+</file>
+
+<file path=word/endnotes.xml><?xml version="1.0" encoding="utf-8"?>
+<w:endnotes xmlns:ve="http://schemas.openxmlformats.org/markup-compatibility/2006" xmlns:o="urn:schemas-microsoft-com:office:office" xmlns:r="http://schemas.openxmlformats.org/officeDocument/2006/relationships" xmlns:m="http://schemas.openxmlformats.org/officeDocument/2006/math" xmlns:v="urn:schemas-microsoft-com:vml" xmlns:wp="http://schemas.openxmlformats.org/drawingml/2006/wordprocessingDrawing" xmlns:w10="urn:schemas-microsoft-com:office:word" xmlns:w="http://schemas.openxmlformats.org/wordprocessingml/2006/main" xmlns:wne="http://schemas.microsoft.com/office/word/2006/wordml">
+  <w:endnote w:type="separator" w:id="0">
+    <w:p>
+      <w:pPr>
+        <w:spacing w:after="0" w:line="240" w:lineRule="auto"/>
+      </w:pPr>
+      <w:r>
+        <w:separator/>
+      </w:r>
+    </w:p>
+  </w:endnote>
+  <w:endnote w:type="continuationSeparator" w:id="1">
+    <w:p>
+      <w:pPr>
+        <w:spacing w:after="0" w:line="240" w:lineRule="auto"/>
+      </w:pPr>
+      <w:r>
+        <w:continuationSeparator/>
+      </w:r>
+    </w:p>
+  </w:endnote>
+</w:endnotes>
+</file>
+
+<file path=word/footer1.xml><?xml version="1.0" encoding="utf-8"?>
+<w:ftr xmlns:ve="http://schemas.openxmlformats.org/markup-compatibility/2006" xmlns:o="urn:schemas-microsoft-com:office:office" xmlns:r="http://schemas.openxmlformats.org/officeDocument/2006/relationships" xmlns:m="http://schemas.openxmlformats.org/officeDocument/2006/math" xmlns:v="urn:schemas-microsoft-com:vml" xmlns:wp="http://schemas.openxmlformats.org/drawingml/2006/wordprocessingDrawing" xmlns:w10="urn:schemas-microsoft-com:office:word" xmlns:w="http://schemas.openxmlformats.org/wordprocessingml/2006/main" xmlns:wne="http://schemas.microsoft.com/office/word/2006/wordml">
+  <w:sdt>
+    <w:sdtPr>
+      <w:id w:val="117280105"/>
+      <w:docPartObj>
+        <w:docPartGallery w:val="Page Numbers (Bottom of Page)"/>
+        <w:docPartUnique/>
+      </w:docPartObj>
+    </w:sdtPr>
+    <w:sdtContent>
+      <w:p>
+        <w:pPr>
+          <w:pStyle w:val="Piedepgina"/>
+        </w:pPr>
+      </w:p>
+      <w:p>
+        <w:pPr>
+          <w:pStyle w:val="Piedepgina"/>
+          <w:jc w:val="right"/>
+        </w:pPr>
+        <w:r>
+          <w:tab/>
+          <w:t>FACULTAD INTEGRAL DEL CHACO – UAGRM</w:t>
+        </w:r>
+        <w:r>
+          <w:tab/>
+        </w:r>
+        <w:fldSimple w:instr=" PAGE   \* MERGEFORMAT ">
+          <w:r>
+            <w:rPr>
+              <w:noProof/>
+            </w:rPr>
+            <w:t>5</w:t>
+          </w:r>
+        </w:fldSimple>
+      </w:p>
+    </w:sdtContent>
+  </w:sdt>
+  <w:p>
+    <w:pPr>
+      <w:pStyle w:val="Piedepgina"/>
+    </w:pPr>
+  </w:p>
+</w:ftr>
+</file>
+
+<file path=word/footnotes.xml><?xml version="1.0" encoding="utf-8"?>
+<w:footnotes xmlns:ve="http://schemas.openxmlformats.org/markup-compatibility/2006" xmlns:o="urn:schemas-microsoft-com:office:office" xmlns:r="http://schemas.openxmlformats.org/officeDocument/2006/relationships" xmlns:m="http://schemas.openxmlformats.org/officeDocument/2006/math" xmlns:v="urn:schemas-microsoft-com:vml" xmlns:wp="http://schemas.openxmlformats.org/drawingml/2006/wordprocessingDrawing" xmlns:w10="urn:schemas-microsoft-com:office:word" xmlns:w="http://schemas.openxmlformats.org/wordprocessingml/2006/main" xmlns:wne="http://schemas.microsoft.com/office/word/2006/wordml">
+  <w:footnote w:type="separator" w:id="0">
+    <w:p>
+      <w:pPr>
+        <w:spacing w:after="0" w:line="240" w:lineRule="auto"/>
+      </w:pPr>
+      <w:r>
+        <w:separator/>
+      </w:r>
+    </w:p>
+  </w:footnote>
+  <w:footnote w:type="continuationSeparator" w:id="1">
+    <w:p>
+      <w:pPr>
+        <w:spacing w:after="0" w:line="240" w:lineRule="auto"/>
+      </w:pPr>
+      <w:r>
+        <w:continuationSeparator/>
+      </w:r>
+    </w:p>
+  </w:footnote>
+</w:footnotes>
+</file>
+
+<file path=word/header1.xml><?xml version="1.0" encoding="utf-8"?>
+<w:hdr xmlns:ve="http://schemas.openxmlformats.org/markup-compatibility/2006" xmlns:o="urn:schemas-microsoft-com:office:office" xmlns:r="http://schemas.openxmlformats.org/officeDocument/2006/relationships" xmlns:m="http://schemas.openxmlformats.org/officeDocument/2006/math" xmlns:v="urn:schemas-microsoft-com:vml" xmlns:wp="http://schemas.openxmlformats.org/drawingml/2006/wordprocessingDrawing" xmlns:w10="urn:schemas-microsoft-com:office:word" xmlns:w="http://schemas.openxmlformats.org/wordprocessingml/2006/main" xmlns:wne="http://schemas.microsoft.com/office/word/2006/wordml">
+  <w:p>
+    <w:pPr>
+      <w:pStyle w:val="Encabezado"/>
+    </w:pPr>
+    <w:r>
+      <w:t>SISTEMA DE VOTACION ELECTRONICA - SISTEMAS DISTRIBUIDOS</w:t>
+    </w:r>
+    <w:r>
+      <w:tab/>
+    </w:r>
+    <w:r>
+      <w:tab/>
+    </w:r>
+  </w:p>
+</w:hdr>
 </file>
 
 <file path=word/numbering.xml><?xml version="1.0" encoding="utf-8"?>
@@ -2199,6 +4324,92 @@
     </w:lvl>
   </w:abstractNum>
   <w:abstractNum w:abstractNumId="1">
+    <w:nsid w:val="539B18F8"/>
+    <w:multiLevelType w:val="hybridMultilevel"/>
+    <w:tmpl w:val="18DAD9DE"/>
+    <w:lvl w:ilvl="0" w:tplc="080A0017">
+      <w:start w:val="1"/>
+      <w:numFmt w:val="lowerLetter"/>
+      <w:lvlText w:val="%1)"/>
+      <w:lvlJc w:val="left"/>
+      <w:pPr>
+        <w:ind w:left="1080" w:hanging="360"/>
+      </w:pPr>
+    </w:lvl>
+    <w:lvl w:ilvl="1" w:tplc="080A0019" w:tentative="1">
+      <w:start w:val="1"/>
+      <w:numFmt w:val="lowerLetter"/>
+      <w:lvlText w:val="%2."/>
+      <w:lvlJc w:val="left"/>
+      <w:pPr>
+        <w:ind w:left="1800" w:hanging="360"/>
+      </w:pPr>
+    </w:lvl>
+    <w:lvl w:ilvl="2" w:tplc="080A001B" w:tentative="1">
+      <w:start w:val="1"/>
+      <w:numFmt w:val="lowerRoman"/>
+      <w:lvlText w:val="%3."/>
+      <w:lvlJc w:val="right"/>
+      <w:pPr>
+        <w:ind w:left="2520" w:hanging="180"/>
+      </w:pPr>
+    </w:lvl>
+    <w:lvl w:ilvl="3" w:tplc="080A000F" w:tentative="1">
+      <w:start w:val="1"/>
+      <w:numFmt w:val="decimal"/>
+      <w:lvlText w:val="%4."/>
+      <w:lvlJc w:val="left"/>
+      <w:pPr>
+        <w:ind w:left="3240" w:hanging="360"/>
+      </w:pPr>
+    </w:lvl>
+    <w:lvl w:ilvl="4" w:tplc="080A0019" w:tentative="1">
+      <w:start w:val="1"/>
+      <w:numFmt w:val="lowerLetter"/>
+      <w:lvlText w:val="%5."/>
+      <w:lvlJc w:val="left"/>
+      <w:pPr>
+        <w:ind w:left="3960" w:hanging="360"/>
+      </w:pPr>
+    </w:lvl>
+    <w:lvl w:ilvl="5" w:tplc="080A001B" w:tentative="1">
+      <w:start w:val="1"/>
+      <w:numFmt w:val="lowerRoman"/>
+      <w:lvlText w:val="%6."/>
+      <w:lvlJc w:val="right"/>
+      <w:pPr>
+        <w:ind w:left="4680" w:hanging="180"/>
+      </w:pPr>
+    </w:lvl>
+    <w:lvl w:ilvl="6" w:tplc="080A000F" w:tentative="1">
+      <w:start w:val="1"/>
+      <w:numFmt w:val="decimal"/>
+      <w:lvlText w:val="%7."/>
+      <w:lvlJc w:val="left"/>
+      <w:pPr>
+        <w:ind w:left="5400" w:hanging="360"/>
+      </w:pPr>
+    </w:lvl>
+    <w:lvl w:ilvl="7" w:tplc="080A0019" w:tentative="1">
+      <w:start w:val="1"/>
+      <w:numFmt w:val="lowerLetter"/>
+      <w:lvlText w:val="%8."/>
+      <w:lvlJc w:val="left"/>
+      <w:pPr>
+        <w:ind w:left="6120" w:hanging="360"/>
+      </w:pPr>
+    </w:lvl>
+    <w:lvl w:ilvl="8" w:tplc="080A001B" w:tentative="1">
+      <w:start w:val="1"/>
+      <w:numFmt w:val="lowerRoman"/>
+      <w:lvlText w:val="%9."/>
+      <w:lvlJc w:val="right"/>
+      <w:pPr>
+        <w:ind w:left="6840" w:hanging="180"/>
+      </w:pPr>
+    </w:lvl>
+  </w:abstractNum>
+  <w:abstractNum w:abstractNumId="2">
     <w:nsid w:val="657E6166"/>
     <w:multiLevelType w:val="hybridMultilevel"/>
     <w:tmpl w:val="A328B7A4"/>
@@ -2315,6 +4526,9 @@
     <w:abstractNumId w:val="0"/>
   </w:num>
   <w:num w:numId="2">
+    <w:abstractNumId w:val="2"/>
+  </w:num>
+  <w:num w:numId="3">
     <w:abstractNumId w:val="1"/>
   </w:num>
 </w:numbering>
@@ -2479,7 +4693,7 @@
   <w:style w:type="paragraph" w:default="1" w:styleId="Normal">
     <w:name w:val="Normal"/>
     <w:qFormat/>
-    <w:rsid w:val="008E56C4"/>
+    <w:rsid w:val="00DD5082"/>
   </w:style>
   <w:style w:type="paragraph" w:styleId="Ttulo1">
     <w:name w:val="heading 1"/>
@@ -2507,7 +4721,6 @@
   <w:style w:type="character" w:default="1" w:styleId="Fuentedeprrafopredeter">
     <w:name w:val="Default Paragraph Font"/>
     <w:uiPriority w:val="1"/>
-    <w:semiHidden/>
     <w:unhideWhenUsed/>
   </w:style>
   <w:style w:type="table" w:default="1" w:styleId="Tablanormal">
@@ -2636,6 +4849,85 @@
       <w:sz w:val="16"/>
       <w:szCs w:val="16"/>
     </w:rPr>
+  </w:style>
+  <w:style w:type="paragraph" w:styleId="NormalWeb">
+    <w:name w:val="Normal (Web)"/>
+    <w:basedOn w:val="Normal"/>
+    <w:uiPriority w:val="99"/>
+    <w:semiHidden/>
+    <w:unhideWhenUsed/>
+    <w:rsid w:val="00DD5082"/>
+    <w:pPr>
+      <w:spacing w:before="100" w:beforeAutospacing="1" w:after="100" w:afterAutospacing="1" w:line="240" w:lineRule="auto"/>
+    </w:pPr>
+    <w:rPr>
+      <w:rFonts w:ascii="Times New Roman" w:eastAsia="Times New Roman" w:hAnsi="Times New Roman" w:cs="Times New Roman"/>
+      <w:sz w:val="24"/>
+      <w:szCs w:val="24"/>
+      <w:lang w:val="es-MX" w:eastAsia="es-MX"/>
+    </w:rPr>
+  </w:style>
+  <w:style w:type="character" w:customStyle="1" w:styleId="apple-converted-space">
+    <w:name w:val="apple-converted-space"/>
+    <w:basedOn w:val="Fuentedeprrafopredeter"/>
+    <w:rsid w:val="00DD5082"/>
+  </w:style>
+  <w:style w:type="character" w:styleId="nfasis">
+    <w:name w:val="Emphasis"/>
+    <w:basedOn w:val="Fuentedeprrafopredeter"/>
+    <w:uiPriority w:val="20"/>
+    <w:qFormat/>
+    <w:rsid w:val="00DD5082"/>
+    <w:rPr>
+      <w:i/>
+      <w:iCs/>
+    </w:rPr>
+  </w:style>
+  <w:style w:type="paragraph" w:styleId="Encabezado">
+    <w:name w:val="header"/>
+    <w:basedOn w:val="Normal"/>
+    <w:link w:val="EncabezadoCar"/>
+    <w:uiPriority w:val="99"/>
+    <w:semiHidden/>
+    <w:unhideWhenUsed/>
+    <w:rsid w:val="00E3382D"/>
+    <w:pPr>
+      <w:tabs>
+        <w:tab w:val="center" w:pos="4252"/>
+        <w:tab w:val="right" w:pos="8504"/>
+      </w:tabs>
+      <w:spacing w:after="0" w:line="240" w:lineRule="auto"/>
+    </w:pPr>
+  </w:style>
+  <w:style w:type="character" w:customStyle="1" w:styleId="EncabezadoCar">
+    <w:name w:val="Encabezado Car"/>
+    <w:basedOn w:val="Fuentedeprrafopredeter"/>
+    <w:link w:val="Encabezado"/>
+    <w:uiPriority w:val="99"/>
+    <w:semiHidden/>
+    <w:rsid w:val="00E3382D"/>
+  </w:style>
+  <w:style w:type="paragraph" w:styleId="Piedepgina">
+    <w:name w:val="footer"/>
+    <w:basedOn w:val="Normal"/>
+    <w:link w:val="PiedepginaCar"/>
+    <w:uiPriority w:val="99"/>
+    <w:unhideWhenUsed/>
+    <w:rsid w:val="00E3382D"/>
+    <w:pPr>
+      <w:tabs>
+        <w:tab w:val="center" w:pos="4252"/>
+        <w:tab w:val="right" w:pos="8504"/>
+      </w:tabs>
+      <w:spacing w:after="0" w:line="240" w:lineRule="auto"/>
+    </w:pPr>
+  </w:style>
+  <w:style w:type="character" w:customStyle="1" w:styleId="PiedepginaCar">
+    <w:name w:val="Pie de página Car"/>
+    <w:basedOn w:val="Fuentedeprrafopredeter"/>
+    <w:link w:val="Piedepgina"/>
+    <w:uiPriority w:val="99"/>
+    <w:rsid w:val="00E3382D"/>
   </w:style>
 </w:styles>
 </file>
@@ -2928,7 +5220,7 @@
 </file>
 
 <file path=customXml/itemProps1.xml><?xml version="1.0" encoding="utf-8"?>
-<ds:datastoreItem xmlns:ds="http://schemas.openxmlformats.org/officeDocument/2006/customXml" ds:itemID="{D9DD03D0-303C-453F-874E-95B5EB14127F}">
+<ds:datastoreItem xmlns:ds="http://schemas.openxmlformats.org/officeDocument/2006/customXml" ds:itemID="{7C6CC354-1686-4392-93B8-3800812DB8CC}">
   <ds:schemaRefs>
     <ds:schemaRef ds:uri="http://schemas.openxmlformats.org/officeDocument/2006/bibliography"/>
   </ds:schemaRefs>

</xml_diff>